<commit_message>
Generated some strong ideas for the bugs and their behavior; restructured code to be way better/cleaner
</commit_message>
<xml_diff>
--- a/non_game/[Devlog] Game Off (2021).docx
+++ b/non_game/[Devlog] Game Off (2021).docx
@@ -2361,24 +2361,12 @@
         <w:pStyle w:val="Heading3"/>
       </w:pPr>
       <w:r>
-        <w:t>Idea #</w:t>
-      </w:r>
-      <w:r>
-        <w:t>2</w:t>
-      </w:r>
-      <w:r>
-        <w:t>: Entities</w:t>
-      </w:r>
-      <w:r>
-        <w:t xml:space="preserve"> = leave trails</w:t>
-      </w:r>
-    </w:p>
-    <w:p>
-      <w:r>
-        <w:t>… b</w:t>
-      </w:r>
-      <w:r>
-        <w:t xml:space="preserve">ut we can do even better. </w:t>
+        <w:t>Idea #2: Entities = leave trails</w:t>
+      </w:r>
+    </w:p>
+    <w:p>
+      <w:r>
+        <w:t xml:space="preserve">… but we can do even better. </w:t>
       </w:r>
     </w:p>
     <w:p/>
@@ -3051,6 +3039,700 @@
         <w:t xml:space="preserve"> our current direction slightly, instead of picking a completely new one, bugs will fly a bit more smoothly.</w:t>
       </w:r>
     </w:p>
+    <w:p/>
+    <w:p>
+      <w:pPr>
+        <w:pStyle w:val="Heading3"/>
+      </w:pPr>
+      <w:r>
+        <w:t>Fleeing &amp; Chasing</w:t>
+      </w:r>
+    </w:p>
+    <w:p>
+      <w:r>
+        <w:t>These behaviors use many of the same principles we already used before (with vectors and stuff).</w:t>
+      </w:r>
+    </w:p>
+    <w:p/>
+    <w:p>
+      <w:r>
+        <w:t>To flee from danger, we simply:</w:t>
+      </w:r>
+    </w:p>
+    <w:p>
+      <w:pPr>
+        <w:pStyle w:val="ListParagraph"/>
+        <w:numPr>
+          <w:ilvl w:val="0"/>
+          <w:numId w:val="23"/>
+        </w:numPr>
+      </w:pPr>
+      <w:r>
+        <w:t xml:space="preserve">Cast a Ray straight ahead. If it hits something that can eat us, move in the </w:t>
+      </w:r>
+      <w:r>
+        <w:rPr>
+          <w:i/>
+          <w:iCs/>
+        </w:rPr>
+        <w:t>opposite</w:t>
+      </w:r>
+      <w:r>
+        <w:t xml:space="preserve"> direction of the ray.</w:t>
+      </w:r>
+    </w:p>
+    <w:p>
+      <w:pPr>
+        <w:pStyle w:val="ListParagraph"/>
+        <w:numPr>
+          <w:ilvl w:val="0"/>
+          <w:numId w:val="23"/>
+        </w:numPr>
+      </w:pPr>
+      <w:r>
+        <w:t xml:space="preserve">When we reach a point and must pick a new edge, only pick edges that have </w:t>
+      </w:r>
+      <w:r>
+        <w:rPr>
+          <w:i/>
+          <w:iCs/>
+        </w:rPr>
+        <w:t>no threat</w:t>
+      </w:r>
+      <w:r>
+        <w:t xml:space="preserve"> on them.</w:t>
+      </w:r>
+    </w:p>
+    <w:p/>
+    <w:p>
+      <w:r>
+        <w:t>To chase it, we do the reverse.</w:t>
+      </w:r>
+    </w:p>
+    <w:p>
+      <w:pPr>
+        <w:pStyle w:val="ListParagraph"/>
+        <w:numPr>
+          <w:ilvl w:val="0"/>
+          <w:numId w:val="24"/>
+        </w:numPr>
+      </w:pPr>
+      <w:r>
+        <w:t xml:space="preserve">When our Ray hits something, actually move </w:t>
+      </w:r>
+      <w:r>
+        <w:rPr>
+          <w:i/>
+          <w:iCs/>
+        </w:rPr>
+        <w:t>towards</w:t>
+      </w:r>
+      <w:r>
+        <w:t xml:space="preserve"> it.</w:t>
+      </w:r>
+    </w:p>
+    <w:p>
+      <w:pPr>
+        <w:pStyle w:val="ListParagraph"/>
+        <w:numPr>
+          <w:ilvl w:val="0"/>
+          <w:numId w:val="24"/>
+        </w:numPr>
+      </w:pPr>
+      <w:r>
+        <w:t>When we must pick a new edge, purposely pick those with food on them.</w:t>
+      </w:r>
+    </w:p>
+    <w:p/>
+    <w:p>
+      <w:r>
+        <w:t>This is how it works for web-based creatures. For flying creatures, we can keep the RayCast … but they don’t walk over points and edges, so what now?</w:t>
+      </w:r>
+    </w:p>
+    <w:p/>
+    <w:p>
+      <w:r>
+        <w:t>These creatures get an extra collision circle (that’s about 3 times their size). When it detects something inside, it moves in the opposite direction (if fleeing) or towards it (if chasing).</w:t>
+      </w:r>
+    </w:p>
+    <w:p/>
+    <w:p>
+      <w:r>
+        <w:t>Implementing this, however, raised some questions …</w:t>
+      </w:r>
+    </w:p>
+    <w:p/>
+    <w:p>
+      <w:pPr>
+        <w:pStyle w:val="Heading3"/>
+      </w:pPr>
+      <w:r>
+        <w:t>About eating (and getting eaten)</w:t>
+      </w:r>
+    </w:p>
+    <w:p>
+      <w:r>
+        <w:t xml:space="preserve">At first, I </w:t>
+      </w:r>
+      <w:r>
+        <w:rPr>
+          <w:i/>
+          <w:iCs/>
+        </w:rPr>
+        <w:t>split</w:t>
+      </w:r>
+      <w:r>
+        <w:t xml:space="preserve"> the Player and Entity scenes. My thoughts were:</w:t>
+      </w:r>
+    </w:p>
+    <w:p>
+      <w:pPr>
+        <w:pStyle w:val="ListParagraph"/>
+        <w:numPr>
+          <w:ilvl w:val="0"/>
+          <w:numId w:val="25"/>
+        </w:numPr>
+      </w:pPr>
+      <w:r>
+        <w:t xml:space="preserve">Players need </w:t>
+      </w:r>
+      <w:r>
+        <w:rPr>
+          <w:i/>
+          <w:iCs/>
+        </w:rPr>
+        <w:t>way more modules</w:t>
+      </w:r>
+      <w:r>
+        <w:t xml:space="preserve"> than Entities, as they can receive input, jump across the web, keep track of points, etcetera.</w:t>
+      </w:r>
+    </w:p>
+    <w:p>
+      <w:pPr>
+        <w:pStyle w:val="ListParagraph"/>
+        <w:numPr>
+          <w:ilvl w:val="0"/>
+          <w:numId w:val="25"/>
+        </w:numPr>
+      </w:pPr>
+      <w:r>
+        <w:t xml:space="preserve">So it would be a waste of performance (and time) to support this for </w:t>
+      </w:r>
+      <w:r>
+        <w:rPr>
+          <w:i/>
+          <w:iCs/>
+        </w:rPr>
+        <w:t>all</w:t>
+      </w:r>
+      <w:r>
+        <w:t xml:space="preserve"> Entities.</w:t>
+      </w:r>
+    </w:p>
+    <w:p/>
+    <w:p>
+      <w:r>
+        <w:t xml:space="preserve">However, I soon realized that Players and Entities had </w:t>
+      </w:r>
+      <w:r>
+        <w:rPr>
+          <w:i/>
+          <w:iCs/>
+        </w:rPr>
+        <w:t>too much in common</w:t>
+      </w:r>
+      <w:r>
+        <w:t xml:space="preserve"> to be separate objects. I was copy-pasting modules the whole time, until I had enough.</w:t>
+      </w:r>
+    </w:p>
+    <w:p/>
+    <w:p>
+      <w:r>
+        <w:t xml:space="preserve">I reworked the code (and structure) so that </w:t>
+      </w:r>
+      <w:r>
+        <w:rPr>
+          <w:i/>
+          <w:iCs/>
+        </w:rPr>
+        <w:t>everything</w:t>
+      </w:r>
+      <w:r>
+        <w:t xml:space="preserve"> in the game is an Entity. The Players simply receive a few extra modules to poll input and keep track of points.</w:t>
+      </w:r>
+    </w:p>
+    <w:p/>
+    <w:p>
+      <w:r>
+        <w:t xml:space="preserve">When adding that “points” module, however, I ran into a silly issue. I already had a module named “points” that knew </w:t>
+      </w:r>
+      <w:r>
+        <w:rPr>
+          <w:i/>
+          <w:iCs/>
+        </w:rPr>
+        <w:t>how much points a bug was worth</w:t>
+      </w:r>
+      <w:r>
+        <w:t xml:space="preserve"> (when eaten). So I had a name clash for two points scripts and things went bad.</w:t>
+      </w:r>
+    </w:p>
+    <w:p/>
+    <w:p>
+      <w:r>
+        <w:t xml:space="preserve">Instead of simply renaming the module to “score” or something, I though this was another change to </w:t>
+      </w:r>
+      <w:r>
+        <w:rPr>
+          <w:i/>
+          <w:iCs/>
+        </w:rPr>
+        <w:t>simplify</w:t>
+      </w:r>
+      <w:r>
+        <w:t xml:space="preserve"> and </w:t>
+      </w:r>
+      <w:r>
+        <w:rPr>
+          <w:i/>
+          <w:iCs/>
+        </w:rPr>
+        <w:t>streamline</w:t>
+      </w:r>
+      <w:r>
+        <w:t xml:space="preserve"> the game, because I had two important questions:</w:t>
+      </w:r>
+    </w:p>
+    <w:p>
+      <w:pPr>
+        <w:pStyle w:val="ListParagraph"/>
+        <w:numPr>
+          <w:ilvl w:val="0"/>
+          <w:numId w:val="26"/>
+        </w:numPr>
+      </w:pPr>
+      <w:r>
+        <w:t>What determines if an entity can eat you (or you can eat them)?</w:t>
+      </w:r>
+    </w:p>
+    <w:p>
+      <w:pPr>
+        <w:pStyle w:val="ListParagraph"/>
+        <w:numPr>
+          <w:ilvl w:val="0"/>
+          <w:numId w:val="26"/>
+        </w:numPr>
+      </w:pPr>
+      <w:r>
+        <w:t xml:space="preserve">Where on earth do I show </w:t>
+      </w:r>
+      <w:r>
+        <w:rPr>
+          <w:i/>
+          <w:iCs/>
+        </w:rPr>
+        <w:t>two</w:t>
+      </w:r>
+      <w:r>
+        <w:t xml:space="preserve"> values for all players: silk and points?</w:t>
+      </w:r>
+    </w:p>
+    <w:p/>
+    <w:p>
+      <w:r>
+        <w:t xml:space="preserve">And the answer, as always, was to solve both in one go: we </w:t>
+      </w:r>
+      <w:r>
+        <w:rPr>
+          <w:b/>
+          <w:bCs/>
+        </w:rPr>
+        <w:t>don’t</w:t>
+      </w:r>
+      <w:r>
+        <w:t xml:space="preserve"> show two values for players, by making your points the only thing that matters.</w:t>
+      </w:r>
+    </w:p>
+    <w:p>
+      <w:pPr>
+        <w:pStyle w:val="ListParagraph"/>
+        <w:numPr>
+          <w:ilvl w:val="0"/>
+          <w:numId w:val="27"/>
+        </w:numPr>
+      </w:pPr>
+      <w:r>
+        <w:t>Each entity has only one “points” number.</w:t>
+      </w:r>
+    </w:p>
+    <w:p>
+      <w:pPr>
+        <w:pStyle w:val="ListParagraph"/>
+        <w:numPr>
+          <w:ilvl w:val="0"/>
+          <w:numId w:val="27"/>
+        </w:numPr>
+      </w:pPr>
+      <w:r>
+        <w:t xml:space="preserve">By eating another entity, their value is </w:t>
+      </w:r>
+      <w:r>
+        <w:rPr>
+          <w:i/>
+          <w:iCs/>
+        </w:rPr>
+        <w:t>added</w:t>
+      </w:r>
+      <w:r>
+        <w:t xml:space="preserve"> to your total.</w:t>
+      </w:r>
+    </w:p>
+    <w:p>
+      <w:pPr>
+        <w:pStyle w:val="ListParagraph"/>
+        <w:numPr>
+          <w:ilvl w:val="0"/>
+          <w:numId w:val="27"/>
+        </w:numPr>
+      </w:pPr>
+      <w:r>
+        <w:t xml:space="preserve">When jumping, you </w:t>
+      </w:r>
+      <w:r>
+        <w:rPr>
+          <w:i/>
+          <w:iCs/>
+        </w:rPr>
+        <w:t>pay</w:t>
+      </w:r>
+      <w:r>
+        <w:t xml:space="preserve"> from your score.</w:t>
+      </w:r>
+    </w:p>
+    <w:p>
+      <w:pPr>
+        <w:pStyle w:val="ListParagraph"/>
+        <w:numPr>
+          <w:ilvl w:val="0"/>
+          <w:numId w:val="27"/>
+        </w:numPr>
+        <w:rPr>
+          <w:b/>
+          <w:bCs/>
+        </w:rPr>
+      </w:pPr>
+      <w:r>
+        <w:t xml:space="preserve">And now the most important one: </w:t>
+      </w:r>
+      <w:r>
+        <w:rPr>
+          <w:b/>
+          <w:bCs/>
+        </w:rPr>
+        <w:t xml:space="preserve">any entity can eat another </w:t>
+      </w:r>
+      <w:r>
+        <w:rPr>
+          <w:b/>
+          <w:bCs/>
+          <w:i/>
+          <w:iCs/>
+        </w:rPr>
+        <w:t>if they have more points</w:t>
+      </w:r>
+      <w:r>
+        <w:rPr>
+          <w:b/>
+          <w:bCs/>
+        </w:rPr>
+        <w:t>.</w:t>
+      </w:r>
+    </w:p>
+    <w:p>
+      <w:pPr>
+        <w:rPr>
+          <w:b/>
+          <w:bCs/>
+        </w:rPr>
+      </w:pPr>
+    </w:p>
+    <w:p>
+      <w:r>
+        <w:t>So yes, players can be eaten by small bugs if their points are low. Players can eat other players, if they have enough points for that. Heck, computer-controlled entities can eat other entities on their path and grow</w:t>
+      </w:r>
+      <w:r>
+        <w:t xml:space="preserve"> based on that.</w:t>
+      </w:r>
+    </w:p>
+    <w:p/>
+    <w:p>
+      <w:r>
+        <w:t xml:space="preserve">(A great way to show your point value, beyond showing the actual number, is to </w:t>
+      </w:r>
+      <w:r>
+        <w:rPr>
+          <w:b/>
+          <w:bCs/>
+        </w:rPr>
+        <w:t>grow</w:t>
+      </w:r>
+      <w:r>
+        <w:t xml:space="preserve"> entities based on the value. So if you have 0 points, you’re really small. If you have 10 points, you’re this humongous spider.)</w:t>
+      </w:r>
+    </w:p>
+    <w:p/>
+    <w:p>
+      <w:r>
+        <w:t xml:space="preserve">Doing this solved some of the last gameplay questions I had, created some great new possibilities, and allowed me to simplify my Entity scene. </w:t>
+      </w:r>
+    </w:p>
+    <w:p/>
+    <w:p>
+      <w:r>
+        <w:t xml:space="preserve">(As there’s almost no difference between a Player and an Entity. Just two modules: “Input” is added, “AI” is removed. Yes, even </w:t>
+      </w:r>
+      <w:r>
+        <w:rPr>
+          <w:i/>
+          <w:iCs/>
+        </w:rPr>
+        <w:t>jumping</w:t>
+      </w:r>
+      <w:r>
+        <w:t xml:space="preserve"> across the web is now something that</w:t>
+      </w:r>
+      <w:r>
+        <w:t xml:space="preserve"> some</w:t>
+      </w:r>
+      <w:r>
+        <w:t xml:space="preserve"> entities could do.)</w:t>
+      </w:r>
+    </w:p>
+    <w:p/>
+    <w:p/>
+    <w:p>
+      <w:pPr>
+        <w:pStyle w:val="Heading3"/>
+      </w:pPr>
+      <w:r>
+        <w:t>Trails</w:t>
+      </w:r>
+    </w:p>
+    <w:p>
+      <w:r>
+        <w:t xml:space="preserve">We already know when we leave an edge (and enter a point), so I can simply use that signal to paint the previous terrain. At least, that’s how it works for </w:t>
+      </w:r>
+      <w:r>
+        <w:rPr>
+          <w:i/>
+          <w:iCs/>
+        </w:rPr>
+        <w:t>web-moving bugs</w:t>
+      </w:r>
+      <w:r>
+        <w:t>.</w:t>
+      </w:r>
+    </w:p>
+    <w:p/>
+    <w:p>
+      <w:r>
+        <w:lastRenderedPageBreak/>
+        <w:t xml:space="preserve">For flying bugs, I eventually decided to let them paint as well in the following way: when they </w:t>
+      </w:r>
+      <w:r>
+        <w:rPr>
+          <w:i/>
+          <w:iCs/>
+        </w:rPr>
+        <w:t>cross an edge</w:t>
+      </w:r>
+      <w:r>
+        <w:t>, they paint it.</w:t>
+      </w:r>
+    </w:p>
+    <w:p/>
+    <w:p>
+      <w:r>
+        <w:t xml:space="preserve">However, this was too powerful, as a flying creatures can cross many edges in a single second. To combat this, a </w:t>
+      </w:r>
+      <w:r>
+        <w:rPr>
+          <w:i/>
+          <w:iCs/>
+        </w:rPr>
+        <w:t>timer</w:t>
+      </w:r>
+      <w:r>
+        <w:t xml:space="preserve"> was added to the painter. Any time you paint, that functionality is disabled for the next ~3 seconds. </w:t>
+      </w:r>
+    </w:p>
+    <w:p/>
+    <w:p>
+      <w:r>
+        <w:t>(This also applies to bugs moving on the web, as this behavior is desirable in general. You don’t want a bug flip-flopping between edges (perhaps because it’s fleeing) and painting five edges within half a second.)</w:t>
+      </w:r>
+    </w:p>
+    <w:p/>
+    <w:p>
+      <w:pPr>
+        <w:pStyle w:val="Heading3"/>
+      </w:pPr>
+      <w:r>
+        <w:t>Specialties</w:t>
+      </w:r>
+    </w:p>
+    <w:p>
+      <w:r>
+        <w:t>It will take some time (and experimentation) to find the most fun properties I can give to bugs.</w:t>
+      </w:r>
+    </w:p>
+    <w:p/>
+    <w:p>
+      <w:r>
+        <w:t>Some early testing, though, revealed the following:</w:t>
+      </w:r>
+    </w:p>
+    <w:p>
+      <w:pPr>
+        <w:pStyle w:val="ListParagraph"/>
+        <w:numPr>
+          <w:ilvl w:val="0"/>
+          <w:numId w:val="28"/>
+        </w:numPr>
+      </w:pPr>
+      <w:r>
+        <w:rPr>
+          <w:b/>
+          <w:bCs/>
+        </w:rPr>
+        <w:t>Speed</w:t>
+      </w:r>
+      <w:r>
+        <w:t xml:space="preserve"> matters a lot: both for catching bugs and outrunning enemies. </w:t>
+      </w:r>
+      <w:r>
+        <w:t>If you can’t speed up or slow down, your fate has been sealed ten seconds before it happens. You know you can’t escape that predator following you. As such, t</w:t>
+      </w:r>
+      <w:r>
+        <w:t>here should be plenty of (strategic) ways to change this on the fly.</w:t>
+      </w:r>
+    </w:p>
+    <w:p>
+      <w:pPr>
+        <w:pStyle w:val="ListParagraph"/>
+        <w:numPr>
+          <w:ilvl w:val="0"/>
+          <w:numId w:val="28"/>
+        </w:numPr>
+      </w:pPr>
+      <w:r>
+        <w:t xml:space="preserve">In the same way, a </w:t>
+      </w:r>
+      <w:r>
+        <w:rPr>
+          <w:b/>
+          <w:bCs/>
+        </w:rPr>
+        <w:t>shield</w:t>
+      </w:r>
+      <w:r>
+        <w:t xml:space="preserve"> and </w:t>
+      </w:r>
+      <w:r>
+        <w:rPr>
+          <w:b/>
+          <w:bCs/>
+        </w:rPr>
+        <w:t>non-</w:t>
+      </w:r>
+      <w:r>
+        <w:rPr>
+          <w:b/>
+          <w:bCs/>
+        </w:rPr>
+        <w:t>hostile</w:t>
+      </w:r>
+      <w:r>
+        <w:t xml:space="preserve"> bugs </w:t>
+      </w:r>
+      <w:r>
+        <w:t xml:space="preserve">are </w:t>
+      </w:r>
+      <w:r>
+        <w:t>nice. It would allow you to play more defensively, if you desire, and give yourself safety</w:t>
+      </w:r>
+      <w:r>
+        <w:t xml:space="preserve"> in the stress of the game.</w:t>
+      </w:r>
+    </w:p>
+    <w:p>
+      <w:pPr>
+        <w:pStyle w:val="ListParagraph"/>
+        <w:numPr>
+          <w:ilvl w:val="1"/>
+          <w:numId w:val="28"/>
+        </w:numPr>
+      </w:pPr>
+      <w:r>
+        <w:t>(Non-hostile just means they will never eat anything. A shield will protect you against any attacks. There might even be a “</w:t>
+      </w:r>
+      <w:r>
+        <w:rPr>
+          <w:i/>
+          <w:iCs/>
+        </w:rPr>
+        <w:t>reverse Uno”-card</w:t>
+      </w:r>
+      <w:r>
+        <w:t xml:space="preserve"> of sorts, where anyone trying to eat you is killed.)</w:t>
+      </w:r>
+    </w:p>
+    <w:p>
+      <w:pPr>
+        <w:pStyle w:val="ListParagraph"/>
+        <w:numPr>
+          <w:ilvl w:val="0"/>
+          <w:numId w:val="28"/>
+        </w:numPr>
+      </w:pPr>
+      <w:r>
+        <w:rPr>
+          <w:b/>
+          <w:bCs/>
+        </w:rPr>
+        <w:t>Varied movement</w:t>
+      </w:r>
+      <w:r>
+        <w:t xml:space="preserve"> and </w:t>
+      </w:r>
+      <w:r>
+        <w:rPr>
+          <w:b/>
+          <w:bCs/>
+        </w:rPr>
+        <w:t>web (creation) patterns</w:t>
+      </w:r>
+      <w:r>
+        <w:t xml:space="preserve"> are great. A bug that flies </w:t>
+      </w:r>
+      <w:r>
+        <w:rPr>
+          <w:i/>
+          <w:iCs/>
+        </w:rPr>
+        <w:t>completely randomly</w:t>
+      </w:r>
+      <w:r>
+        <w:t xml:space="preserve"> isn’t fun, because everything that happens is just random. A bug that only flies horizontally, or only clockwise, or pauses every once in a while is more interesting</w:t>
+      </w:r>
+      <w:r>
+        <w:t xml:space="preserve"> and strategical</w:t>
+      </w:r>
+      <w:r>
+        <w:t>.</w:t>
+      </w:r>
+    </w:p>
+    <w:p/>
     <w:p/>
     <w:p/>
     <w:p/>
@@ -4355,6 +5037,119 @@
     </w:lvl>
   </w:abstractNum>
   <w:abstractNum w:abstractNumId="11" w15:restartNumberingAfterBreak="0">
+    <w:nsid w:val="20DD7398"/>
+    <w:multiLevelType w:val="hybridMultilevel"/>
+    <w:tmpl w:val="A664B6F8"/>
+    <w:lvl w:ilvl="0" w:tplc="04130001">
+      <w:start w:val="1"/>
+      <w:numFmt w:val="bullet"/>
+      <w:lvlText w:val=""/>
+      <w:lvlJc w:val="left"/>
+      <w:pPr>
+        <w:ind w:left="720" w:hanging="360"/>
+      </w:pPr>
+      <w:rPr>
+        <w:rFonts w:ascii="Symbol" w:hAnsi="Symbol" w:hint="default"/>
+      </w:rPr>
+    </w:lvl>
+    <w:lvl w:ilvl="1" w:tplc="04130003" w:tentative="1">
+      <w:start w:val="1"/>
+      <w:numFmt w:val="bullet"/>
+      <w:lvlText w:val="o"/>
+      <w:lvlJc w:val="left"/>
+      <w:pPr>
+        <w:ind w:left="1440" w:hanging="360"/>
+      </w:pPr>
+      <w:rPr>
+        <w:rFonts w:ascii="Courier New" w:hAnsi="Courier New" w:cs="Courier New" w:hint="default"/>
+      </w:rPr>
+    </w:lvl>
+    <w:lvl w:ilvl="2" w:tplc="04130005" w:tentative="1">
+      <w:start w:val="1"/>
+      <w:numFmt w:val="bullet"/>
+      <w:lvlText w:val=""/>
+      <w:lvlJc w:val="left"/>
+      <w:pPr>
+        <w:ind w:left="2160" w:hanging="360"/>
+      </w:pPr>
+      <w:rPr>
+        <w:rFonts w:ascii="Wingdings" w:hAnsi="Wingdings" w:hint="default"/>
+      </w:rPr>
+    </w:lvl>
+    <w:lvl w:ilvl="3" w:tplc="04130001" w:tentative="1">
+      <w:start w:val="1"/>
+      <w:numFmt w:val="bullet"/>
+      <w:lvlText w:val=""/>
+      <w:lvlJc w:val="left"/>
+      <w:pPr>
+        <w:ind w:left="2880" w:hanging="360"/>
+      </w:pPr>
+      <w:rPr>
+        <w:rFonts w:ascii="Symbol" w:hAnsi="Symbol" w:hint="default"/>
+      </w:rPr>
+    </w:lvl>
+    <w:lvl w:ilvl="4" w:tplc="04130003" w:tentative="1">
+      <w:start w:val="1"/>
+      <w:numFmt w:val="bullet"/>
+      <w:lvlText w:val="o"/>
+      <w:lvlJc w:val="left"/>
+      <w:pPr>
+        <w:ind w:left="3600" w:hanging="360"/>
+      </w:pPr>
+      <w:rPr>
+        <w:rFonts w:ascii="Courier New" w:hAnsi="Courier New" w:cs="Courier New" w:hint="default"/>
+      </w:rPr>
+    </w:lvl>
+    <w:lvl w:ilvl="5" w:tplc="04130005" w:tentative="1">
+      <w:start w:val="1"/>
+      <w:numFmt w:val="bullet"/>
+      <w:lvlText w:val=""/>
+      <w:lvlJc w:val="left"/>
+      <w:pPr>
+        <w:ind w:left="4320" w:hanging="360"/>
+      </w:pPr>
+      <w:rPr>
+        <w:rFonts w:ascii="Wingdings" w:hAnsi="Wingdings" w:hint="default"/>
+      </w:rPr>
+    </w:lvl>
+    <w:lvl w:ilvl="6" w:tplc="04130001" w:tentative="1">
+      <w:start w:val="1"/>
+      <w:numFmt w:val="bullet"/>
+      <w:lvlText w:val=""/>
+      <w:lvlJc w:val="left"/>
+      <w:pPr>
+        <w:ind w:left="5040" w:hanging="360"/>
+      </w:pPr>
+      <w:rPr>
+        <w:rFonts w:ascii="Symbol" w:hAnsi="Symbol" w:hint="default"/>
+      </w:rPr>
+    </w:lvl>
+    <w:lvl w:ilvl="7" w:tplc="04130003" w:tentative="1">
+      <w:start w:val="1"/>
+      <w:numFmt w:val="bullet"/>
+      <w:lvlText w:val="o"/>
+      <w:lvlJc w:val="left"/>
+      <w:pPr>
+        <w:ind w:left="5760" w:hanging="360"/>
+      </w:pPr>
+      <w:rPr>
+        <w:rFonts w:ascii="Courier New" w:hAnsi="Courier New" w:cs="Courier New" w:hint="default"/>
+      </w:rPr>
+    </w:lvl>
+    <w:lvl w:ilvl="8" w:tplc="04130005" w:tentative="1">
+      <w:start w:val="1"/>
+      <w:numFmt w:val="bullet"/>
+      <w:lvlText w:val=""/>
+      <w:lvlJc w:val="left"/>
+      <w:pPr>
+        <w:ind w:left="6480" w:hanging="360"/>
+      </w:pPr>
+      <w:rPr>
+        <w:rFonts w:ascii="Wingdings" w:hAnsi="Wingdings" w:hint="default"/>
+      </w:rPr>
+    </w:lvl>
+  </w:abstractNum>
+  <w:abstractNum w:abstractNumId="12" w15:restartNumberingAfterBreak="0">
     <w:nsid w:val="2C284210"/>
     <w:multiLevelType w:val="hybridMultilevel"/>
     <w:tmpl w:val="5208632A"/>
@@ -4467,7 +5262,7 @@
       </w:rPr>
     </w:lvl>
   </w:abstractNum>
-  <w:abstractNum w:abstractNumId="12" w15:restartNumberingAfterBreak="0">
+  <w:abstractNum w:abstractNumId="13" w15:restartNumberingAfterBreak="0">
     <w:nsid w:val="3B851473"/>
     <w:multiLevelType w:val="hybridMultilevel"/>
     <w:tmpl w:val="42449C2A"/>
@@ -4580,7 +5375,7 @@
       </w:rPr>
     </w:lvl>
   </w:abstractNum>
-  <w:abstractNum w:abstractNumId="13" w15:restartNumberingAfterBreak="0">
+  <w:abstractNum w:abstractNumId="14" w15:restartNumberingAfterBreak="0">
     <w:nsid w:val="3DAE0D11"/>
     <w:multiLevelType w:val="hybridMultilevel"/>
     <w:tmpl w:val="01183930"/>
@@ -4693,7 +5488,120 @@
       </w:rPr>
     </w:lvl>
   </w:abstractNum>
-  <w:abstractNum w:abstractNumId="14" w15:restartNumberingAfterBreak="0">
+  <w:abstractNum w:abstractNumId="15" w15:restartNumberingAfterBreak="0">
+    <w:nsid w:val="3DD96BFA"/>
+    <w:multiLevelType w:val="hybridMultilevel"/>
+    <w:tmpl w:val="2A4066CA"/>
+    <w:lvl w:ilvl="0" w:tplc="04130001">
+      <w:start w:val="1"/>
+      <w:numFmt w:val="bullet"/>
+      <w:lvlText w:val=""/>
+      <w:lvlJc w:val="left"/>
+      <w:pPr>
+        <w:ind w:left="720" w:hanging="360"/>
+      </w:pPr>
+      <w:rPr>
+        <w:rFonts w:ascii="Symbol" w:hAnsi="Symbol" w:hint="default"/>
+      </w:rPr>
+    </w:lvl>
+    <w:lvl w:ilvl="1" w:tplc="04130003" w:tentative="1">
+      <w:start w:val="1"/>
+      <w:numFmt w:val="bullet"/>
+      <w:lvlText w:val="o"/>
+      <w:lvlJc w:val="left"/>
+      <w:pPr>
+        <w:ind w:left="1440" w:hanging="360"/>
+      </w:pPr>
+      <w:rPr>
+        <w:rFonts w:ascii="Courier New" w:hAnsi="Courier New" w:cs="Courier New" w:hint="default"/>
+      </w:rPr>
+    </w:lvl>
+    <w:lvl w:ilvl="2" w:tplc="04130005" w:tentative="1">
+      <w:start w:val="1"/>
+      <w:numFmt w:val="bullet"/>
+      <w:lvlText w:val=""/>
+      <w:lvlJc w:val="left"/>
+      <w:pPr>
+        <w:ind w:left="2160" w:hanging="360"/>
+      </w:pPr>
+      <w:rPr>
+        <w:rFonts w:ascii="Wingdings" w:hAnsi="Wingdings" w:hint="default"/>
+      </w:rPr>
+    </w:lvl>
+    <w:lvl w:ilvl="3" w:tplc="04130001" w:tentative="1">
+      <w:start w:val="1"/>
+      <w:numFmt w:val="bullet"/>
+      <w:lvlText w:val=""/>
+      <w:lvlJc w:val="left"/>
+      <w:pPr>
+        <w:ind w:left="2880" w:hanging="360"/>
+      </w:pPr>
+      <w:rPr>
+        <w:rFonts w:ascii="Symbol" w:hAnsi="Symbol" w:hint="default"/>
+      </w:rPr>
+    </w:lvl>
+    <w:lvl w:ilvl="4" w:tplc="04130003" w:tentative="1">
+      <w:start w:val="1"/>
+      <w:numFmt w:val="bullet"/>
+      <w:lvlText w:val="o"/>
+      <w:lvlJc w:val="left"/>
+      <w:pPr>
+        <w:ind w:left="3600" w:hanging="360"/>
+      </w:pPr>
+      <w:rPr>
+        <w:rFonts w:ascii="Courier New" w:hAnsi="Courier New" w:cs="Courier New" w:hint="default"/>
+      </w:rPr>
+    </w:lvl>
+    <w:lvl w:ilvl="5" w:tplc="04130005" w:tentative="1">
+      <w:start w:val="1"/>
+      <w:numFmt w:val="bullet"/>
+      <w:lvlText w:val=""/>
+      <w:lvlJc w:val="left"/>
+      <w:pPr>
+        <w:ind w:left="4320" w:hanging="360"/>
+      </w:pPr>
+      <w:rPr>
+        <w:rFonts w:ascii="Wingdings" w:hAnsi="Wingdings" w:hint="default"/>
+      </w:rPr>
+    </w:lvl>
+    <w:lvl w:ilvl="6" w:tplc="04130001" w:tentative="1">
+      <w:start w:val="1"/>
+      <w:numFmt w:val="bullet"/>
+      <w:lvlText w:val=""/>
+      <w:lvlJc w:val="left"/>
+      <w:pPr>
+        <w:ind w:left="5040" w:hanging="360"/>
+      </w:pPr>
+      <w:rPr>
+        <w:rFonts w:ascii="Symbol" w:hAnsi="Symbol" w:hint="default"/>
+      </w:rPr>
+    </w:lvl>
+    <w:lvl w:ilvl="7" w:tplc="04130003" w:tentative="1">
+      <w:start w:val="1"/>
+      <w:numFmt w:val="bullet"/>
+      <w:lvlText w:val="o"/>
+      <w:lvlJc w:val="left"/>
+      <w:pPr>
+        <w:ind w:left="5760" w:hanging="360"/>
+      </w:pPr>
+      <w:rPr>
+        <w:rFonts w:ascii="Courier New" w:hAnsi="Courier New" w:cs="Courier New" w:hint="default"/>
+      </w:rPr>
+    </w:lvl>
+    <w:lvl w:ilvl="8" w:tplc="04130005" w:tentative="1">
+      <w:start w:val="1"/>
+      <w:numFmt w:val="bullet"/>
+      <w:lvlText w:val=""/>
+      <w:lvlJc w:val="left"/>
+      <w:pPr>
+        <w:ind w:left="6480" w:hanging="360"/>
+      </w:pPr>
+      <w:rPr>
+        <w:rFonts w:ascii="Wingdings" w:hAnsi="Wingdings" w:hint="default"/>
+      </w:rPr>
+    </w:lvl>
+  </w:abstractNum>
+  <w:abstractNum w:abstractNumId="16" w15:restartNumberingAfterBreak="0">
     <w:nsid w:val="401B1D4B"/>
     <w:multiLevelType w:val="hybridMultilevel"/>
     <w:tmpl w:val="DFAED95E"/>
@@ -4806,7 +5714,120 @@
       </w:rPr>
     </w:lvl>
   </w:abstractNum>
-  <w:abstractNum w:abstractNumId="15" w15:restartNumberingAfterBreak="0">
+  <w:abstractNum w:abstractNumId="17" w15:restartNumberingAfterBreak="0">
+    <w:nsid w:val="4149599E"/>
+    <w:multiLevelType w:val="hybridMultilevel"/>
+    <w:tmpl w:val="B1AEF3CA"/>
+    <w:lvl w:ilvl="0" w:tplc="04130001">
+      <w:start w:val="1"/>
+      <w:numFmt w:val="bullet"/>
+      <w:lvlText w:val=""/>
+      <w:lvlJc w:val="left"/>
+      <w:pPr>
+        <w:ind w:left="720" w:hanging="360"/>
+      </w:pPr>
+      <w:rPr>
+        <w:rFonts w:ascii="Symbol" w:hAnsi="Symbol" w:hint="default"/>
+      </w:rPr>
+    </w:lvl>
+    <w:lvl w:ilvl="1" w:tplc="04130003" w:tentative="1">
+      <w:start w:val="1"/>
+      <w:numFmt w:val="bullet"/>
+      <w:lvlText w:val="o"/>
+      <w:lvlJc w:val="left"/>
+      <w:pPr>
+        <w:ind w:left="1440" w:hanging="360"/>
+      </w:pPr>
+      <w:rPr>
+        <w:rFonts w:ascii="Courier New" w:hAnsi="Courier New" w:cs="Courier New" w:hint="default"/>
+      </w:rPr>
+    </w:lvl>
+    <w:lvl w:ilvl="2" w:tplc="04130005" w:tentative="1">
+      <w:start w:val="1"/>
+      <w:numFmt w:val="bullet"/>
+      <w:lvlText w:val=""/>
+      <w:lvlJc w:val="left"/>
+      <w:pPr>
+        <w:ind w:left="2160" w:hanging="360"/>
+      </w:pPr>
+      <w:rPr>
+        <w:rFonts w:ascii="Wingdings" w:hAnsi="Wingdings" w:hint="default"/>
+      </w:rPr>
+    </w:lvl>
+    <w:lvl w:ilvl="3" w:tplc="04130001" w:tentative="1">
+      <w:start w:val="1"/>
+      <w:numFmt w:val="bullet"/>
+      <w:lvlText w:val=""/>
+      <w:lvlJc w:val="left"/>
+      <w:pPr>
+        <w:ind w:left="2880" w:hanging="360"/>
+      </w:pPr>
+      <w:rPr>
+        <w:rFonts w:ascii="Symbol" w:hAnsi="Symbol" w:hint="default"/>
+      </w:rPr>
+    </w:lvl>
+    <w:lvl w:ilvl="4" w:tplc="04130003" w:tentative="1">
+      <w:start w:val="1"/>
+      <w:numFmt w:val="bullet"/>
+      <w:lvlText w:val="o"/>
+      <w:lvlJc w:val="left"/>
+      <w:pPr>
+        <w:ind w:left="3600" w:hanging="360"/>
+      </w:pPr>
+      <w:rPr>
+        <w:rFonts w:ascii="Courier New" w:hAnsi="Courier New" w:cs="Courier New" w:hint="default"/>
+      </w:rPr>
+    </w:lvl>
+    <w:lvl w:ilvl="5" w:tplc="04130005" w:tentative="1">
+      <w:start w:val="1"/>
+      <w:numFmt w:val="bullet"/>
+      <w:lvlText w:val=""/>
+      <w:lvlJc w:val="left"/>
+      <w:pPr>
+        <w:ind w:left="4320" w:hanging="360"/>
+      </w:pPr>
+      <w:rPr>
+        <w:rFonts w:ascii="Wingdings" w:hAnsi="Wingdings" w:hint="default"/>
+      </w:rPr>
+    </w:lvl>
+    <w:lvl w:ilvl="6" w:tplc="04130001" w:tentative="1">
+      <w:start w:val="1"/>
+      <w:numFmt w:val="bullet"/>
+      <w:lvlText w:val=""/>
+      <w:lvlJc w:val="left"/>
+      <w:pPr>
+        <w:ind w:left="5040" w:hanging="360"/>
+      </w:pPr>
+      <w:rPr>
+        <w:rFonts w:ascii="Symbol" w:hAnsi="Symbol" w:hint="default"/>
+      </w:rPr>
+    </w:lvl>
+    <w:lvl w:ilvl="7" w:tplc="04130003" w:tentative="1">
+      <w:start w:val="1"/>
+      <w:numFmt w:val="bullet"/>
+      <w:lvlText w:val="o"/>
+      <w:lvlJc w:val="left"/>
+      <w:pPr>
+        <w:ind w:left="5760" w:hanging="360"/>
+      </w:pPr>
+      <w:rPr>
+        <w:rFonts w:ascii="Courier New" w:hAnsi="Courier New" w:cs="Courier New" w:hint="default"/>
+      </w:rPr>
+    </w:lvl>
+    <w:lvl w:ilvl="8" w:tplc="04130005" w:tentative="1">
+      <w:start w:val="1"/>
+      <w:numFmt w:val="bullet"/>
+      <w:lvlText w:val=""/>
+      <w:lvlJc w:val="left"/>
+      <w:pPr>
+        <w:ind w:left="6480" w:hanging="360"/>
+      </w:pPr>
+      <w:rPr>
+        <w:rFonts w:ascii="Wingdings" w:hAnsi="Wingdings" w:hint="default"/>
+      </w:rPr>
+    </w:lvl>
+  </w:abstractNum>
+  <w:abstractNum w:abstractNumId="18" w15:restartNumberingAfterBreak="0">
     <w:nsid w:val="4ACD51CC"/>
     <w:multiLevelType w:val="hybridMultilevel"/>
     <w:tmpl w:val="9C6EB5A6"/>
@@ -4919,7 +5940,7 @@
       </w:rPr>
     </w:lvl>
   </w:abstractNum>
-  <w:abstractNum w:abstractNumId="16" w15:restartNumberingAfterBreak="0">
+  <w:abstractNum w:abstractNumId="19" w15:restartNumberingAfterBreak="0">
     <w:nsid w:val="5B9E7B80"/>
     <w:multiLevelType w:val="hybridMultilevel"/>
     <w:tmpl w:val="5D563FBA"/>
@@ -5032,7 +6053,233 @@
       </w:rPr>
     </w:lvl>
   </w:abstractNum>
-  <w:abstractNum w:abstractNumId="17" w15:restartNumberingAfterBreak="0">
+  <w:abstractNum w:abstractNumId="20" w15:restartNumberingAfterBreak="0">
+    <w:nsid w:val="5E77442E"/>
+    <w:multiLevelType w:val="hybridMultilevel"/>
+    <w:tmpl w:val="9C808B6E"/>
+    <w:lvl w:ilvl="0" w:tplc="04130001">
+      <w:start w:val="1"/>
+      <w:numFmt w:val="bullet"/>
+      <w:lvlText w:val=""/>
+      <w:lvlJc w:val="left"/>
+      <w:pPr>
+        <w:ind w:left="720" w:hanging="360"/>
+      </w:pPr>
+      <w:rPr>
+        <w:rFonts w:ascii="Symbol" w:hAnsi="Symbol" w:hint="default"/>
+      </w:rPr>
+    </w:lvl>
+    <w:lvl w:ilvl="1" w:tplc="04130003">
+      <w:start w:val="1"/>
+      <w:numFmt w:val="bullet"/>
+      <w:lvlText w:val="o"/>
+      <w:lvlJc w:val="left"/>
+      <w:pPr>
+        <w:ind w:left="1440" w:hanging="360"/>
+      </w:pPr>
+      <w:rPr>
+        <w:rFonts w:ascii="Courier New" w:hAnsi="Courier New" w:cs="Courier New" w:hint="default"/>
+      </w:rPr>
+    </w:lvl>
+    <w:lvl w:ilvl="2" w:tplc="04130005" w:tentative="1">
+      <w:start w:val="1"/>
+      <w:numFmt w:val="bullet"/>
+      <w:lvlText w:val=""/>
+      <w:lvlJc w:val="left"/>
+      <w:pPr>
+        <w:ind w:left="2160" w:hanging="360"/>
+      </w:pPr>
+      <w:rPr>
+        <w:rFonts w:ascii="Wingdings" w:hAnsi="Wingdings" w:hint="default"/>
+      </w:rPr>
+    </w:lvl>
+    <w:lvl w:ilvl="3" w:tplc="04130001" w:tentative="1">
+      <w:start w:val="1"/>
+      <w:numFmt w:val="bullet"/>
+      <w:lvlText w:val=""/>
+      <w:lvlJc w:val="left"/>
+      <w:pPr>
+        <w:ind w:left="2880" w:hanging="360"/>
+      </w:pPr>
+      <w:rPr>
+        <w:rFonts w:ascii="Symbol" w:hAnsi="Symbol" w:hint="default"/>
+      </w:rPr>
+    </w:lvl>
+    <w:lvl w:ilvl="4" w:tplc="04130003" w:tentative="1">
+      <w:start w:val="1"/>
+      <w:numFmt w:val="bullet"/>
+      <w:lvlText w:val="o"/>
+      <w:lvlJc w:val="left"/>
+      <w:pPr>
+        <w:ind w:left="3600" w:hanging="360"/>
+      </w:pPr>
+      <w:rPr>
+        <w:rFonts w:ascii="Courier New" w:hAnsi="Courier New" w:cs="Courier New" w:hint="default"/>
+      </w:rPr>
+    </w:lvl>
+    <w:lvl w:ilvl="5" w:tplc="04130005" w:tentative="1">
+      <w:start w:val="1"/>
+      <w:numFmt w:val="bullet"/>
+      <w:lvlText w:val=""/>
+      <w:lvlJc w:val="left"/>
+      <w:pPr>
+        <w:ind w:left="4320" w:hanging="360"/>
+      </w:pPr>
+      <w:rPr>
+        <w:rFonts w:ascii="Wingdings" w:hAnsi="Wingdings" w:hint="default"/>
+      </w:rPr>
+    </w:lvl>
+    <w:lvl w:ilvl="6" w:tplc="04130001" w:tentative="1">
+      <w:start w:val="1"/>
+      <w:numFmt w:val="bullet"/>
+      <w:lvlText w:val=""/>
+      <w:lvlJc w:val="left"/>
+      <w:pPr>
+        <w:ind w:left="5040" w:hanging="360"/>
+      </w:pPr>
+      <w:rPr>
+        <w:rFonts w:ascii="Symbol" w:hAnsi="Symbol" w:hint="default"/>
+      </w:rPr>
+    </w:lvl>
+    <w:lvl w:ilvl="7" w:tplc="04130003" w:tentative="1">
+      <w:start w:val="1"/>
+      <w:numFmt w:val="bullet"/>
+      <w:lvlText w:val="o"/>
+      <w:lvlJc w:val="left"/>
+      <w:pPr>
+        <w:ind w:left="5760" w:hanging="360"/>
+      </w:pPr>
+      <w:rPr>
+        <w:rFonts w:ascii="Courier New" w:hAnsi="Courier New" w:cs="Courier New" w:hint="default"/>
+      </w:rPr>
+    </w:lvl>
+    <w:lvl w:ilvl="8" w:tplc="04130005" w:tentative="1">
+      <w:start w:val="1"/>
+      <w:numFmt w:val="bullet"/>
+      <w:lvlText w:val=""/>
+      <w:lvlJc w:val="left"/>
+      <w:pPr>
+        <w:ind w:left="6480" w:hanging="360"/>
+      </w:pPr>
+      <w:rPr>
+        <w:rFonts w:ascii="Wingdings" w:hAnsi="Wingdings" w:hint="default"/>
+      </w:rPr>
+    </w:lvl>
+  </w:abstractNum>
+  <w:abstractNum w:abstractNumId="21" w15:restartNumberingAfterBreak="0">
+    <w:nsid w:val="65216834"/>
+    <w:multiLevelType w:val="hybridMultilevel"/>
+    <w:tmpl w:val="B8ECDF02"/>
+    <w:lvl w:ilvl="0" w:tplc="04130001">
+      <w:start w:val="1"/>
+      <w:numFmt w:val="bullet"/>
+      <w:lvlText w:val=""/>
+      <w:lvlJc w:val="left"/>
+      <w:pPr>
+        <w:ind w:left="720" w:hanging="360"/>
+      </w:pPr>
+      <w:rPr>
+        <w:rFonts w:ascii="Symbol" w:hAnsi="Symbol" w:hint="default"/>
+      </w:rPr>
+    </w:lvl>
+    <w:lvl w:ilvl="1" w:tplc="04130003" w:tentative="1">
+      <w:start w:val="1"/>
+      <w:numFmt w:val="bullet"/>
+      <w:lvlText w:val="o"/>
+      <w:lvlJc w:val="left"/>
+      <w:pPr>
+        <w:ind w:left="1440" w:hanging="360"/>
+      </w:pPr>
+      <w:rPr>
+        <w:rFonts w:ascii="Courier New" w:hAnsi="Courier New" w:cs="Courier New" w:hint="default"/>
+      </w:rPr>
+    </w:lvl>
+    <w:lvl w:ilvl="2" w:tplc="04130005" w:tentative="1">
+      <w:start w:val="1"/>
+      <w:numFmt w:val="bullet"/>
+      <w:lvlText w:val=""/>
+      <w:lvlJc w:val="left"/>
+      <w:pPr>
+        <w:ind w:left="2160" w:hanging="360"/>
+      </w:pPr>
+      <w:rPr>
+        <w:rFonts w:ascii="Wingdings" w:hAnsi="Wingdings" w:hint="default"/>
+      </w:rPr>
+    </w:lvl>
+    <w:lvl w:ilvl="3" w:tplc="04130001" w:tentative="1">
+      <w:start w:val="1"/>
+      <w:numFmt w:val="bullet"/>
+      <w:lvlText w:val=""/>
+      <w:lvlJc w:val="left"/>
+      <w:pPr>
+        <w:ind w:left="2880" w:hanging="360"/>
+      </w:pPr>
+      <w:rPr>
+        <w:rFonts w:ascii="Symbol" w:hAnsi="Symbol" w:hint="default"/>
+      </w:rPr>
+    </w:lvl>
+    <w:lvl w:ilvl="4" w:tplc="04130003" w:tentative="1">
+      <w:start w:val="1"/>
+      <w:numFmt w:val="bullet"/>
+      <w:lvlText w:val="o"/>
+      <w:lvlJc w:val="left"/>
+      <w:pPr>
+        <w:ind w:left="3600" w:hanging="360"/>
+      </w:pPr>
+      <w:rPr>
+        <w:rFonts w:ascii="Courier New" w:hAnsi="Courier New" w:cs="Courier New" w:hint="default"/>
+      </w:rPr>
+    </w:lvl>
+    <w:lvl w:ilvl="5" w:tplc="04130005" w:tentative="1">
+      <w:start w:val="1"/>
+      <w:numFmt w:val="bullet"/>
+      <w:lvlText w:val=""/>
+      <w:lvlJc w:val="left"/>
+      <w:pPr>
+        <w:ind w:left="4320" w:hanging="360"/>
+      </w:pPr>
+      <w:rPr>
+        <w:rFonts w:ascii="Wingdings" w:hAnsi="Wingdings" w:hint="default"/>
+      </w:rPr>
+    </w:lvl>
+    <w:lvl w:ilvl="6" w:tplc="04130001" w:tentative="1">
+      <w:start w:val="1"/>
+      <w:numFmt w:val="bullet"/>
+      <w:lvlText w:val=""/>
+      <w:lvlJc w:val="left"/>
+      <w:pPr>
+        <w:ind w:left="5040" w:hanging="360"/>
+      </w:pPr>
+      <w:rPr>
+        <w:rFonts w:ascii="Symbol" w:hAnsi="Symbol" w:hint="default"/>
+      </w:rPr>
+    </w:lvl>
+    <w:lvl w:ilvl="7" w:tplc="04130003" w:tentative="1">
+      <w:start w:val="1"/>
+      <w:numFmt w:val="bullet"/>
+      <w:lvlText w:val="o"/>
+      <w:lvlJc w:val="left"/>
+      <w:pPr>
+        <w:ind w:left="5760" w:hanging="360"/>
+      </w:pPr>
+      <w:rPr>
+        <w:rFonts w:ascii="Courier New" w:hAnsi="Courier New" w:cs="Courier New" w:hint="default"/>
+      </w:rPr>
+    </w:lvl>
+    <w:lvl w:ilvl="8" w:tplc="04130005" w:tentative="1">
+      <w:start w:val="1"/>
+      <w:numFmt w:val="bullet"/>
+      <w:lvlText w:val=""/>
+      <w:lvlJc w:val="left"/>
+      <w:pPr>
+        <w:ind w:left="6480" w:hanging="360"/>
+      </w:pPr>
+      <w:rPr>
+        <w:rFonts w:ascii="Wingdings" w:hAnsi="Wingdings" w:hint="default"/>
+      </w:rPr>
+    </w:lvl>
+  </w:abstractNum>
+  <w:abstractNum w:abstractNumId="22" w15:restartNumberingAfterBreak="0">
     <w:nsid w:val="671E3FD8"/>
     <w:multiLevelType w:val="hybridMultilevel"/>
     <w:tmpl w:val="00680954"/>
@@ -5145,7 +6392,120 @@
       </w:rPr>
     </w:lvl>
   </w:abstractNum>
-  <w:abstractNum w:abstractNumId="18" w15:restartNumberingAfterBreak="0">
+  <w:abstractNum w:abstractNumId="23" w15:restartNumberingAfterBreak="0">
+    <w:nsid w:val="67A6168B"/>
+    <w:multiLevelType w:val="hybridMultilevel"/>
+    <w:tmpl w:val="084A6C0E"/>
+    <w:lvl w:ilvl="0" w:tplc="04130001">
+      <w:start w:val="1"/>
+      <w:numFmt w:val="bullet"/>
+      <w:lvlText w:val=""/>
+      <w:lvlJc w:val="left"/>
+      <w:pPr>
+        <w:ind w:left="720" w:hanging="360"/>
+      </w:pPr>
+      <w:rPr>
+        <w:rFonts w:ascii="Symbol" w:hAnsi="Symbol" w:hint="default"/>
+      </w:rPr>
+    </w:lvl>
+    <w:lvl w:ilvl="1" w:tplc="04130003" w:tentative="1">
+      <w:start w:val="1"/>
+      <w:numFmt w:val="bullet"/>
+      <w:lvlText w:val="o"/>
+      <w:lvlJc w:val="left"/>
+      <w:pPr>
+        <w:ind w:left="1440" w:hanging="360"/>
+      </w:pPr>
+      <w:rPr>
+        <w:rFonts w:ascii="Courier New" w:hAnsi="Courier New" w:cs="Courier New" w:hint="default"/>
+      </w:rPr>
+    </w:lvl>
+    <w:lvl w:ilvl="2" w:tplc="04130005" w:tentative="1">
+      <w:start w:val="1"/>
+      <w:numFmt w:val="bullet"/>
+      <w:lvlText w:val=""/>
+      <w:lvlJc w:val="left"/>
+      <w:pPr>
+        <w:ind w:left="2160" w:hanging="360"/>
+      </w:pPr>
+      <w:rPr>
+        <w:rFonts w:ascii="Wingdings" w:hAnsi="Wingdings" w:hint="default"/>
+      </w:rPr>
+    </w:lvl>
+    <w:lvl w:ilvl="3" w:tplc="04130001" w:tentative="1">
+      <w:start w:val="1"/>
+      <w:numFmt w:val="bullet"/>
+      <w:lvlText w:val=""/>
+      <w:lvlJc w:val="left"/>
+      <w:pPr>
+        <w:ind w:left="2880" w:hanging="360"/>
+      </w:pPr>
+      <w:rPr>
+        <w:rFonts w:ascii="Symbol" w:hAnsi="Symbol" w:hint="default"/>
+      </w:rPr>
+    </w:lvl>
+    <w:lvl w:ilvl="4" w:tplc="04130003" w:tentative="1">
+      <w:start w:val="1"/>
+      <w:numFmt w:val="bullet"/>
+      <w:lvlText w:val="o"/>
+      <w:lvlJc w:val="left"/>
+      <w:pPr>
+        <w:ind w:left="3600" w:hanging="360"/>
+      </w:pPr>
+      <w:rPr>
+        <w:rFonts w:ascii="Courier New" w:hAnsi="Courier New" w:cs="Courier New" w:hint="default"/>
+      </w:rPr>
+    </w:lvl>
+    <w:lvl w:ilvl="5" w:tplc="04130005" w:tentative="1">
+      <w:start w:val="1"/>
+      <w:numFmt w:val="bullet"/>
+      <w:lvlText w:val=""/>
+      <w:lvlJc w:val="left"/>
+      <w:pPr>
+        <w:ind w:left="4320" w:hanging="360"/>
+      </w:pPr>
+      <w:rPr>
+        <w:rFonts w:ascii="Wingdings" w:hAnsi="Wingdings" w:hint="default"/>
+      </w:rPr>
+    </w:lvl>
+    <w:lvl w:ilvl="6" w:tplc="04130001" w:tentative="1">
+      <w:start w:val="1"/>
+      <w:numFmt w:val="bullet"/>
+      <w:lvlText w:val=""/>
+      <w:lvlJc w:val="left"/>
+      <w:pPr>
+        <w:ind w:left="5040" w:hanging="360"/>
+      </w:pPr>
+      <w:rPr>
+        <w:rFonts w:ascii="Symbol" w:hAnsi="Symbol" w:hint="default"/>
+      </w:rPr>
+    </w:lvl>
+    <w:lvl w:ilvl="7" w:tplc="04130003" w:tentative="1">
+      <w:start w:val="1"/>
+      <w:numFmt w:val="bullet"/>
+      <w:lvlText w:val="o"/>
+      <w:lvlJc w:val="left"/>
+      <w:pPr>
+        <w:ind w:left="5760" w:hanging="360"/>
+      </w:pPr>
+      <w:rPr>
+        <w:rFonts w:ascii="Courier New" w:hAnsi="Courier New" w:cs="Courier New" w:hint="default"/>
+      </w:rPr>
+    </w:lvl>
+    <w:lvl w:ilvl="8" w:tplc="04130005" w:tentative="1">
+      <w:start w:val="1"/>
+      <w:numFmt w:val="bullet"/>
+      <w:lvlText w:val=""/>
+      <w:lvlJc w:val="left"/>
+      <w:pPr>
+        <w:ind w:left="6480" w:hanging="360"/>
+      </w:pPr>
+      <w:rPr>
+        <w:rFonts w:ascii="Wingdings" w:hAnsi="Wingdings" w:hint="default"/>
+      </w:rPr>
+    </w:lvl>
+  </w:abstractNum>
+  <w:abstractNum w:abstractNumId="24" w15:restartNumberingAfterBreak="0">
     <w:nsid w:val="76696B20"/>
     <w:multiLevelType w:val="hybridMultilevel"/>
     <w:tmpl w:val="E5047D9A"/>
@@ -5258,7 +6618,7 @@
       </w:rPr>
     </w:lvl>
   </w:abstractNum>
-  <w:abstractNum w:abstractNumId="19" w15:restartNumberingAfterBreak="0">
+  <w:abstractNum w:abstractNumId="25" w15:restartNumberingAfterBreak="0">
     <w:nsid w:val="7B682A96"/>
     <w:multiLevelType w:val="hybridMultilevel"/>
     <w:tmpl w:val="FC0282B0"/>
@@ -5371,7 +6731,7 @@
       </w:rPr>
     </w:lvl>
   </w:abstractNum>
-  <w:abstractNum w:abstractNumId="20" w15:restartNumberingAfterBreak="0">
+  <w:abstractNum w:abstractNumId="26" w15:restartNumberingAfterBreak="0">
     <w:nsid w:val="7C116308"/>
     <w:multiLevelType w:val="hybridMultilevel"/>
     <w:tmpl w:val="075252B2"/>
@@ -5484,7 +6844,7 @@
       </w:rPr>
     </w:lvl>
   </w:abstractNum>
-  <w:abstractNum w:abstractNumId="21" w15:restartNumberingAfterBreak="0">
+  <w:abstractNum w:abstractNumId="27" w15:restartNumberingAfterBreak="0">
     <w:nsid w:val="7FC02F22"/>
     <w:multiLevelType w:val="hybridMultilevel"/>
     <w:tmpl w:val="DFAED512"/>
@@ -5598,10 +6958,10 @@
     </w:lvl>
   </w:abstractNum>
   <w:num w:numId="1">
-    <w:abstractNumId w:val="14"/>
+    <w:abstractNumId w:val="16"/>
   </w:num>
   <w:num w:numId="2">
-    <w:abstractNumId w:val="17"/>
+    <w:abstractNumId w:val="22"/>
   </w:num>
   <w:num w:numId="3">
     <w:abstractNumId w:val="3"/>
@@ -5610,10 +6970,10 @@
     <w:abstractNumId w:val="0"/>
   </w:num>
   <w:num w:numId="5">
-    <w:abstractNumId w:val="13"/>
+    <w:abstractNumId w:val="14"/>
   </w:num>
   <w:num w:numId="6">
-    <w:abstractNumId w:val="21"/>
+    <w:abstractNumId w:val="27"/>
   </w:num>
   <w:num w:numId="7">
     <w:abstractNumId w:val="2"/>
@@ -5622,10 +6982,10 @@
     <w:abstractNumId w:val="4"/>
   </w:num>
   <w:num w:numId="9">
-    <w:abstractNumId w:val="19"/>
+    <w:abstractNumId w:val="25"/>
   </w:num>
   <w:num w:numId="10">
-    <w:abstractNumId w:val="16"/>
+    <w:abstractNumId w:val="19"/>
   </w:num>
   <w:num w:numId="11">
     <w:abstractNumId w:val="1"/>
@@ -5637,22 +6997,22 @@
     <w:abstractNumId w:val="5"/>
   </w:num>
   <w:num w:numId="14">
-    <w:abstractNumId w:val="18"/>
+    <w:abstractNumId w:val="24"/>
   </w:num>
   <w:num w:numId="15">
-    <w:abstractNumId w:val="20"/>
+    <w:abstractNumId w:val="26"/>
   </w:num>
   <w:num w:numId="16">
-    <w:abstractNumId w:val="12"/>
+    <w:abstractNumId w:val="13"/>
   </w:num>
   <w:num w:numId="17">
     <w:abstractNumId w:val="9"/>
   </w:num>
   <w:num w:numId="18">
-    <w:abstractNumId w:val="11"/>
+    <w:abstractNumId w:val="12"/>
   </w:num>
   <w:num w:numId="19">
-    <w:abstractNumId w:val="15"/>
+    <w:abstractNumId w:val="18"/>
   </w:num>
   <w:num w:numId="20">
     <w:abstractNumId w:val="8"/>
@@ -5662,6 +7022,24 @@
   </w:num>
   <w:num w:numId="22">
     <w:abstractNumId w:val="7"/>
+  </w:num>
+  <w:num w:numId="23">
+    <w:abstractNumId w:val="11"/>
+  </w:num>
+  <w:num w:numId="24">
+    <w:abstractNumId w:val="15"/>
+  </w:num>
+  <w:num w:numId="25">
+    <w:abstractNumId w:val="23"/>
+  </w:num>
+  <w:num w:numId="26">
+    <w:abstractNumId w:val="17"/>
+  </w:num>
+  <w:num w:numId="27">
+    <w:abstractNumId w:val="21"/>
+  </w:num>
+  <w:num w:numId="28">
+    <w:abstractNumId w:val="20"/>
   </w:num>
   <w:numIdMacAtCleanup w:val="22"/>
 </w:numbering>

</xml_diff>

<commit_message>
Minor fixes, pulled in references for drawing specific bug types
</commit_message>
<xml_diff>
--- a/non_game/[Devlog] Game Off (2021).docx
+++ b/non_game/[Devlog] Game Off (2021).docx
@@ -3553,7 +3553,7 @@
     <w:p/>
     <w:p>
       <w:r>
-        <w:t xml:space="preserve">However, this was too powerful, as a flying creatures can cross many edges in a single second. To combat this, a </w:t>
+        <w:t xml:space="preserve">However, this was too powerful, as flying creatures can cross many edges in a single second. To combat this, a </w:t>
       </w:r>
       <w:r>
         <w:rPr>
@@ -3570,6 +3570,101 @@
     <w:p>
       <w:r>
         <w:t>(This also applies to bugs moving on the web, as this behavior is desirable in general. You don’t want a bug flip-flopping between edges (perhaps because it’s fleeing) and painting five edges within half a second.)</w:t>
+      </w:r>
+    </w:p>
+    <w:p/>
+    <w:p>
+      <w:r>
+        <w:t>TO DO: Image</w:t>
+      </w:r>
+    </w:p>
+    <w:p/>
+    <w:p>
+      <w:r>
+        <w:t xml:space="preserve">I did have a problem in terms of </w:t>
+      </w:r>
+      <w:r>
+        <w:rPr>
+          <w:i/>
+          <w:iCs/>
+        </w:rPr>
+        <w:t>space</w:t>
+      </w:r>
+      <w:r>
+        <w:t xml:space="preserve"> (or </w:t>
+      </w:r>
+      <w:r>
+        <w:rPr>
+          <w:i/>
+          <w:iCs/>
+        </w:rPr>
+        <w:t>legibility</w:t>
+      </w:r>
+      <w:r>
+        <w:t>). When I created icons for the silk types and placed them on the edges … they were just too small to read. I increased the edge thickness, but it’s not a full solution. I might look into …</w:t>
+      </w:r>
+    </w:p>
+    <w:p>
+      <w:pPr>
+        <w:pStyle w:val="ListParagraph"/>
+        <w:numPr>
+          <w:ilvl w:val="0"/>
+          <w:numId w:val="29"/>
+        </w:numPr>
+      </w:pPr>
+      <w:r>
+        <w:rPr>
+          <w:i/>
+          <w:iCs/>
+        </w:rPr>
+        <w:t>R</w:t>
+      </w:r>
+      <w:r>
+        <w:rPr>
+          <w:i/>
+          <w:iCs/>
+        </w:rPr>
+        <w:t>epeating</w:t>
+      </w:r>
+      <w:r>
+        <w:t xml:space="preserve"> the icon across the whole edge</w:t>
+      </w:r>
+    </w:p>
+    <w:p>
+      <w:pPr>
+        <w:pStyle w:val="ListParagraph"/>
+        <w:numPr>
+          <w:ilvl w:val="0"/>
+          <w:numId w:val="29"/>
+        </w:numPr>
+      </w:pPr>
+      <w:r>
+        <w:rPr>
+          <w:i/>
+          <w:iCs/>
+        </w:rPr>
+        <w:t>Flashing it</w:t>
+      </w:r>
+      <w:r>
+        <w:t xml:space="preserve"> (bigger and brighter) once in a while, or only when it first appears</w:t>
+      </w:r>
+    </w:p>
+    <w:p>
+      <w:pPr>
+        <w:pStyle w:val="ListParagraph"/>
+        <w:numPr>
+          <w:ilvl w:val="0"/>
+          <w:numId w:val="29"/>
+        </w:numPr>
+      </w:pPr>
+      <w:r>
+        <w:t>Heavily simplifying the icons</w:t>
+      </w:r>
+      <w:r>
+        <w:t xml:space="preserve"> (to the point they’re a bit abstract)</w:t>
+      </w:r>
+      <w:r>
+        <w:t xml:space="preserve"> and explaining the general idea to players at the start.</w:t>
       </w:r>
     </w:p>
     <w:p/>
@@ -3733,7 +3828,155 @@
       </w:r>
     </w:p>
     <w:p/>
-    <w:p/>
+    <w:p>
+      <w:r>
+        <w:t xml:space="preserve">So, at this point, I just threw everything I had against the wall and then tested it. (Usually, that means the </w:t>
+      </w:r>
+      <w:r>
+        <w:rPr>
+          <w:i/>
+          <w:iCs/>
+        </w:rPr>
+        <w:t>code</w:t>
+      </w:r>
+      <w:r>
+        <w:t xml:space="preserve"> and </w:t>
+      </w:r>
+      <w:r>
+        <w:rPr>
+          <w:i/>
+          <w:iCs/>
+        </w:rPr>
+        <w:t>functionality</w:t>
+      </w:r>
+      <w:r>
+        <w:t xml:space="preserve"> comes first, and then I draw the actual sprites/colors/visual effects to go with it.)</w:t>
+      </w:r>
+    </w:p>
+    <w:p/>
+    <w:p>
+      <w:r>
+        <w:t xml:space="preserve">After some frustrating hours rewriting my web code to be much cleaner, I got it all to work :p </w:t>
+      </w:r>
+    </w:p>
+    <w:p/>
+    <w:p>
+      <w:r>
+        <w:t xml:space="preserve">(To give you an idea: players will create a new line in the web when they jump, and are limited to a maximum distance. Entities, on the other hand, do not create anything new and don’t have (the same) max distances. A jump is just a jump to them. This </w:t>
+      </w:r>
+      <w:r>
+        <w:rPr>
+          <w:i/>
+          <w:iCs/>
+        </w:rPr>
+        <w:t>also</w:t>
+      </w:r>
+      <w:r>
+        <w:t xml:space="preserve"> means that some special powers, such as destroying other lines, cannot be used by computer entities. </w:t>
+      </w:r>
+    </w:p>
+    <w:p/>
+    <w:p>
+      <w:r>
+        <w:t xml:space="preserve">The original “jump” module was only made for the players. It took quite a while to restructure it to support all the exceptions for other entities, </w:t>
+      </w:r>
+      <w:r>
+        <w:rPr>
+          <w:i/>
+          <w:iCs/>
+        </w:rPr>
+        <w:t>without</w:t>
+      </w:r>
+      <w:r>
+        <w:t xml:space="preserve"> the code becoming a huge slow mess.)</w:t>
+      </w:r>
+    </w:p>
+    <w:p/>
+    <w:p>
+      <w:pPr>
+        <w:pStyle w:val="Heading3"/>
+      </w:pPr>
+      <w:r>
+        <w:t>An issue with bugs</w:t>
+      </w:r>
+    </w:p>
+    <w:p>
+      <w:r>
+        <w:t>Bugs all have the same color scheme. That’s the issue :p</w:t>
+      </w:r>
+    </w:p>
+    <w:p/>
+    <w:p>
+      <w:r>
+        <w:t xml:space="preserve">And yes, I know why. They’ve evolved to blend in with their environment (leading to all sorts of black, grey, beige, dark green colors) or scare off predators (with bright flashing red colors). </w:t>
+      </w:r>
+    </w:p>
+    <w:p/>
+    <w:p>
+      <w:r>
+        <w:t xml:space="preserve">But in a game like this, players need to be able to </w:t>
+      </w:r>
+      <w:r>
+        <w:rPr>
+          <w:i/>
+          <w:iCs/>
+        </w:rPr>
+        <w:t>immediately</w:t>
+      </w:r>
+      <w:r>
+        <w:t xml:space="preserve"> see what type of bug they’re dealing with. And for that, we need unique silhouettes and colors.</w:t>
+      </w:r>
+    </w:p>
+    <w:p/>
+    <w:p>
+      <w:r>
+        <w:t>(And bugs are</w:t>
+      </w:r>
+      <w:r>
+        <w:t xml:space="preserve"> not</w:t>
+      </w:r>
+      <w:r>
+        <w:t xml:space="preserve"> that distinctive in the silhouette department as well, unfortunately.)</w:t>
+      </w:r>
+    </w:p>
+    <w:p/>
+    <w:p>
+      <w:r>
+        <w:t xml:space="preserve">For each bug type, I searched for reference images that had at least </w:t>
+      </w:r>
+      <w:r>
+        <w:rPr>
+          <w:i/>
+          <w:iCs/>
+        </w:rPr>
+        <w:t xml:space="preserve">some </w:t>
+      </w:r>
+      <w:r>
+        <w:t>splash of color. Then I exaggerated this and just picked whatever colors were left for the other bugs. (Which led to blue-tinted beetles and purple-tinted crickets and that kind of stuff.)</w:t>
+      </w:r>
+    </w:p>
+    <w:p/>
+    <w:p>
+      <w:r>
+        <w:rPr>
+          <w:i/>
+          <w:iCs/>
+        </w:rPr>
+        <w:t>Remark:</w:t>
+      </w:r>
+      <w:r>
+        <w:t xml:space="preserve"> players will of course have their own, bright, player colors</w:t>
+      </w:r>
+      <w:r>
+        <w:t xml:space="preserve"> that have nothing to do with the rest of the bugs.</w:t>
+      </w:r>
+    </w:p>
+    <w:p/>
+    <w:p>
+      <w:r>
+        <w:t>TO DO: Image</w:t>
+      </w:r>
+    </w:p>
     <w:p/>
     <w:p/>
     <w:p/>
@@ -5263,6 +5506,119 @@
     </w:lvl>
   </w:abstractNum>
   <w:abstractNum w:abstractNumId="13" w15:restartNumberingAfterBreak="0">
+    <w:nsid w:val="35FA6E40"/>
+    <w:multiLevelType w:val="hybridMultilevel"/>
+    <w:tmpl w:val="DD8CFBAE"/>
+    <w:lvl w:ilvl="0" w:tplc="04130001">
+      <w:start w:val="1"/>
+      <w:numFmt w:val="bullet"/>
+      <w:lvlText w:val=""/>
+      <w:lvlJc w:val="left"/>
+      <w:pPr>
+        <w:ind w:left="768" w:hanging="360"/>
+      </w:pPr>
+      <w:rPr>
+        <w:rFonts w:ascii="Symbol" w:hAnsi="Symbol" w:hint="default"/>
+      </w:rPr>
+    </w:lvl>
+    <w:lvl w:ilvl="1" w:tplc="04130003" w:tentative="1">
+      <w:start w:val="1"/>
+      <w:numFmt w:val="bullet"/>
+      <w:lvlText w:val="o"/>
+      <w:lvlJc w:val="left"/>
+      <w:pPr>
+        <w:ind w:left="1488" w:hanging="360"/>
+      </w:pPr>
+      <w:rPr>
+        <w:rFonts w:ascii="Courier New" w:hAnsi="Courier New" w:cs="Courier New" w:hint="default"/>
+      </w:rPr>
+    </w:lvl>
+    <w:lvl w:ilvl="2" w:tplc="04130005" w:tentative="1">
+      <w:start w:val="1"/>
+      <w:numFmt w:val="bullet"/>
+      <w:lvlText w:val=""/>
+      <w:lvlJc w:val="left"/>
+      <w:pPr>
+        <w:ind w:left="2208" w:hanging="360"/>
+      </w:pPr>
+      <w:rPr>
+        <w:rFonts w:ascii="Wingdings" w:hAnsi="Wingdings" w:hint="default"/>
+      </w:rPr>
+    </w:lvl>
+    <w:lvl w:ilvl="3" w:tplc="04130001" w:tentative="1">
+      <w:start w:val="1"/>
+      <w:numFmt w:val="bullet"/>
+      <w:lvlText w:val=""/>
+      <w:lvlJc w:val="left"/>
+      <w:pPr>
+        <w:ind w:left="2928" w:hanging="360"/>
+      </w:pPr>
+      <w:rPr>
+        <w:rFonts w:ascii="Symbol" w:hAnsi="Symbol" w:hint="default"/>
+      </w:rPr>
+    </w:lvl>
+    <w:lvl w:ilvl="4" w:tplc="04130003" w:tentative="1">
+      <w:start w:val="1"/>
+      <w:numFmt w:val="bullet"/>
+      <w:lvlText w:val="o"/>
+      <w:lvlJc w:val="left"/>
+      <w:pPr>
+        <w:ind w:left="3648" w:hanging="360"/>
+      </w:pPr>
+      <w:rPr>
+        <w:rFonts w:ascii="Courier New" w:hAnsi="Courier New" w:cs="Courier New" w:hint="default"/>
+      </w:rPr>
+    </w:lvl>
+    <w:lvl w:ilvl="5" w:tplc="04130005" w:tentative="1">
+      <w:start w:val="1"/>
+      <w:numFmt w:val="bullet"/>
+      <w:lvlText w:val=""/>
+      <w:lvlJc w:val="left"/>
+      <w:pPr>
+        <w:ind w:left="4368" w:hanging="360"/>
+      </w:pPr>
+      <w:rPr>
+        <w:rFonts w:ascii="Wingdings" w:hAnsi="Wingdings" w:hint="default"/>
+      </w:rPr>
+    </w:lvl>
+    <w:lvl w:ilvl="6" w:tplc="04130001" w:tentative="1">
+      <w:start w:val="1"/>
+      <w:numFmt w:val="bullet"/>
+      <w:lvlText w:val=""/>
+      <w:lvlJc w:val="left"/>
+      <w:pPr>
+        <w:ind w:left="5088" w:hanging="360"/>
+      </w:pPr>
+      <w:rPr>
+        <w:rFonts w:ascii="Symbol" w:hAnsi="Symbol" w:hint="default"/>
+      </w:rPr>
+    </w:lvl>
+    <w:lvl w:ilvl="7" w:tplc="04130003" w:tentative="1">
+      <w:start w:val="1"/>
+      <w:numFmt w:val="bullet"/>
+      <w:lvlText w:val="o"/>
+      <w:lvlJc w:val="left"/>
+      <w:pPr>
+        <w:ind w:left="5808" w:hanging="360"/>
+      </w:pPr>
+      <w:rPr>
+        <w:rFonts w:ascii="Courier New" w:hAnsi="Courier New" w:cs="Courier New" w:hint="default"/>
+      </w:rPr>
+    </w:lvl>
+    <w:lvl w:ilvl="8" w:tplc="04130005" w:tentative="1">
+      <w:start w:val="1"/>
+      <w:numFmt w:val="bullet"/>
+      <w:lvlText w:val=""/>
+      <w:lvlJc w:val="left"/>
+      <w:pPr>
+        <w:ind w:left="6528" w:hanging="360"/>
+      </w:pPr>
+      <w:rPr>
+        <w:rFonts w:ascii="Wingdings" w:hAnsi="Wingdings" w:hint="default"/>
+      </w:rPr>
+    </w:lvl>
+  </w:abstractNum>
+  <w:abstractNum w:abstractNumId="14" w15:restartNumberingAfterBreak="0">
     <w:nsid w:val="3B851473"/>
     <w:multiLevelType w:val="hybridMultilevel"/>
     <w:tmpl w:val="42449C2A"/>
@@ -5375,7 +5731,7 @@
       </w:rPr>
     </w:lvl>
   </w:abstractNum>
-  <w:abstractNum w:abstractNumId="14" w15:restartNumberingAfterBreak="0">
+  <w:abstractNum w:abstractNumId="15" w15:restartNumberingAfterBreak="0">
     <w:nsid w:val="3DAE0D11"/>
     <w:multiLevelType w:val="hybridMultilevel"/>
     <w:tmpl w:val="01183930"/>
@@ -5488,7 +5844,7 @@
       </w:rPr>
     </w:lvl>
   </w:abstractNum>
-  <w:abstractNum w:abstractNumId="15" w15:restartNumberingAfterBreak="0">
+  <w:abstractNum w:abstractNumId="16" w15:restartNumberingAfterBreak="0">
     <w:nsid w:val="3DD96BFA"/>
     <w:multiLevelType w:val="hybridMultilevel"/>
     <w:tmpl w:val="2A4066CA"/>
@@ -5601,7 +5957,7 @@
       </w:rPr>
     </w:lvl>
   </w:abstractNum>
-  <w:abstractNum w:abstractNumId="16" w15:restartNumberingAfterBreak="0">
+  <w:abstractNum w:abstractNumId="17" w15:restartNumberingAfterBreak="0">
     <w:nsid w:val="401B1D4B"/>
     <w:multiLevelType w:val="hybridMultilevel"/>
     <w:tmpl w:val="DFAED95E"/>
@@ -5714,7 +6070,7 @@
       </w:rPr>
     </w:lvl>
   </w:abstractNum>
-  <w:abstractNum w:abstractNumId="17" w15:restartNumberingAfterBreak="0">
+  <w:abstractNum w:abstractNumId="18" w15:restartNumberingAfterBreak="0">
     <w:nsid w:val="4149599E"/>
     <w:multiLevelType w:val="hybridMultilevel"/>
     <w:tmpl w:val="B1AEF3CA"/>
@@ -5827,7 +6183,7 @@
       </w:rPr>
     </w:lvl>
   </w:abstractNum>
-  <w:abstractNum w:abstractNumId="18" w15:restartNumberingAfterBreak="0">
+  <w:abstractNum w:abstractNumId="19" w15:restartNumberingAfterBreak="0">
     <w:nsid w:val="4ACD51CC"/>
     <w:multiLevelType w:val="hybridMultilevel"/>
     <w:tmpl w:val="9C6EB5A6"/>
@@ -5940,7 +6296,7 @@
       </w:rPr>
     </w:lvl>
   </w:abstractNum>
-  <w:abstractNum w:abstractNumId="19" w15:restartNumberingAfterBreak="0">
+  <w:abstractNum w:abstractNumId="20" w15:restartNumberingAfterBreak="0">
     <w:nsid w:val="5B9E7B80"/>
     <w:multiLevelType w:val="hybridMultilevel"/>
     <w:tmpl w:val="5D563FBA"/>
@@ -6053,7 +6409,7 @@
       </w:rPr>
     </w:lvl>
   </w:abstractNum>
-  <w:abstractNum w:abstractNumId="20" w15:restartNumberingAfterBreak="0">
+  <w:abstractNum w:abstractNumId="21" w15:restartNumberingAfterBreak="0">
     <w:nsid w:val="5E77442E"/>
     <w:multiLevelType w:val="hybridMultilevel"/>
     <w:tmpl w:val="9C808B6E"/>
@@ -6166,7 +6522,7 @@
       </w:rPr>
     </w:lvl>
   </w:abstractNum>
-  <w:abstractNum w:abstractNumId="21" w15:restartNumberingAfterBreak="0">
+  <w:abstractNum w:abstractNumId="22" w15:restartNumberingAfterBreak="0">
     <w:nsid w:val="65216834"/>
     <w:multiLevelType w:val="hybridMultilevel"/>
     <w:tmpl w:val="B8ECDF02"/>
@@ -6279,7 +6635,7 @@
       </w:rPr>
     </w:lvl>
   </w:abstractNum>
-  <w:abstractNum w:abstractNumId="22" w15:restartNumberingAfterBreak="0">
+  <w:abstractNum w:abstractNumId="23" w15:restartNumberingAfterBreak="0">
     <w:nsid w:val="671E3FD8"/>
     <w:multiLevelType w:val="hybridMultilevel"/>
     <w:tmpl w:val="00680954"/>
@@ -6392,7 +6748,7 @@
       </w:rPr>
     </w:lvl>
   </w:abstractNum>
-  <w:abstractNum w:abstractNumId="23" w15:restartNumberingAfterBreak="0">
+  <w:abstractNum w:abstractNumId="24" w15:restartNumberingAfterBreak="0">
     <w:nsid w:val="67A6168B"/>
     <w:multiLevelType w:val="hybridMultilevel"/>
     <w:tmpl w:val="084A6C0E"/>
@@ -6505,7 +6861,7 @@
       </w:rPr>
     </w:lvl>
   </w:abstractNum>
-  <w:abstractNum w:abstractNumId="24" w15:restartNumberingAfterBreak="0">
+  <w:abstractNum w:abstractNumId="25" w15:restartNumberingAfterBreak="0">
     <w:nsid w:val="76696B20"/>
     <w:multiLevelType w:val="hybridMultilevel"/>
     <w:tmpl w:val="E5047D9A"/>
@@ -6618,7 +6974,7 @@
       </w:rPr>
     </w:lvl>
   </w:abstractNum>
-  <w:abstractNum w:abstractNumId="25" w15:restartNumberingAfterBreak="0">
+  <w:abstractNum w:abstractNumId="26" w15:restartNumberingAfterBreak="0">
     <w:nsid w:val="7B682A96"/>
     <w:multiLevelType w:val="hybridMultilevel"/>
     <w:tmpl w:val="FC0282B0"/>
@@ -6731,7 +7087,7 @@
       </w:rPr>
     </w:lvl>
   </w:abstractNum>
-  <w:abstractNum w:abstractNumId="26" w15:restartNumberingAfterBreak="0">
+  <w:abstractNum w:abstractNumId="27" w15:restartNumberingAfterBreak="0">
     <w:nsid w:val="7C116308"/>
     <w:multiLevelType w:val="hybridMultilevel"/>
     <w:tmpl w:val="075252B2"/>
@@ -6844,7 +7200,7 @@
       </w:rPr>
     </w:lvl>
   </w:abstractNum>
-  <w:abstractNum w:abstractNumId="27" w15:restartNumberingAfterBreak="0">
+  <w:abstractNum w:abstractNumId="28" w15:restartNumberingAfterBreak="0">
     <w:nsid w:val="7FC02F22"/>
     <w:multiLevelType w:val="hybridMultilevel"/>
     <w:tmpl w:val="DFAED512"/>
@@ -6958,10 +7314,10 @@
     </w:lvl>
   </w:abstractNum>
   <w:num w:numId="1">
-    <w:abstractNumId w:val="16"/>
+    <w:abstractNumId w:val="17"/>
   </w:num>
   <w:num w:numId="2">
-    <w:abstractNumId w:val="22"/>
+    <w:abstractNumId w:val="23"/>
   </w:num>
   <w:num w:numId="3">
     <w:abstractNumId w:val="3"/>
@@ -6970,10 +7326,10 @@
     <w:abstractNumId w:val="0"/>
   </w:num>
   <w:num w:numId="5">
-    <w:abstractNumId w:val="14"/>
+    <w:abstractNumId w:val="15"/>
   </w:num>
   <w:num w:numId="6">
-    <w:abstractNumId w:val="27"/>
+    <w:abstractNumId w:val="28"/>
   </w:num>
   <w:num w:numId="7">
     <w:abstractNumId w:val="2"/>
@@ -6982,10 +7338,10 @@
     <w:abstractNumId w:val="4"/>
   </w:num>
   <w:num w:numId="9">
-    <w:abstractNumId w:val="25"/>
+    <w:abstractNumId w:val="26"/>
   </w:num>
   <w:num w:numId="10">
-    <w:abstractNumId w:val="19"/>
+    <w:abstractNumId w:val="20"/>
   </w:num>
   <w:num w:numId="11">
     <w:abstractNumId w:val="1"/>
@@ -6997,13 +7353,13 @@
     <w:abstractNumId w:val="5"/>
   </w:num>
   <w:num w:numId="14">
-    <w:abstractNumId w:val="24"/>
+    <w:abstractNumId w:val="25"/>
   </w:num>
   <w:num w:numId="15">
-    <w:abstractNumId w:val="26"/>
+    <w:abstractNumId w:val="27"/>
   </w:num>
   <w:num w:numId="16">
-    <w:abstractNumId w:val="13"/>
+    <w:abstractNumId w:val="14"/>
   </w:num>
   <w:num w:numId="17">
     <w:abstractNumId w:val="9"/>
@@ -7012,7 +7368,7 @@
     <w:abstractNumId w:val="12"/>
   </w:num>
   <w:num w:numId="19">
-    <w:abstractNumId w:val="18"/>
+    <w:abstractNumId w:val="19"/>
   </w:num>
   <w:num w:numId="20">
     <w:abstractNumId w:val="8"/>
@@ -7027,19 +7383,22 @@
     <w:abstractNumId w:val="11"/>
   </w:num>
   <w:num w:numId="24">
-    <w:abstractNumId w:val="15"/>
+    <w:abstractNumId w:val="16"/>
   </w:num>
   <w:num w:numId="25">
-    <w:abstractNumId w:val="23"/>
+    <w:abstractNumId w:val="24"/>
   </w:num>
   <w:num w:numId="26">
-    <w:abstractNumId w:val="17"/>
+    <w:abstractNumId w:val="18"/>
   </w:num>
   <w:num w:numId="27">
+    <w:abstractNumId w:val="22"/>
+  </w:num>
+  <w:num w:numId="28">
     <w:abstractNumId w:val="21"/>
   </w:num>
-  <w:num w:numId="28">
-    <w:abstractNumId w:val="20"/>
+  <w:num w:numId="29">
+    <w:abstractNumId w:val="13"/>
   </w:num>
   <w:numIdMacAtCleanup w:val="22"/>
 </w:numbering>

</xml_diff>

<commit_message>
All web-walking bugs included; figured out the missing rules for a game; flying bugs planned
</commit_message>
<xml_diff>
--- a/non_game/[Devlog] Game Off (2021).docx
+++ b/non_game/[Devlog] Game Off (2021).docx
@@ -6,17 +6,33 @@
       <w:pPr>
         <w:pStyle w:val="Heading1"/>
       </w:pPr>
-      <w:r>
-        <w:t xml:space="preserve">Devlog: </w:t>
-      </w:r>
+      <w:proofErr w:type="spellStart"/>
+      <w:r>
+        <w:t>Devlog</w:t>
+      </w:r>
+      <w:proofErr w:type="spellEnd"/>
+      <w:r>
+        <w:t xml:space="preserve">: </w:t>
+      </w:r>
+      <w:proofErr w:type="spellStart"/>
       <w:r>
         <w:t>Windowsilk</w:t>
       </w:r>
-    </w:p>
-    <w:p>
-      <w:r>
-        <w:t xml:space="preserve">Welcome to my devlog for the game </w:t>
-      </w:r>
+      <w:proofErr w:type="spellEnd"/>
+    </w:p>
+    <w:p>
+      <w:r>
+        <w:t xml:space="preserve">Welcome to my </w:t>
+      </w:r>
+      <w:proofErr w:type="spellStart"/>
+      <w:r>
+        <w:t>devlog</w:t>
+      </w:r>
+      <w:proofErr w:type="spellEnd"/>
+      <w:r>
+        <w:t xml:space="preserve"> for the game </w:t>
+      </w:r>
+      <w:proofErr w:type="spellStart"/>
       <w:r>
         <w:rPr>
           <w:b/>
@@ -24,6 +40,7 @@
         </w:rPr>
         <w:t>Windowsilk</w:t>
       </w:r>
+      <w:proofErr w:type="spellEnd"/>
       <w:r>
         <w:t xml:space="preserve">. </w:t>
       </w:r>
@@ -45,373 +62,390 @@
       <w:r>
         <w:t xml:space="preserve">The game was made for the </w:t>
       </w:r>
+      <w:proofErr w:type="spellStart"/>
       <w:r>
         <w:rPr>
           <w:b/>
           <w:bCs/>
         </w:rPr>
-        <w:t>Github Game Off (2021)</w:t>
-      </w:r>
-      <w:r>
-        <w:t xml:space="preserve"> game jam, which had the theme </w:t>
-      </w:r>
+        <w:t>Github</w:t>
+      </w:r>
+      <w:proofErr w:type="spellEnd"/>
       <w:r>
         <w:rPr>
           <w:b/>
           <w:bCs/>
         </w:rPr>
-        <w:t>“BUG”.</w:t>
-      </w:r>
-    </w:p>
-    <w:p>
-      <w:pPr>
+        <w:t xml:space="preserve"> Game Off (2021)</w:t>
+      </w:r>
+      <w:r>
+        <w:t xml:space="preserve"> game jam, which had the theme </w:t>
+      </w:r>
+      <w:r>
         <w:rPr>
           <w:b/>
           <w:bCs/>
         </w:rPr>
-      </w:pPr>
-    </w:p>
-    <w:p>
-      <w:r>
-        <w:t>As is required by that jam, the full source code and assets for the game is available on GitHub: &lt;TO DO: Link&gt;</w:t>
-      </w:r>
-    </w:p>
-    <w:p/>
-    <w:p>
-      <w:r>
-        <w:t>That’s also the reason why I won’t put any code in this devlog, and only explain the general process (with images and short descriptions of the algorithms).</w:t>
-      </w:r>
-    </w:p>
-    <w:p/>
-    <w:p>
-      <w:pPr>
-        <w:pStyle w:val="Heading2"/>
-      </w:pPr>
-      <w:r>
-        <w:t>What’s the idea?</w:t>
-      </w:r>
-    </w:p>
-    <w:p>
-      <w:r>
-        <w:t xml:space="preserve">When the game jam theme was announced, I was finishing up my previous game: </w:t>
-      </w:r>
-      <w:r>
+        <w:t>“BUG”.</w:t>
+      </w:r>
+    </w:p>
+    <w:p>
+      <w:pPr>
         <w:rPr>
           <w:b/>
           <w:bCs/>
         </w:rPr>
-        <w:t>Carving Pumpkins &amp; Dwarfing Dumplings</w:t>
-      </w:r>
-      <w:r>
-        <w:t xml:space="preserve"> &lt;TO DO: Link&gt;.</w:t>
-      </w:r>
-    </w:p>
-    <w:p/>
-    <w:p>
-      <w:r>
-        <w:t xml:space="preserve">In that game, every player is a </w:t>
-      </w:r>
-      <w:r>
-        <w:rPr>
-          <w:i/>
-          <w:iCs/>
-        </w:rPr>
-        <w:t>shape</w:t>
-      </w:r>
-      <w:r>
-        <w:t xml:space="preserve"> that can throw knives. When a knife hits your opponent, it slices through them (splitting them into two, realistically). If you’ve become too small, you’re dead and out of the round.</w:t>
-      </w:r>
-    </w:p>
-    <w:p/>
-    <w:p>
-      <w:r>
-        <w:t xml:space="preserve">It has a </w:t>
+      </w:pPr>
+    </w:p>
+    <w:p>
+      <w:r>
+        <w:t>As is required by that jam, the full source code and assets for the game is available on GitHub: &lt;TO DO: Link&gt;</w:t>
+      </w:r>
+    </w:p>
+    <w:p/>
+    <w:p>
+      <w:r>
+        <w:t xml:space="preserve">That’s also the reason why I won’t put any code in this </w:t>
+      </w:r>
+      <w:proofErr w:type="spellStart"/>
+      <w:r>
+        <w:t>devlog</w:t>
+      </w:r>
+      <w:proofErr w:type="spellEnd"/>
+      <w:r>
+        <w:t>, and only explain the general process (with images and short descriptions of the algorithms).</w:t>
+      </w:r>
+    </w:p>
+    <w:p/>
+    <w:p>
+      <w:pPr>
+        <w:pStyle w:val="Heading2"/>
+      </w:pPr>
+      <w:r>
+        <w:t>What’s the idea?</w:t>
+      </w:r>
+    </w:p>
+    <w:p>
+      <w:r>
+        <w:t xml:space="preserve">When the game jam theme was announced, I was finishing up my previous game: </w:t>
       </w:r>
       <w:r>
         <w:rPr>
           <w:b/>
           <w:bCs/>
         </w:rPr>
-        <w:t>Halloween</w:t>
-      </w:r>
-      <w:r>
-        <w:t xml:space="preserve"> theme, which caused me to write down some loose ideas for a “Bat”-related arena and a “Spider”-related arena.</w:t>
-      </w:r>
-    </w:p>
-    <w:p/>
-    <w:p>
-      <w:r>
-        <w:t xml:space="preserve">When creating a mockup for the Spider arena, I got this idea: “What if players could </w:t>
-      </w:r>
-      <w:r>
-        <w:rPr>
-          <w:i/>
-          <w:iCs/>
-        </w:rPr>
-        <w:t>only move over the web itself</w:t>
-      </w:r>
-      <w:r>
-        <w:rPr>
-          <w:i/>
-          <w:iCs/>
-        </w:rPr>
-        <w:t>?</w:t>
-      </w:r>
-      <w:r>
-        <w:t>”</w:t>
-      </w:r>
-      <w:r>
-        <w:t xml:space="preserve"> </w:t>
-      </w:r>
-    </w:p>
-    <w:p/>
-    <w:p>
-      <w:r>
-        <w:t xml:space="preserve">With the follow-up idea: “And what if those knives could </w:t>
-      </w:r>
-      <w:r>
-        <w:rPr>
-          <w:i/>
-          <w:iCs/>
-        </w:rPr>
-        <w:t>cut</w:t>
-      </w:r>
-      <w:r>
-        <w:t xml:space="preserve"> through strands of the web, dropping players to their death (if you aimed well)?”</w:t>
-      </w:r>
-    </w:p>
-    <w:p/>
-    <w:p>
-      <w:r>
-        <w:t>The arena never made it into the game. (Too complex, too different from the rest, and I ran out of time.) But the idea was nice.</w:t>
-      </w:r>
-    </w:p>
-    <w:p/>
-    <w:p>
-      <w:r>
-        <w:t>And when I saw this jam’s theme was BUG, I knew I had to make this right now.</w:t>
-      </w:r>
-    </w:p>
-    <w:p/>
-    <w:p>
-      <w:r>
-        <w:t>The starting idea, which is the first thing I always write down when creating the project, was:</w:t>
-      </w:r>
-    </w:p>
-    <w:p/>
-    <w:p>
+        <w:t>Carving Pumpkins &amp; Dwarfing Dumplings</w:t>
+      </w:r>
+      <w:r>
+        <w:t xml:space="preserve"> &lt;TO DO: Link&gt;.</w:t>
+      </w:r>
+    </w:p>
+    <w:p/>
+    <w:p>
+      <w:r>
+        <w:t xml:space="preserve">In that game, every player is a </w:t>
+      </w:r>
+      <w:r>
+        <w:rPr>
+          <w:i/>
+          <w:iCs/>
+        </w:rPr>
+        <w:t>shape</w:t>
+      </w:r>
+      <w:r>
+        <w:t xml:space="preserve"> that can throw knives. When a knife hits your opponent, it slices through them (splitting them into two, realistically). If you’ve become too small, you’re dead and out of the round.</w:t>
+      </w:r>
+    </w:p>
+    <w:p/>
+    <w:p>
+      <w:r>
+        <w:t xml:space="preserve">It has a </w:t>
+      </w:r>
       <w:r>
         <w:rPr>
           <w:b/>
           <w:bCs/>
         </w:rPr>
-        <w:t xml:space="preserve">Players are spiders. Level is a spider web. You can only move over the web, but you can </w:t>
-      </w:r>
+        <w:t>Halloween</w:t>
+      </w:r>
+      <w:r>
+        <w:t xml:space="preserve"> theme, which caused me to write down some loose ideas for a “Bat”-related arena and a “Spider”-related arena.</w:t>
+      </w:r>
+    </w:p>
+    <w:p/>
+    <w:p>
+      <w:r>
+        <w:t xml:space="preserve">When creating a mockup for the Spider arena, I got this idea: “What if players could </w:t>
+      </w:r>
+      <w:r>
+        <w:rPr>
+          <w:i/>
+          <w:iCs/>
+        </w:rPr>
+        <w:t>only move over the web itself</w:t>
+      </w:r>
+      <w:r>
+        <w:rPr>
+          <w:i/>
+          <w:iCs/>
+        </w:rPr>
+        <w:t>?</w:t>
+      </w:r>
+      <w:r>
+        <w:t>”</w:t>
+      </w:r>
+      <w:r>
+        <w:t xml:space="preserve"> </w:t>
+      </w:r>
+    </w:p>
+    <w:p/>
+    <w:p>
+      <w:r>
+        <w:t xml:space="preserve">With the follow-up idea: “And what if those knives could </w:t>
+      </w:r>
+      <w:r>
+        <w:rPr>
+          <w:i/>
+          <w:iCs/>
+        </w:rPr>
+        <w:t>cut</w:t>
+      </w:r>
+      <w:r>
+        <w:t xml:space="preserve"> through strands of the web, dropping players to their death (if you aimed well)?”</w:t>
+      </w:r>
+    </w:p>
+    <w:p/>
+    <w:p>
+      <w:r>
+        <w:t>The arena never made it into the game. (Too complex, too different from the rest, and I ran out of time.) But the idea was nice.</w:t>
+      </w:r>
+    </w:p>
+    <w:p/>
+    <w:p>
+      <w:r>
+        <w:t>And when I saw this jam’s theme was BUG, I knew I had to make this right now.</w:t>
+      </w:r>
+    </w:p>
+    <w:p/>
+    <w:p>
+      <w:r>
+        <w:t>The starting idea, which is the first thing I always write down when creating the project, was:</w:t>
+      </w:r>
+    </w:p>
+    <w:p/>
+    <w:p>
       <w:r>
         <w:rPr>
           <w:b/>
           <w:bCs/>
-          <w:i/>
-          <w:iCs/>
-        </w:rPr>
-        <w:t>jump</w:t>
+        </w:rPr>
+        <w:t xml:space="preserve">Players are spiders. Level is a spider web. You can only move over the web, but you can </w:t>
       </w:r>
       <w:r>
         <w:rPr>
           <w:b/>
           <w:bCs/>
-        </w:rPr>
-        <w:t xml:space="preserve"> to other locations to create new lines.</w:t>
-      </w:r>
-      <w:r>
-        <w:t xml:space="preserve"> (As we all know, spiders shoot silk out of their butts. So jumping to a different line would create a new connection between the two.) </w:t>
+          <w:i/>
+          <w:iCs/>
+        </w:rPr>
+        <w:t>jump</w:t>
       </w:r>
       <w:r>
         <w:rPr>
           <w:b/>
           <w:bCs/>
         </w:rPr>
-        <w:t>Your objective is to stay alive and/or collect a certain amount of bugs</w:t>
-      </w:r>
-      <w:r>
-        <w:t>.</w:t>
-      </w:r>
-    </w:p>
-    <w:p/>
-    <w:p>
-      <w:r>
-        <w:t>The objective was still a bit vague. But I had enough of a main idea to already get started.</w:t>
-      </w:r>
-    </w:p>
-    <w:p/>
-    <w:p>
-      <w:pPr>
-        <w:pStyle w:val="Heading2"/>
-      </w:pPr>
-      <w:r>
-        <w:t xml:space="preserve">Step 1: </w:t>
-      </w:r>
-      <w:r>
-        <w:t>What’s a Spider Web?</w:t>
-      </w:r>
-    </w:p>
-    <w:p>
-      <w:r>
-        <w:t xml:space="preserve">What’s a spider web? It’s </w:t>
-      </w:r>
-    </w:p>
-    <w:p>
-      <w:pPr>
-        <w:pStyle w:val="ListParagraph"/>
-        <w:numPr>
-          <w:ilvl w:val="0"/>
-          <w:numId w:val="1"/>
-        </w:numPr>
-      </w:pPr>
-      <w:r>
-        <w:t xml:space="preserve">A collection of </w:t>
-      </w:r>
-      <w:r>
-        <w:rPr>
-          <w:i/>
-          <w:iCs/>
-        </w:rPr>
-        <w:t>lines</w:t>
-      </w:r>
-    </w:p>
-    <w:p>
-      <w:pPr>
-        <w:pStyle w:val="ListParagraph"/>
-        <w:numPr>
-          <w:ilvl w:val="0"/>
-          <w:numId w:val="1"/>
-        </w:numPr>
-      </w:pPr>
-      <w:r>
-        <w:t xml:space="preserve">Which meet at certain </w:t>
-      </w:r>
-      <w:r>
-        <w:rPr>
-          <w:i/>
-          <w:iCs/>
-        </w:rPr>
-        <w:t>points</w:t>
-      </w:r>
-    </w:p>
-    <w:p/>
-    <w:p>
-      <w:r>
-        <w:t xml:space="preserve">I created two scenes: </w:t>
+        <w:t xml:space="preserve"> to other locations to create new lines.</w:t>
+      </w:r>
+      <w:r>
+        <w:t xml:space="preserve"> (As we all know, spiders shoot silk out of their butts. So jumping to a different line would create a new connection between the two.) </w:t>
       </w:r>
       <w:r>
         <w:rPr>
           <w:b/>
           <w:bCs/>
         </w:rPr>
-        <w:t>Edge</w:t>
-      </w:r>
-      <w:r>
-        <w:t xml:space="preserve"> and </w:t>
+        <w:t>Your objective is to stay alive and/or collect a certain amount of bugs</w:t>
+      </w:r>
+      <w:r>
+        <w:t>.</w:t>
+      </w:r>
+    </w:p>
+    <w:p/>
+    <w:p>
+      <w:r>
+        <w:t>The objective was still a bit vague. But I had enough of a main idea to already get started.</w:t>
+      </w:r>
+    </w:p>
+    <w:p/>
+    <w:p>
+      <w:pPr>
+        <w:pStyle w:val="Heading2"/>
+      </w:pPr>
+      <w:r>
+        <w:t xml:space="preserve">Step 1: </w:t>
+      </w:r>
+      <w:r>
+        <w:t>What’s a Spider Web?</w:t>
+      </w:r>
+    </w:p>
+    <w:p>
+      <w:r>
+        <w:t xml:space="preserve">What’s a spider web? It’s </w:t>
+      </w:r>
+    </w:p>
+    <w:p>
+      <w:pPr>
+        <w:pStyle w:val="ListParagraph"/>
+        <w:numPr>
+          <w:ilvl w:val="0"/>
+          <w:numId w:val="1"/>
+        </w:numPr>
+      </w:pPr>
+      <w:r>
+        <w:t xml:space="preserve">A collection of </w:t>
+      </w:r>
+      <w:r>
+        <w:rPr>
+          <w:i/>
+          <w:iCs/>
+        </w:rPr>
+        <w:t>lines</w:t>
+      </w:r>
+    </w:p>
+    <w:p>
+      <w:pPr>
+        <w:pStyle w:val="ListParagraph"/>
+        <w:numPr>
+          <w:ilvl w:val="0"/>
+          <w:numId w:val="1"/>
+        </w:numPr>
+      </w:pPr>
+      <w:r>
+        <w:t xml:space="preserve">Which meet at certain </w:t>
+      </w:r>
+      <w:r>
+        <w:rPr>
+          <w:i/>
+          <w:iCs/>
+        </w:rPr>
+        <w:t>points</w:t>
+      </w:r>
+    </w:p>
+    <w:p/>
+    <w:p>
+      <w:r>
+        <w:t xml:space="preserve">I created two scenes: </w:t>
       </w:r>
       <w:r>
         <w:rPr>
           <w:b/>
           <w:bCs/>
         </w:rPr>
-        <w:t>Point.</w:t>
-      </w:r>
-      <w:r>
-        <w:t xml:space="preserve"> </w:t>
-      </w:r>
-    </w:p>
-    <w:p/>
-    <w:p>
-      <w:r>
-        <w:t>An Edge knows these things:</w:t>
-      </w:r>
-    </w:p>
-    <w:p>
-      <w:pPr>
-        <w:pStyle w:val="ListParagraph"/>
-        <w:numPr>
-          <w:ilvl w:val="0"/>
-          <w:numId w:val="2"/>
-        </w:numPr>
-      </w:pPr>
-      <w:r>
-        <w:t>Its extremes (start and end point, no particular order)</w:t>
-      </w:r>
-    </w:p>
-    <w:p>
-      <w:pPr>
-        <w:pStyle w:val="ListParagraph"/>
-        <w:numPr>
-          <w:ilvl w:val="0"/>
-          <w:numId w:val="2"/>
-        </w:numPr>
-      </w:pPr>
-      <w:r>
-        <w:t>The entities currently on it</w:t>
-      </w:r>
-    </w:p>
-    <w:p/>
-    <w:p>
-      <w:r>
-        <w:t>It uses its extremes to draw a rectangle ( + physics body in the same shape) from one point to the other.</w:t>
-      </w:r>
-    </w:p>
-    <w:p/>
-    <w:p>
-      <w:r>
-        <w:t>A Point knows these things:</w:t>
-      </w:r>
-    </w:p>
-    <w:p>
-      <w:pPr>
-        <w:pStyle w:val="ListParagraph"/>
-        <w:numPr>
-          <w:ilvl w:val="0"/>
-          <w:numId w:val="3"/>
-        </w:numPr>
-      </w:pPr>
-      <w:r>
-        <w:t>The edges connected to it</w:t>
-      </w:r>
-    </w:p>
-    <w:p>
-      <w:pPr>
-        <w:pStyle w:val="ListParagraph"/>
-        <w:numPr>
-          <w:ilvl w:val="0"/>
-          <w:numId w:val="3"/>
-        </w:numPr>
-      </w:pPr>
-      <w:r>
-        <w:t>The entities currently on it</w:t>
-      </w:r>
-    </w:p>
-    <w:p/>
-    <w:p>
-      <w:r>
-        <w:t>It simply draws a circle with the same thickness as the lines. At least for now.</w:t>
-      </w:r>
-    </w:p>
-    <w:p/>
-    <w:p>
-      <w:r>
-        <w:t>To create a web, I just need to create Points, and then tell it to create edges between two given points.</w:t>
-      </w:r>
-    </w:p>
-    <w:p/>
-    <w:p>
-      <w:r>
-        <w:t xml:space="preserve">But that’s where the first issues already start: </w:t>
+        <w:t>Edge</w:t>
+      </w:r>
+      <w:r>
+        <w:t xml:space="preserve"> and </w:t>
       </w:r>
       <w:r>
         <w:rPr>
           <w:b/>
           <w:bCs/>
         </w:rPr>
+        <w:t>Point.</w:t>
+      </w:r>
+      <w:r>
+        <w:t xml:space="preserve"> </w:t>
+      </w:r>
+    </w:p>
+    <w:p/>
+    <w:p>
+      <w:r>
+        <w:t>An Edge knows these things:</w:t>
+      </w:r>
+    </w:p>
+    <w:p>
+      <w:pPr>
+        <w:pStyle w:val="ListParagraph"/>
+        <w:numPr>
+          <w:ilvl w:val="0"/>
+          <w:numId w:val="2"/>
+        </w:numPr>
+      </w:pPr>
+      <w:r>
+        <w:t>Its extremes (start and end point, no particular order)</w:t>
+      </w:r>
+    </w:p>
+    <w:p>
+      <w:pPr>
+        <w:pStyle w:val="ListParagraph"/>
+        <w:numPr>
+          <w:ilvl w:val="0"/>
+          <w:numId w:val="2"/>
+        </w:numPr>
+      </w:pPr>
+      <w:r>
+        <w:t>The entities currently on it</w:t>
+      </w:r>
+    </w:p>
+    <w:p/>
+    <w:p>
+      <w:r>
+        <w:t>It uses its extremes to draw a rectangle ( + physics body in the same shape) from one point to the other.</w:t>
+      </w:r>
+    </w:p>
+    <w:p/>
+    <w:p>
+      <w:r>
+        <w:t>A Point knows these things:</w:t>
+      </w:r>
+    </w:p>
+    <w:p>
+      <w:pPr>
+        <w:pStyle w:val="ListParagraph"/>
+        <w:numPr>
+          <w:ilvl w:val="0"/>
+          <w:numId w:val="3"/>
+        </w:numPr>
+      </w:pPr>
+      <w:r>
+        <w:t>The edges connected to it</w:t>
+      </w:r>
+    </w:p>
+    <w:p>
+      <w:pPr>
+        <w:pStyle w:val="ListParagraph"/>
+        <w:numPr>
+          <w:ilvl w:val="0"/>
+          <w:numId w:val="3"/>
+        </w:numPr>
+      </w:pPr>
+      <w:r>
+        <w:t>The entities currently on it</w:t>
+      </w:r>
+    </w:p>
+    <w:p/>
+    <w:p>
+      <w:r>
+        <w:t>It simply draws a circle with the same thickness as the lines. At least for now.</w:t>
+      </w:r>
+    </w:p>
+    <w:p/>
+    <w:p>
+      <w:r>
+        <w:t>To create a web, I just need to create Points, and then tell it to create edges between two given points.</w:t>
+      </w:r>
+    </w:p>
+    <w:p/>
+    <w:p>
+      <w:r>
+        <w:t xml:space="preserve">But that’s where the first issues already start: </w:t>
+      </w:r>
+      <w:r>
+        <w:rPr>
+          <w:b/>
+          <w:bCs/>
+        </w:rPr>
         <w:t>what if lines overlap?</w:t>
       </w:r>
       <w:r>
@@ -735,7 +769,21 @@
         <w:rPr>
           <w:iCs/>
         </w:rPr>
-        <w:t xml:space="preserve"> I created four bodies as the “walls” of the level. These are positioned exactly at the edge of the screen. Any raycast that hits no edge, will hit one of these bounds and place a point there. Then the algorithm is simply the same.</w:t>
+        <w:t xml:space="preserve"> I created four bodies as the “walls” of the level. These are positioned exactly at the edge of the screen. Any </w:t>
+      </w:r>
+      <w:proofErr w:type="spellStart"/>
+      <w:r>
+        <w:rPr>
+          <w:iCs/>
+        </w:rPr>
+        <w:t>raycast</w:t>
+      </w:r>
+      <w:proofErr w:type="spellEnd"/>
+      <w:r>
+        <w:rPr>
+          <w:iCs/>
+        </w:rPr>
+        <w:t xml:space="preserve"> that hits no edge, will hit one of these bounds and place a point there. Then the algorithm is simply the same.</w:t>
       </w:r>
     </w:p>
     <w:p>
@@ -1632,7 +1680,15 @@
     </w:p>
     <w:p>
       <w:r>
-        <w:t xml:space="preserve">Before jumping, I shoot a raycast that </w:t>
+        <w:t xml:space="preserve">Before jumping, I shoot a </w:t>
+      </w:r>
+      <w:proofErr w:type="spellStart"/>
+      <w:r>
+        <w:t>raycast</w:t>
+      </w:r>
+      <w:proofErr w:type="spellEnd"/>
+      <w:r>
+        <w:t xml:space="preserve"> that </w:t>
       </w:r>
       <w:r>
         <w:rPr>
@@ -1749,7 +1805,15 @@
       </w:pPr>
       <w:r>
         <w:lastRenderedPageBreak/>
-        <w:t>And offset the position using that vector. (Position += Orthovector * &lt;some number between 0 and 1&gt; * MAX_OFFSET)</w:t>
+        <w:t xml:space="preserve">And offset the position using that vector. (Position += </w:t>
+      </w:r>
+      <w:proofErr w:type="spellStart"/>
+      <w:r>
+        <w:t>Orthovector</w:t>
+      </w:r>
+      <w:proofErr w:type="spellEnd"/>
+      <w:r>
+        <w:t xml:space="preserve"> * &lt;some number between 0 and 1&gt; * MAX_OFFSET)</w:t>
       </w:r>
     </w:p>
     <w:p>
@@ -2575,7 +2639,15 @@
     <w:p/>
     <w:p>
       <w:r>
-        <w:t xml:space="preserve">(Additionally, I’ve created several games the past few months which had this exact same structure: terrain types, powerups, movement + jumping/throwing mechanic. I was kinda done with programming the same game over and over.) </w:t>
+        <w:t xml:space="preserve">(Additionally, I’ve created several games the past few months which had this exact same structure: terrain types, powerups, movement + jumping/throwing mechanic. I was </w:t>
+      </w:r>
+      <w:proofErr w:type="spellStart"/>
+      <w:r>
+        <w:t>kinda</w:t>
+      </w:r>
+      <w:proofErr w:type="spellEnd"/>
+      <w:r>
+        <w:t xml:space="preserve"> done with programming the same game over and over.) </w:t>
       </w:r>
     </w:p>
     <w:p/>
@@ -3146,7 +3218,15 @@
     <w:p/>
     <w:p>
       <w:r>
-        <w:t>This is how it works for web-based creatures. For flying creatures, we can keep the RayCast … but they don’t walk over points and edges, so what now?</w:t>
+        <w:t xml:space="preserve">This is how it works for web-based creatures. For flying creatures, we can keep the </w:t>
+      </w:r>
+      <w:proofErr w:type="spellStart"/>
+      <w:r>
+        <w:t>RayCast</w:t>
+      </w:r>
+      <w:proofErr w:type="spellEnd"/>
+      <w:r>
+        <w:t xml:space="preserve"> … but they don’t walk over points and edges, so what now?</w:t>
       </w:r>
     </w:p>
     <w:p/>
@@ -3280,7 +3360,15 @@
     <w:p/>
     <w:p>
       <w:r>
-        <w:t xml:space="preserve">Instead of simply renaming the module to “score” or something, I though this was another change to </w:t>
+        <w:t xml:space="preserve">Instead of simply renaming the module to “score” or something, I </w:t>
+      </w:r>
+      <w:proofErr w:type="spellStart"/>
+      <w:r>
+        <w:t>though</w:t>
+      </w:r>
+      <w:proofErr w:type="spellEnd"/>
+      <w:r>
+        <w:t xml:space="preserve"> this was another change to </w:t>
       </w:r>
       <w:r>
         <w:rPr>
@@ -3977,6 +4065,825 @@
         <w:t>TO DO: Image</w:t>
       </w:r>
     </w:p>
+    <w:p>
+      <w:pPr>
+        <w:pStyle w:val="Heading2"/>
+      </w:pPr>
+      <w:r>
+        <w:lastRenderedPageBreak/>
+        <w:t>Step 7: Turning it into an actual game</w:t>
+      </w:r>
+    </w:p>
+    <w:p>
+      <w:r>
+        <w:t>At this point, I’d been working on the game for roughly a week. This meant that:</w:t>
+      </w:r>
+    </w:p>
+    <w:p>
+      <w:pPr>
+        <w:pStyle w:val="ListParagraph"/>
+        <w:numPr>
+          <w:ilvl w:val="0"/>
+          <w:numId w:val="30"/>
+        </w:numPr>
+      </w:pPr>
+      <w:r>
+        <w:t>All core functionality was working (mostly): creating a web, moving over it, eating other entities, etc. (There are still some nasty bugs and exceptions to handle, as always.)</w:t>
+      </w:r>
+    </w:p>
+    <w:p>
+      <w:pPr>
+        <w:pStyle w:val="ListParagraph"/>
+        <w:numPr>
+          <w:ilvl w:val="0"/>
+          <w:numId w:val="30"/>
+        </w:numPr>
+      </w:pPr>
+      <w:r>
+        <w:t>About 30 different bugs had been implemented</w:t>
+      </w:r>
+      <w:r>
+        <w:t xml:space="preserve">. All of them did </w:t>
+      </w:r>
+      <w:r>
+        <w:rPr>
+          <w:i/>
+          <w:iCs/>
+        </w:rPr>
+        <w:t>something</w:t>
+      </w:r>
+      <w:r>
+        <w:t xml:space="preserve"> unique to the web and the gameplay.</w:t>
+      </w:r>
+    </w:p>
+    <w:p>
+      <w:pPr>
+        <w:pStyle w:val="ListParagraph"/>
+        <w:numPr>
+          <w:ilvl w:val="0"/>
+          <w:numId w:val="30"/>
+        </w:numPr>
+      </w:pPr>
+      <w:r>
+        <w:t>I’ve been testing, experimenting, thinking about good objectives all that time.</w:t>
+      </w:r>
+    </w:p>
+    <w:p/>
+    <w:p>
+      <w:r>
+        <w:t xml:space="preserve">The reason I implemented all those different bugs, without even knowing for certain what the game rules would be (and if it was even fun), is because I’ve learned you just can’t </w:t>
+      </w:r>
+      <w:r>
+        <w:rPr>
+          <w:i/>
+          <w:iCs/>
+        </w:rPr>
+        <w:t>predict</w:t>
+      </w:r>
+      <w:r>
+        <w:t xml:space="preserve"> what will work. </w:t>
+      </w:r>
+    </w:p>
+    <w:p/>
+    <w:p>
+      <w:r>
+        <w:t xml:space="preserve">If you just </w:t>
+      </w:r>
+      <w:r>
+        <w:rPr>
+          <w:i/>
+          <w:iCs/>
+        </w:rPr>
+        <w:t>build</w:t>
+      </w:r>
+      <w:r>
+        <w:t xml:space="preserve"> it, you can test it and immediately see if it works. </w:t>
+      </w:r>
+    </w:p>
+    <w:p/>
+    <w:p>
+      <w:pPr>
+        <w:pStyle w:val="Heading3"/>
+      </w:pPr>
+      <w:r>
+        <w:t>Observation 1: Special powers</w:t>
+      </w:r>
+    </w:p>
+    <w:p>
+      <w:r>
+        <w:t xml:space="preserve">That’s where the first observation comes in: </w:t>
+      </w:r>
+      <w:r>
+        <w:rPr>
+          <w:b/>
+          <w:bCs/>
+        </w:rPr>
+        <w:t xml:space="preserve">most of the special powers I invented are fine, but some are a bit “meh” </w:t>
+      </w:r>
+      <w:r>
+        <w:t xml:space="preserve">(they either don’t do much or are too cliché). The coming days, I want to come up with more </w:t>
+      </w:r>
+      <w:r>
+        <w:rPr>
+          <w:i/>
+          <w:iCs/>
+        </w:rPr>
+        <w:t>unique</w:t>
+      </w:r>
+      <w:r>
+        <w:t xml:space="preserve"> bug types that would be more interesting.</w:t>
+      </w:r>
+    </w:p>
+    <w:p/>
+    <w:p>
+      <w:r>
+        <w:t xml:space="preserve">For example: there are now a handful of bugs that destroy edges in different ways. One edge is destroyed as soon as </w:t>
+      </w:r>
+      <w:r>
+        <w:rPr>
+          <w:i/>
+          <w:iCs/>
+        </w:rPr>
+        <w:t>one</w:t>
+      </w:r>
+      <w:r>
+        <w:t xml:space="preserve"> person leaves. Another is a timebomb that is destroyed after some time. Another is destroyed by cutting it using your “jump” input. All of these are </w:t>
+      </w:r>
+      <w:r>
+        <w:rPr>
+          <w:i/>
+          <w:iCs/>
+        </w:rPr>
+        <w:t>fine</w:t>
+      </w:r>
+      <w:r>
+        <w:t xml:space="preserve">, but I’m not sure if I need that many ways to do similar things. Perhaps more </w:t>
+      </w:r>
+      <w:r>
+        <w:rPr>
+          <w:i/>
+          <w:iCs/>
+        </w:rPr>
+        <w:t>creative</w:t>
+      </w:r>
+      <w:r>
+        <w:t xml:space="preserve"> stuff can be done. Something unique to this idea of “move over a web” and “build the web while playing”</w:t>
+      </w:r>
+    </w:p>
+    <w:p/>
+    <w:p>
+      <w:pPr>
+        <w:pStyle w:val="Heading3"/>
+      </w:pPr>
+      <w:r>
+        <w:t>Observation 2: Power Creep</w:t>
+      </w:r>
+    </w:p>
+    <w:p>
+      <w:r>
+        <w:t xml:space="preserve">The second observation is: </w:t>
+      </w:r>
+      <w:r>
+        <w:rPr>
+          <w:b/>
+          <w:bCs/>
+        </w:rPr>
+        <w:t>power creep.</w:t>
+      </w:r>
+      <w:r>
+        <w:t xml:space="preserve"> As soon as you’ve eaten a few bugs and are at a good size (10+ points) … nothing really scares you anymore. Any extra points from there don’t change your game or playstyle. It’s just a boring “eat even </w:t>
+      </w:r>
+      <w:r>
+        <w:rPr>
+          <w:i/>
+          <w:iCs/>
+        </w:rPr>
+        <w:t xml:space="preserve">more </w:t>
+      </w:r>
+      <w:r>
+        <w:t>creatures until you win”.</w:t>
+      </w:r>
+    </w:p>
+    <w:p/>
+    <w:p>
+      <w:r>
+        <w:t xml:space="preserve">But, ending the game as soon as someone gets 10 points isn’t viable either. It happens way too quickly. Players might get lucky at the start and reach 10 points in no time. </w:t>
+      </w:r>
+    </w:p>
+    <w:p/>
+    <w:p>
+      <w:r>
+        <w:lastRenderedPageBreak/>
+        <w:t>I’ve decided to solve it this way:</w:t>
+      </w:r>
+    </w:p>
+    <w:p>
+      <w:pPr>
+        <w:pStyle w:val="ListParagraph"/>
+        <w:numPr>
+          <w:ilvl w:val="0"/>
+          <w:numId w:val="31"/>
+        </w:numPr>
+      </w:pPr>
+      <w:r>
+        <w:t xml:space="preserve">Each team has a </w:t>
+      </w:r>
+      <w:r>
+        <w:rPr>
+          <w:i/>
+          <w:iCs/>
+        </w:rPr>
+        <w:t>home base</w:t>
+      </w:r>
+      <w:r>
+        <w:t>.</w:t>
+      </w:r>
+    </w:p>
+    <w:p>
+      <w:pPr>
+        <w:pStyle w:val="ListParagraph"/>
+        <w:numPr>
+          <w:ilvl w:val="0"/>
+          <w:numId w:val="31"/>
+        </w:numPr>
+      </w:pPr>
+      <w:r>
+        <w:t xml:space="preserve">This base shows your </w:t>
+      </w:r>
+      <w:r>
+        <w:rPr>
+          <w:i/>
+          <w:iCs/>
+        </w:rPr>
+        <w:t>total points</w:t>
+      </w:r>
+      <w:r>
+        <w:t>. Whenever you visit your home base, all your points are drained and added to the total.</w:t>
+      </w:r>
+    </w:p>
+    <w:p>
+      <w:pPr>
+        <w:pStyle w:val="ListParagraph"/>
+        <w:numPr>
+          <w:ilvl w:val="0"/>
+          <w:numId w:val="31"/>
+        </w:numPr>
+      </w:pPr>
+      <w:r>
+        <w:t xml:space="preserve">You can’t hold more than </w:t>
+      </w:r>
+      <w:r>
+        <w:t>9 points at a time.</w:t>
+      </w:r>
+    </w:p>
+    <w:p>
+      <w:pPr>
+        <w:pStyle w:val="ListParagraph"/>
+        <w:numPr>
+          <w:ilvl w:val="0"/>
+          <w:numId w:val="31"/>
+        </w:numPr>
+      </w:pPr>
+      <w:r>
+        <w:t xml:space="preserve">You need to reach quite a high </w:t>
+      </w:r>
+      <w:r>
+        <w:rPr>
+          <w:i/>
+          <w:iCs/>
+        </w:rPr>
+        <w:t>total number of points</w:t>
+      </w:r>
+      <w:r>
+        <w:t xml:space="preserve"> to win.</w:t>
+      </w:r>
+    </w:p>
+    <w:p/>
+    <w:p>
+      <w:r>
+        <w:t>Why do I think this will work?</w:t>
+      </w:r>
+    </w:p>
+    <w:p>
+      <w:pPr>
+        <w:pStyle w:val="ListParagraph"/>
+        <w:numPr>
+          <w:ilvl w:val="0"/>
+          <w:numId w:val="33"/>
+        </w:numPr>
+      </w:pPr>
+      <w:r>
+        <w:t>The low ceiling on points means you simply cannot grow too big and must regularly drain the points.</w:t>
+      </w:r>
+    </w:p>
+    <w:p>
+      <w:pPr>
+        <w:pStyle w:val="ListParagraph"/>
+        <w:numPr>
+          <w:ilvl w:val="0"/>
+          <w:numId w:val="33"/>
+        </w:numPr>
+      </w:pPr>
+      <w:r>
+        <w:t>Every time you drain, you become vulnerable again and the tension rises.</w:t>
+      </w:r>
+    </w:p>
+    <w:p>
+      <w:pPr>
+        <w:pStyle w:val="ListParagraph"/>
+        <w:numPr>
+          <w:ilvl w:val="0"/>
+          <w:numId w:val="33"/>
+        </w:numPr>
+      </w:pPr>
+      <w:r>
+        <w:t>Games can last a good amount of time (~5 minutes), even if someone becomes very (un)fortunate.</w:t>
+      </w:r>
+    </w:p>
+    <w:p>
+      <w:pPr>
+        <w:pStyle w:val="ListParagraph"/>
+        <w:numPr>
+          <w:ilvl w:val="0"/>
+          <w:numId w:val="33"/>
+        </w:numPr>
+      </w:pPr>
+      <w:r>
+        <w:t>Players don’t need to remember how many points they need to score: I can just display it on the home base (“23/50”  collected)</w:t>
+      </w:r>
+    </w:p>
+    <w:p/>
+    <w:p>
+      <w:r>
+        <w:t xml:space="preserve">But most importantly, the home base presents a huge strategic value. Namely, players will have to constantly ask themselves these questions: </w:t>
+      </w:r>
+    </w:p>
+    <w:p>
+      <w:pPr>
+        <w:pStyle w:val="ListParagraph"/>
+        <w:numPr>
+          <w:ilvl w:val="0"/>
+          <w:numId w:val="34"/>
+        </w:numPr>
+      </w:pPr>
+      <w:r>
+        <w:t>“Do I risk getting more points, or play it safe and go back to base now?”</w:t>
+      </w:r>
+    </w:p>
+    <w:p>
+      <w:pPr>
+        <w:pStyle w:val="ListParagraph"/>
+        <w:numPr>
+          <w:ilvl w:val="0"/>
+          <w:numId w:val="34"/>
+        </w:numPr>
+      </w:pPr>
+      <w:r>
+        <w:t>“Do I want to keep my high point total in case something good comes along, or am I content to drain it and start from scratch?”</w:t>
+      </w:r>
+    </w:p>
+    <w:p/>
+    <w:p>
+      <w:r>
+        <w:t xml:space="preserve">I was planning to add this “home base” as a special mode. But testing the game … it just doesn’t work without it, and it’s too valuable </w:t>
+      </w:r>
+      <w:r>
+        <w:rPr>
+          <w:i/>
+          <w:iCs/>
+        </w:rPr>
+        <w:t>not</w:t>
+      </w:r>
+      <w:r>
+        <w:t xml:space="preserve"> to include by default.</w:t>
+      </w:r>
+    </w:p>
+    <w:p/>
+    <w:p>
+      <w:pPr>
+        <w:pStyle w:val="Heading3"/>
+      </w:pPr>
+      <w:r>
+        <w:t>Observation 3: How to handle death?</w:t>
+      </w:r>
+    </w:p>
+    <w:p>
+      <w:r>
+        <w:t>At first, I wanted to make death optional. A rule you could turn off. And when turned off, I would build simple ways to prevent deaths.</w:t>
+      </w:r>
+    </w:p>
+    <w:p/>
+    <w:p>
+      <w:r>
+        <w:t>For example: if someone destroys the edge you’re walking on, you die, as you fall off the web. I could go around this by simply teleporting any entities to one of the endpoints of the line.</w:t>
+      </w:r>
+    </w:p>
+    <w:p/>
+    <w:p>
+      <w:r>
+        <w:t>But, when it comes to actual gameplay, this has huge issues.</w:t>
+      </w:r>
+    </w:p>
+    <w:p>
+      <w:pPr>
+        <w:pStyle w:val="ListParagraph"/>
+        <w:numPr>
+          <w:ilvl w:val="0"/>
+          <w:numId w:val="35"/>
+        </w:numPr>
+      </w:pPr>
+      <w:r>
+        <w:t xml:space="preserve">What if those endpoints are also removed? How do I write a quick, safe algorithm for teleporting you to </w:t>
+      </w:r>
+      <w:r>
+        <w:rPr>
+          <w:i/>
+          <w:iCs/>
+        </w:rPr>
+        <w:t>something</w:t>
+      </w:r>
+      <w:r>
+        <w:t>?</w:t>
+      </w:r>
+    </w:p>
+    <w:p>
+      <w:pPr>
+        <w:pStyle w:val="ListParagraph"/>
+        <w:numPr>
+          <w:ilvl w:val="0"/>
+          <w:numId w:val="35"/>
+        </w:numPr>
+      </w:pPr>
+      <w:r>
+        <w:t xml:space="preserve">Even if I manage to do so, that </w:t>
+      </w:r>
+      <w:r>
+        <w:rPr>
+          <w:i/>
+          <w:iCs/>
+        </w:rPr>
+        <w:t>something</w:t>
+      </w:r>
+      <w:r>
+        <w:t xml:space="preserve"> might be very far away (if a large edge is destroyed). That’s really disorienting and can lead to very unfair situations.</w:t>
+      </w:r>
+    </w:p>
+    <w:p>
+      <w:pPr>
+        <w:pStyle w:val="ListParagraph"/>
+        <w:numPr>
+          <w:ilvl w:val="0"/>
+          <w:numId w:val="35"/>
+        </w:numPr>
+      </w:pPr>
+      <w:r>
+        <w:lastRenderedPageBreak/>
+        <w:t>And what if all entities are teleported to the same point? The big ones will immediately eat all the small ones, until one is left!</w:t>
+      </w:r>
+    </w:p>
+    <w:p/>
+    <w:p>
+      <w:r>
+        <w:t xml:space="preserve">Needless to say, I chose to abandon this idea. </w:t>
+      </w:r>
+      <w:r>
+        <w:rPr>
+          <w:i/>
+          <w:iCs/>
+        </w:rPr>
+        <w:t>Dying is dying</w:t>
+      </w:r>
+      <w:r>
+        <w:t>.</w:t>
+      </w:r>
+    </w:p>
+    <w:p/>
+    <w:p>
+      <w:r>
+        <w:t>If your edge is destroyed, you die. If you are eaten, you die. If some special power kills you, you are dead.</w:t>
+      </w:r>
+    </w:p>
+    <w:p/>
+    <w:p>
+      <w:r>
+        <w:t xml:space="preserve">It makes the rules and gameplay </w:t>
+      </w:r>
+      <w:r>
+        <w:rPr>
+          <w:i/>
+          <w:iCs/>
+        </w:rPr>
+        <w:t>much more consistent</w:t>
+      </w:r>
+      <w:r>
+        <w:t xml:space="preserve"> (and easy to program and balance).</w:t>
+      </w:r>
+    </w:p>
+    <w:p/>
+    <w:p>
+      <w:r>
+        <w:t xml:space="preserve">The fact that you’re dead, however, doesn’t mean you need to </w:t>
+      </w:r>
+      <w:r>
+        <w:rPr>
+          <w:i/>
+          <w:iCs/>
+        </w:rPr>
+        <w:t>stay dead</w:t>
+      </w:r>
+      <w:r>
+        <w:t xml:space="preserve"> :p</w:t>
+      </w:r>
+    </w:p>
+    <w:p/>
+    <w:p>
+      <w:r>
+        <w:t>There’s nothing worse than playing a (local multiplayer) party game, dying in some stupid way during the first 30 seconds … and having to sit through 5 minutes of others having fun without you.</w:t>
+      </w:r>
+    </w:p>
+    <w:p/>
+    <w:p>
+      <w:pPr>
+        <w:rPr>
+          <w:b/>
+          <w:bCs/>
+        </w:rPr>
+      </w:pPr>
+      <w:r>
+        <w:t xml:space="preserve">No, everybody should stay in the game until someone wins. </w:t>
+      </w:r>
+      <w:r>
+        <w:rPr>
+          <w:b/>
+          <w:bCs/>
+        </w:rPr>
+        <w:t>When you die, you simply respawn</w:t>
+      </w:r>
+      <w:r>
+        <w:rPr>
+          <w:b/>
+          <w:bCs/>
+        </w:rPr>
+        <w:t xml:space="preserve"> with a handicap</w:t>
+      </w:r>
+      <w:r>
+        <w:rPr>
+          <w:b/>
+          <w:bCs/>
+        </w:rPr>
+        <w:t>.</w:t>
+      </w:r>
+    </w:p>
+    <w:p/>
+    <w:p>
+      <w:r>
+        <w:t>Here’s the idea:</w:t>
+      </w:r>
+    </w:p>
+    <w:p>
+      <w:pPr>
+        <w:pStyle w:val="ListParagraph"/>
+        <w:numPr>
+          <w:ilvl w:val="0"/>
+          <w:numId w:val="36"/>
+        </w:numPr>
+      </w:pPr>
+      <w:r>
+        <w:t>It takes a few seconds before you respawn. (This “delay” is both a breather so you can process what just happened and a penalty for dying.)</w:t>
+      </w:r>
+    </w:p>
+    <w:p>
+      <w:pPr>
+        <w:pStyle w:val="ListParagraph"/>
+        <w:numPr>
+          <w:ilvl w:val="0"/>
+          <w:numId w:val="36"/>
+        </w:numPr>
+      </w:pPr>
+      <w:r>
+        <w:t>You lose all your points.</w:t>
+      </w:r>
+    </w:p>
+    <w:p>
+      <w:pPr>
+        <w:pStyle w:val="ListParagraph"/>
+        <w:numPr>
+          <w:ilvl w:val="0"/>
+          <w:numId w:val="36"/>
+        </w:numPr>
+      </w:pPr>
+      <w:r>
+        <w:t>You go back to your home base.</w:t>
+      </w:r>
+    </w:p>
+    <w:p>
+      <w:pPr>
+        <w:pStyle w:val="ListParagraph"/>
+        <w:numPr>
+          <w:ilvl w:val="0"/>
+          <w:numId w:val="36"/>
+        </w:numPr>
+      </w:pPr>
+      <w:r>
+        <w:rPr>
+          <w:b/>
+          <w:bCs/>
+        </w:rPr>
+        <w:t>The target objective is lowered</w:t>
+      </w:r>
+      <w:r>
+        <w:t>.</w:t>
+      </w:r>
+    </w:p>
+    <w:p/>
+    <w:p>
+      <w:r>
+        <w:t xml:space="preserve">Let’s say you need to score 50 points to win. Every time someone dies, this numbers decreases. 49 points to win. 48 points to win. In other words, the more you die, the </w:t>
+      </w:r>
+      <w:r>
+        <w:rPr>
+          <w:i/>
+          <w:iCs/>
+        </w:rPr>
+        <w:t>easier</w:t>
+      </w:r>
+      <w:r>
+        <w:t xml:space="preserve"> it becomes for others to win.</w:t>
+      </w:r>
+    </w:p>
+    <w:p/>
+    <w:p>
+      <w:r>
+        <w:rPr>
+          <w:b/>
+          <w:bCs/>
+        </w:rPr>
+        <w:t xml:space="preserve">Remark: </w:t>
+      </w:r>
+      <w:r>
+        <w:t xml:space="preserve">This also prevents the game from reaching a stalemate, where everyone just keeps dying without making progress. Even if all players are </w:t>
+      </w:r>
+      <w:r>
+        <w:rPr>
+          <w:i/>
+          <w:iCs/>
+        </w:rPr>
+        <w:t>that</w:t>
+      </w:r>
+      <w:r>
+        <w:t xml:space="preserve"> incapable, the target will lower and lower until </w:t>
+      </w:r>
+      <w:r>
+        <w:rPr>
+          <w:i/>
+          <w:iCs/>
+        </w:rPr>
+        <w:t>someone wins</w:t>
+      </w:r>
+      <w:r>
+        <w:t>.</w:t>
+      </w:r>
+    </w:p>
+    <w:p/>
+    <w:p>
+      <w:r>
+        <w:rPr>
+          <w:b/>
+          <w:bCs/>
+        </w:rPr>
+        <w:t>Remark:</w:t>
+      </w:r>
+      <w:r>
+        <w:t xml:space="preserve"> in case of a draw (multiple teams have the target objective once lowered), we use some other tiebreaker. Like: number of deaths, number of edges created, etc.</w:t>
+      </w:r>
+    </w:p>
+    <w:p/>
+    <w:p>
+      <w:r>
+        <w:rPr>
+          <w:b/>
+          <w:bCs/>
+        </w:rPr>
+        <w:t xml:space="preserve">Remark (added later): </w:t>
+      </w:r>
+      <w:r>
+        <w:t xml:space="preserve">Oh, something I forgot to mention is that the target objective is obviously lowered for </w:t>
+      </w:r>
+      <w:r>
+        <w:rPr>
+          <w:i/>
+          <w:iCs/>
+        </w:rPr>
+        <w:t>everyone but you</w:t>
+      </w:r>
+      <w:r>
+        <w:t xml:space="preserve">. If your own target is also </w:t>
+      </w:r>
+      <w:r>
+        <w:lastRenderedPageBreak/>
+        <w:t>lowered, endlessly committing suicide might even become a good strategy if you’re in the lead :p And we don’t want that.</w:t>
+      </w:r>
+    </w:p>
+    <w:p/>
+    <w:p>
+      <w:pPr>
+        <w:pStyle w:val="Heading3"/>
+      </w:pPr>
+      <w:r>
+        <w:t>Observation 4: The scale of things</w:t>
+      </w:r>
+    </w:p>
+    <w:p>
+      <w:r>
+        <w:t>Until now, I’d been testing the game on a completely black background, as it allowed me to see the (white) silk of the web. Additionally, I just input a line thickness that seemed right at the start.</w:t>
+      </w:r>
+    </w:p>
+    <w:p/>
+    <w:p>
+      <w:r>
+        <w:t>Now that I know the complexity of the game, the icons used, etcetera, I realized:</w:t>
+      </w:r>
+    </w:p>
+    <w:p>
+      <w:pPr>
+        <w:pStyle w:val="ListParagraph"/>
+        <w:numPr>
+          <w:ilvl w:val="0"/>
+          <w:numId w:val="37"/>
+        </w:numPr>
+      </w:pPr>
+      <w:r>
+        <w:t xml:space="preserve">Edges (and points) need an </w:t>
+      </w:r>
+      <w:r>
+        <w:rPr>
+          <w:i/>
+          <w:iCs/>
+        </w:rPr>
+        <w:t>outline</w:t>
+      </w:r>
+      <w:r>
+        <w:t xml:space="preserve"> to really make them pop out against any background. </w:t>
+      </w:r>
+    </w:p>
+    <w:p>
+      <w:pPr>
+        <w:pStyle w:val="ListParagraph"/>
+        <w:numPr>
+          <w:ilvl w:val="0"/>
+          <w:numId w:val="37"/>
+        </w:numPr>
+      </w:pPr>
+      <w:r>
+        <w:t>We don’t want black backgrounds – makes the game look like something it isn’t (a dark, serious game about being an insect)</w:t>
+      </w:r>
+    </w:p>
+    <w:p>
+      <w:pPr>
+        <w:pStyle w:val="ListParagraph"/>
+        <w:numPr>
+          <w:ilvl w:val="0"/>
+          <w:numId w:val="37"/>
+        </w:numPr>
+      </w:pPr>
+      <w:r>
+        <w:t xml:space="preserve">Edges must be way </w:t>
+      </w:r>
+      <w:r>
+        <w:rPr>
+          <w:i/>
+          <w:iCs/>
+        </w:rPr>
+        <w:t>thicker</w:t>
+      </w:r>
+      <w:r>
+        <w:t>. This also means that points and jumps need a larger minimum distance (between them).</w:t>
+      </w:r>
+    </w:p>
+    <w:p/>
+    <w:p>
+      <w:r>
+        <w:t xml:space="preserve">The downside is that we lose some space on the field, allowing for </w:t>
+      </w:r>
+      <w:r>
+        <w:rPr>
+          <w:i/>
+          <w:iCs/>
+        </w:rPr>
+        <w:t>fewer</w:t>
+      </w:r>
+      <w:r>
+        <w:t xml:space="preserve"> points and lines as the game progresses, and thus fewer variation.</w:t>
+      </w:r>
+    </w:p>
+    <w:p/>
+    <w:p>
+      <w:r>
+        <w:t>But the upside is that everything is way easier to see at a glance and the game pops out more (visually) – which are more important to me.</w:t>
+      </w:r>
+    </w:p>
+    <w:p/>
+    <w:p/>
     <w:p/>
     <w:p/>
     <w:p/>
@@ -4150,6 +5057,119 @@
     </w:lvl>
   </w:abstractNum>
   <w:abstractNum w:abstractNumId="1" w15:restartNumberingAfterBreak="0">
+    <w:nsid w:val="01A018DB"/>
+    <w:multiLevelType w:val="hybridMultilevel"/>
+    <w:tmpl w:val="6AD4D756"/>
+    <w:lvl w:ilvl="0" w:tplc="04130001">
+      <w:start w:val="1"/>
+      <w:numFmt w:val="bullet"/>
+      <w:lvlText w:val=""/>
+      <w:lvlJc w:val="left"/>
+      <w:pPr>
+        <w:ind w:left="720" w:hanging="360"/>
+      </w:pPr>
+      <w:rPr>
+        <w:rFonts w:ascii="Symbol" w:hAnsi="Symbol" w:hint="default"/>
+      </w:rPr>
+    </w:lvl>
+    <w:lvl w:ilvl="1" w:tplc="04130003" w:tentative="1">
+      <w:start w:val="1"/>
+      <w:numFmt w:val="bullet"/>
+      <w:lvlText w:val="o"/>
+      <w:lvlJc w:val="left"/>
+      <w:pPr>
+        <w:ind w:left="1440" w:hanging="360"/>
+      </w:pPr>
+      <w:rPr>
+        <w:rFonts w:ascii="Courier New" w:hAnsi="Courier New" w:cs="Courier New" w:hint="default"/>
+      </w:rPr>
+    </w:lvl>
+    <w:lvl w:ilvl="2" w:tplc="04130005" w:tentative="1">
+      <w:start w:val="1"/>
+      <w:numFmt w:val="bullet"/>
+      <w:lvlText w:val=""/>
+      <w:lvlJc w:val="left"/>
+      <w:pPr>
+        <w:ind w:left="2160" w:hanging="360"/>
+      </w:pPr>
+      <w:rPr>
+        <w:rFonts w:ascii="Wingdings" w:hAnsi="Wingdings" w:hint="default"/>
+      </w:rPr>
+    </w:lvl>
+    <w:lvl w:ilvl="3" w:tplc="04130001" w:tentative="1">
+      <w:start w:val="1"/>
+      <w:numFmt w:val="bullet"/>
+      <w:lvlText w:val=""/>
+      <w:lvlJc w:val="left"/>
+      <w:pPr>
+        <w:ind w:left="2880" w:hanging="360"/>
+      </w:pPr>
+      <w:rPr>
+        <w:rFonts w:ascii="Symbol" w:hAnsi="Symbol" w:hint="default"/>
+      </w:rPr>
+    </w:lvl>
+    <w:lvl w:ilvl="4" w:tplc="04130003" w:tentative="1">
+      <w:start w:val="1"/>
+      <w:numFmt w:val="bullet"/>
+      <w:lvlText w:val="o"/>
+      <w:lvlJc w:val="left"/>
+      <w:pPr>
+        <w:ind w:left="3600" w:hanging="360"/>
+      </w:pPr>
+      <w:rPr>
+        <w:rFonts w:ascii="Courier New" w:hAnsi="Courier New" w:cs="Courier New" w:hint="default"/>
+      </w:rPr>
+    </w:lvl>
+    <w:lvl w:ilvl="5" w:tplc="04130005" w:tentative="1">
+      <w:start w:val="1"/>
+      <w:numFmt w:val="bullet"/>
+      <w:lvlText w:val=""/>
+      <w:lvlJc w:val="left"/>
+      <w:pPr>
+        <w:ind w:left="4320" w:hanging="360"/>
+      </w:pPr>
+      <w:rPr>
+        <w:rFonts w:ascii="Wingdings" w:hAnsi="Wingdings" w:hint="default"/>
+      </w:rPr>
+    </w:lvl>
+    <w:lvl w:ilvl="6" w:tplc="04130001" w:tentative="1">
+      <w:start w:val="1"/>
+      <w:numFmt w:val="bullet"/>
+      <w:lvlText w:val=""/>
+      <w:lvlJc w:val="left"/>
+      <w:pPr>
+        <w:ind w:left="5040" w:hanging="360"/>
+      </w:pPr>
+      <w:rPr>
+        <w:rFonts w:ascii="Symbol" w:hAnsi="Symbol" w:hint="default"/>
+      </w:rPr>
+    </w:lvl>
+    <w:lvl w:ilvl="7" w:tplc="04130003" w:tentative="1">
+      <w:start w:val="1"/>
+      <w:numFmt w:val="bullet"/>
+      <w:lvlText w:val="o"/>
+      <w:lvlJc w:val="left"/>
+      <w:pPr>
+        <w:ind w:left="5760" w:hanging="360"/>
+      </w:pPr>
+      <w:rPr>
+        <w:rFonts w:ascii="Courier New" w:hAnsi="Courier New" w:cs="Courier New" w:hint="default"/>
+      </w:rPr>
+    </w:lvl>
+    <w:lvl w:ilvl="8" w:tplc="04130005" w:tentative="1">
+      <w:start w:val="1"/>
+      <w:numFmt w:val="bullet"/>
+      <w:lvlText w:val=""/>
+      <w:lvlJc w:val="left"/>
+      <w:pPr>
+        <w:ind w:left="6480" w:hanging="360"/>
+      </w:pPr>
+      <w:rPr>
+        <w:rFonts w:ascii="Wingdings" w:hAnsi="Wingdings" w:hint="default"/>
+      </w:rPr>
+    </w:lvl>
+  </w:abstractNum>
+  <w:abstractNum w:abstractNumId="2" w15:restartNumberingAfterBreak="0">
     <w:nsid w:val="071978B6"/>
     <w:multiLevelType w:val="hybridMultilevel"/>
     <w:tmpl w:val="3EC46490"/>
@@ -4262,7 +5282,120 @@
       </w:rPr>
     </w:lvl>
   </w:abstractNum>
-  <w:abstractNum w:abstractNumId="2" w15:restartNumberingAfterBreak="0">
+  <w:abstractNum w:abstractNumId="3" w15:restartNumberingAfterBreak="0">
+    <w:nsid w:val="091B023A"/>
+    <w:multiLevelType w:val="hybridMultilevel"/>
+    <w:tmpl w:val="3E000E22"/>
+    <w:lvl w:ilvl="0" w:tplc="04130001">
+      <w:start w:val="1"/>
+      <w:numFmt w:val="bullet"/>
+      <w:lvlText w:val=""/>
+      <w:lvlJc w:val="left"/>
+      <w:pPr>
+        <w:ind w:left="720" w:hanging="360"/>
+      </w:pPr>
+      <w:rPr>
+        <w:rFonts w:ascii="Symbol" w:hAnsi="Symbol" w:hint="default"/>
+      </w:rPr>
+    </w:lvl>
+    <w:lvl w:ilvl="1" w:tplc="04130003" w:tentative="1">
+      <w:start w:val="1"/>
+      <w:numFmt w:val="bullet"/>
+      <w:lvlText w:val="o"/>
+      <w:lvlJc w:val="left"/>
+      <w:pPr>
+        <w:ind w:left="1440" w:hanging="360"/>
+      </w:pPr>
+      <w:rPr>
+        <w:rFonts w:ascii="Courier New" w:hAnsi="Courier New" w:cs="Courier New" w:hint="default"/>
+      </w:rPr>
+    </w:lvl>
+    <w:lvl w:ilvl="2" w:tplc="04130005" w:tentative="1">
+      <w:start w:val="1"/>
+      <w:numFmt w:val="bullet"/>
+      <w:lvlText w:val=""/>
+      <w:lvlJc w:val="left"/>
+      <w:pPr>
+        <w:ind w:left="2160" w:hanging="360"/>
+      </w:pPr>
+      <w:rPr>
+        <w:rFonts w:ascii="Wingdings" w:hAnsi="Wingdings" w:hint="default"/>
+      </w:rPr>
+    </w:lvl>
+    <w:lvl w:ilvl="3" w:tplc="04130001" w:tentative="1">
+      <w:start w:val="1"/>
+      <w:numFmt w:val="bullet"/>
+      <w:lvlText w:val=""/>
+      <w:lvlJc w:val="left"/>
+      <w:pPr>
+        <w:ind w:left="2880" w:hanging="360"/>
+      </w:pPr>
+      <w:rPr>
+        <w:rFonts w:ascii="Symbol" w:hAnsi="Symbol" w:hint="default"/>
+      </w:rPr>
+    </w:lvl>
+    <w:lvl w:ilvl="4" w:tplc="04130003" w:tentative="1">
+      <w:start w:val="1"/>
+      <w:numFmt w:val="bullet"/>
+      <w:lvlText w:val="o"/>
+      <w:lvlJc w:val="left"/>
+      <w:pPr>
+        <w:ind w:left="3600" w:hanging="360"/>
+      </w:pPr>
+      <w:rPr>
+        <w:rFonts w:ascii="Courier New" w:hAnsi="Courier New" w:cs="Courier New" w:hint="default"/>
+      </w:rPr>
+    </w:lvl>
+    <w:lvl w:ilvl="5" w:tplc="04130005" w:tentative="1">
+      <w:start w:val="1"/>
+      <w:numFmt w:val="bullet"/>
+      <w:lvlText w:val=""/>
+      <w:lvlJc w:val="left"/>
+      <w:pPr>
+        <w:ind w:left="4320" w:hanging="360"/>
+      </w:pPr>
+      <w:rPr>
+        <w:rFonts w:ascii="Wingdings" w:hAnsi="Wingdings" w:hint="default"/>
+      </w:rPr>
+    </w:lvl>
+    <w:lvl w:ilvl="6" w:tplc="04130001" w:tentative="1">
+      <w:start w:val="1"/>
+      <w:numFmt w:val="bullet"/>
+      <w:lvlText w:val=""/>
+      <w:lvlJc w:val="left"/>
+      <w:pPr>
+        <w:ind w:left="5040" w:hanging="360"/>
+      </w:pPr>
+      <w:rPr>
+        <w:rFonts w:ascii="Symbol" w:hAnsi="Symbol" w:hint="default"/>
+      </w:rPr>
+    </w:lvl>
+    <w:lvl w:ilvl="7" w:tplc="04130003" w:tentative="1">
+      <w:start w:val="1"/>
+      <w:numFmt w:val="bullet"/>
+      <w:lvlText w:val="o"/>
+      <w:lvlJc w:val="left"/>
+      <w:pPr>
+        <w:ind w:left="5760" w:hanging="360"/>
+      </w:pPr>
+      <w:rPr>
+        <w:rFonts w:ascii="Courier New" w:hAnsi="Courier New" w:cs="Courier New" w:hint="default"/>
+      </w:rPr>
+    </w:lvl>
+    <w:lvl w:ilvl="8" w:tplc="04130005" w:tentative="1">
+      <w:start w:val="1"/>
+      <w:numFmt w:val="bullet"/>
+      <w:lvlText w:val=""/>
+      <w:lvlJc w:val="left"/>
+      <w:pPr>
+        <w:ind w:left="6480" w:hanging="360"/>
+      </w:pPr>
+      <w:rPr>
+        <w:rFonts w:ascii="Wingdings" w:hAnsi="Wingdings" w:hint="default"/>
+      </w:rPr>
+    </w:lvl>
+  </w:abstractNum>
+  <w:abstractNum w:abstractNumId="4" w15:restartNumberingAfterBreak="0">
     <w:nsid w:val="0D094160"/>
     <w:multiLevelType w:val="hybridMultilevel"/>
     <w:tmpl w:val="8486751A"/>
@@ -4375,7 +5508,7 @@
       </w:rPr>
     </w:lvl>
   </w:abstractNum>
-  <w:abstractNum w:abstractNumId="3" w15:restartNumberingAfterBreak="0">
+  <w:abstractNum w:abstractNumId="5" w15:restartNumberingAfterBreak="0">
     <w:nsid w:val="14094D55"/>
     <w:multiLevelType w:val="hybridMultilevel"/>
     <w:tmpl w:val="F800CE4E"/>
@@ -4488,7 +5621,120 @@
       </w:rPr>
     </w:lvl>
   </w:abstractNum>
-  <w:abstractNum w:abstractNumId="4" w15:restartNumberingAfterBreak="0">
+  <w:abstractNum w:abstractNumId="6" w15:restartNumberingAfterBreak="0">
+    <w:nsid w:val="151321F3"/>
+    <w:multiLevelType w:val="hybridMultilevel"/>
+    <w:tmpl w:val="29AAE304"/>
+    <w:lvl w:ilvl="0" w:tplc="04130001">
+      <w:start w:val="1"/>
+      <w:numFmt w:val="bullet"/>
+      <w:lvlText w:val=""/>
+      <w:lvlJc w:val="left"/>
+      <w:pPr>
+        <w:ind w:left="720" w:hanging="360"/>
+      </w:pPr>
+      <w:rPr>
+        <w:rFonts w:ascii="Symbol" w:hAnsi="Symbol" w:hint="default"/>
+      </w:rPr>
+    </w:lvl>
+    <w:lvl w:ilvl="1" w:tplc="04130003" w:tentative="1">
+      <w:start w:val="1"/>
+      <w:numFmt w:val="bullet"/>
+      <w:lvlText w:val="o"/>
+      <w:lvlJc w:val="left"/>
+      <w:pPr>
+        <w:ind w:left="1440" w:hanging="360"/>
+      </w:pPr>
+      <w:rPr>
+        <w:rFonts w:ascii="Courier New" w:hAnsi="Courier New" w:cs="Courier New" w:hint="default"/>
+      </w:rPr>
+    </w:lvl>
+    <w:lvl w:ilvl="2" w:tplc="04130005" w:tentative="1">
+      <w:start w:val="1"/>
+      <w:numFmt w:val="bullet"/>
+      <w:lvlText w:val=""/>
+      <w:lvlJc w:val="left"/>
+      <w:pPr>
+        <w:ind w:left="2160" w:hanging="360"/>
+      </w:pPr>
+      <w:rPr>
+        <w:rFonts w:ascii="Wingdings" w:hAnsi="Wingdings" w:hint="default"/>
+      </w:rPr>
+    </w:lvl>
+    <w:lvl w:ilvl="3" w:tplc="04130001" w:tentative="1">
+      <w:start w:val="1"/>
+      <w:numFmt w:val="bullet"/>
+      <w:lvlText w:val=""/>
+      <w:lvlJc w:val="left"/>
+      <w:pPr>
+        <w:ind w:left="2880" w:hanging="360"/>
+      </w:pPr>
+      <w:rPr>
+        <w:rFonts w:ascii="Symbol" w:hAnsi="Symbol" w:hint="default"/>
+      </w:rPr>
+    </w:lvl>
+    <w:lvl w:ilvl="4" w:tplc="04130003" w:tentative="1">
+      <w:start w:val="1"/>
+      <w:numFmt w:val="bullet"/>
+      <w:lvlText w:val="o"/>
+      <w:lvlJc w:val="left"/>
+      <w:pPr>
+        <w:ind w:left="3600" w:hanging="360"/>
+      </w:pPr>
+      <w:rPr>
+        <w:rFonts w:ascii="Courier New" w:hAnsi="Courier New" w:cs="Courier New" w:hint="default"/>
+      </w:rPr>
+    </w:lvl>
+    <w:lvl w:ilvl="5" w:tplc="04130005" w:tentative="1">
+      <w:start w:val="1"/>
+      <w:numFmt w:val="bullet"/>
+      <w:lvlText w:val=""/>
+      <w:lvlJc w:val="left"/>
+      <w:pPr>
+        <w:ind w:left="4320" w:hanging="360"/>
+      </w:pPr>
+      <w:rPr>
+        <w:rFonts w:ascii="Wingdings" w:hAnsi="Wingdings" w:hint="default"/>
+      </w:rPr>
+    </w:lvl>
+    <w:lvl w:ilvl="6" w:tplc="04130001" w:tentative="1">
+      <w:start w:val="1"/>
+      <w:numFmt w:val="bullet"/>
+      <w:lvlText w:val=""/>
+      <w:lvlJc w:val="left"/>
+      <w:pPr>
+        <w:ind w:left="5040" w:hanging="360"/>
+      </w:pPr>
+      <w:rPr>
+        <w:rFonts w:ascii="Symbol" w:hAnsi="Symbol" w:hint="default"/>
+      </w:rPr>
+    </w:lvl>
+    <w:lvl w:ilvl="7" w:tplc="04130003" w:tentative="1">
+      <w:start w:val="1"/>
+      <w:numFmt w:val="bullet"/>
+      <w:lvlText w:val="o"/>
+      <w:lvlJc w:val="left"/>
+      <w:pPr>
+        <w:ind w:left="5760" w:hanging="360"/>
+      </w:pPr>
+      <w:rPr>
+        <w:rFonts w:ascii="Courier New" w:hAnsi="Courier New" w:cs="Courier New" w:hint="default"/>
+      </w:rPr>
+    </w:lvl>
+    <w:lvl w:ilvl="8" w:tplc="04130005" w:tentative="1">
+      <w:start w:val="1"/>
+      <w:numFmt w:val="bullet"/>
+      <w:lvlText w:val=""/>
+      <w:lvlJc w:val="left"/>
+      <w:pPr>
+        <w:ind w:left="6480" w:hanging="360"/>
+      </w:pPr>
+      <w:rPr>
+        <w:rFonts w:ascii="Wingdings" w:hAnsi="Wingdings" w:hint="default"/>
+      </w:rPr>
+    </w:lvl>
+  </w:abstractNum>
+  <w:abstractNum w:abstractNumId="7" w15:restartNumberingAfterBreak="0">
     <w:nsid w:val="16C652F3"/>
     <w:multiLevelType w:val="hybridMultilevel"/>
     <w:tmpl w:val="E960C5F6"/>
@@ -4601,7 +5847,7 @@
       </w:rPr>
     </w:lvl>
   </w:abstractNum>
-  <w:abstractNum w:abstractNumId="5" w15:restartNumberingAfterBreak="0">
+  <w:abstractNum w:abstractNumId="8" w15:restartNumberingAfterBreak="0">
     <w:nsid w:val="187F6F59"/>
     <w:multiLevelType w:val="hybridMultilevel"/>
     <w:tmpl w:val="F4B68F46"/>
@@ -4714,7 +5960,7 @@
       </w:rPr>
     </w:lvl>
   </w:abstractNum>
-  <w:abstractNum w:abstractNumId="6" w15:restartNumberingAfterBreak="0">
+  <w:abstractNum w:abstractNumId="9" w15:restartNumberingAfterBreak="0">
     <w:nsid w:val="19661DEC"/>
     <w:multiLevelType w:val="hybridMultilevel"/>
     <w:tmpl w:val="4A0AF94A"/>
@@ -4827,7 +6073,7 @@
       </w:rPr>
     </w:lvl>
   </w:abstractNum>
-  <w:abstractNum w:abstractNumId="7" w15:restartNumberingAfterBreak="0">
+  <w:abstractNum w:abstractNumId="10" w15:restartNumberingAfterBreak="0">
     <w:nsid w:val="1B791C3B"/>
     <w:multiLevelType w:val="hybridMultilevel"/>
     <w:tmpl w:val="987C3C58"/>
@@ -4940,7 +6186,7 @@
       </w:rPr>
     </w:lvl>
   </w:abstractNum>
-  <w:abstractNum w:abstractNumId="8" w15:restartNumberingAfterBreak="0">
+  <w:abstractNum w:abstractNumId="11" w15:restartNumberingAfterBreak="0">
     <w:nsid w:val="1C896180"/>
     <w:multiLevelType w:val="hybridMultilevel"/>
     <w:tmpl w:val="58F4E106"/>
@@ -5053,7 +6299,7 @@
       </w:rPr>
     </w:lvl>
   </w:abstractNum>
-  <w:abstractNum w:abstractNumId="9" w15:restartNumberingAfterBreak="0">
+  <w:abstractNum w:abstractNumId="12" w15:restartNumberingAfterBreak="0">
     <w:nsid w:val="1FAB0D62"/>
     <w:multiLevelType w:val="hybridMultilevel"/>
     <w:tmpl w:val="39C80FFE"/>
@@ -5166,7 +6412,7 @@
       </w:rPr>
     </w:lvl>
   </w:abstractNum>
-  <w:abstractNum w:abstractNumId="10" w15:restartNumberingAfterBreak="0">
+  <w:abstractNum w:abstractNumId="13" w15:restartNumberingAfterBreak="0">
     <w:nsid w:val="207559AF"/>
     <w:multiLevelType w:val="hybridMultilevel"/>
     <w:tmpl w:val="BDF2A55C"/>
@@ -5279,7 +6525,7 @@
       </w:rPr>
     </w:lvl>
   </w:abstractNum>
-  <w:abstractNum w:abstractNumId="11" w15:restartNumberingAfterBreak="0">
+  <w:abstractNum w:abstractNumId="14" w15:restartNumberingAfterBreak="0">
     <w:nsid w:val="20DD7398"/>
     <w:multiLevelType w:val="hybridMultilevel"/>
     <w:tmpl w:val="A664B6F8"/>
@@ -5392,7 +6638,7 @@
       </w:rPr>
     </w:lvl>
   </w:abstractNum>
-  <w:abstractNum w:abstractNumId="12" w15:restartNumberingAfterBreak="0">
+  <w:abstractNum w:abstractNumId="15" w15:restartNumberingAfterBreak="0">
     <w:nsid w:val="2C284210"/>
     <w:multiLevelType w:val="hybridMultilevel"/>
     <w:tmpl w:val="5208632A"/>
@@ -5505,7 +6751,120 @@
       </w:rPr>
     </w:lvl>
   </w:abstractNum>
-  <w:abstractNum w:abstractNumId="13" w15:restartNumberingAfterBreak="0">
+  <w:abstractNum w:abstractNumId="16" w15:restartNumberingAfterBreak="0">
+    <w:nsid w:val="35D149D7"/>
+    <w:multiLevelType w:val="hybridMultilevel"/>
+    <w:tmpl w:val="196A6524"/>
+    <w:lvl w:ilvl="0" w:tplc="04130001">
+      <w:start w:val="1"/>
+      <w:numFmt w:val="bullet"/>
+      <w:lvlText w:val=""/>
+      <w:lvlJc w:val="left"/>
+      <w:pPr>
+        <w:ind w:left="720" w:hanging="360"/>
+      </w:pPr>
+      <w:rPr>
+        <w:rFonts w:ascii="Symbol" w:hAnsi="Symbol" w:hint="default"/>
+      </w:rPr>
+    </w:lvl>
+    <w:lvl w:ilvl="1" w:tplc="04130003" w:tentative="1">
+      <w:start w:val="1"/>
+      <w:numFmt w:val="bullet"/>
+      <w:lvlText w:val="o"/>
+      <w:lvlJc w:val="left"/>
+      <w:pPr>
+        <w:ind w:left="1440" w:hanging="360"/>
+      </w:pPr>
+      <w:rPr>
+        <w:rFonts w:ascii="Courier New" w:hAnsi="Courier New" w:cs="Courier New" w:hint="default"/>
+      </w:rPr>
+    </w:lvl>
+    <w:lvl w:ilvl="2" w:tplc="04130005" w:tentative="1">
+      <w:start w:val="1"/>
+      <w:numFmt w:val="bullet"/>
+      <w:lvlText w:val=""/>
+      <w:lvlJc w:val="left"/>
+      <w:pPr>
+        <w:ind w:left="2160" w:hanging="360"/>
+      </w:pPr>
+      <w:rPr>
+        <w:rFonts w:ascii="Wingdings" w:hAnsi="Wingdings" w:hint="default"/>
+      </w:rPr>
+    </w:lvl>
+    <w:lvl w:ilvl="3" w:tplc="04130001" w:tentative="1">
+      <w:start w:val="1"/>
+      <w:numFmt w:val="bullet"/>
+      <w:lvlText w:val=""/>
+      <w:lvlJc w:val="left"/>
+      <w:pPr>
+        <w:ind w:left="2880" w:hanging="360"/>
+      </w:pPr>
+      <w:rPr>
+        <w:rFonts w:ascii="Symbol" w:hAnsi="Symbol" w:hint="default"/>
+      </w:rPr>
+    </w:lvl>
+    <w:lvl w:ilvl="4" w:tplc="04130003" w:tentative="1">
+      <w:start w:val="1"/>
+      <w:numFmt w:val="bullet"/>
+      <w:lvlText w:val="o"/>
+      <w:lvlJc w:val="left"/>
+      <w:pPr>
+        <w:ind w:left="3600" w:hanging="360"/>
+      </w:pPr>
+      <w:rPr>
+        <w:rFonts w:ascii="Courier New" w:hAnsi="Courier New" w:cs="Courier New" w:hint="default"/>
+      </w:rPr>
+    </w:lvl>
+    <w:lvl w:ilvl="5" w:tplc="04130005" w:tentative="1">
+      <w:start w:val="1"/>
+      <w:numFmt w:val="bullet"/>
+      <w:lvlText w:val=""/>
+      <w:lvlJc w:val="left"/>
+      <w:pPr>
+        <w:ind w:left="4320" w:hanging="360"/>
+      </w:pPr>
+      <w:rPr>
+        <w:rFonts w:ascii="Wingdings" w:hAnsi="Wingdings" w:hint="default"/>
+      </w:rPr>
+    </w:lvl>
+    <w:lvl w:ilvl="6" w:tplc="04130001" w:tentative="1">
+      <w:start w:val="1"/>
+      <w:numFmt w:val="bullet"/>
+      <w:lvlText w:val=""/>
+      <w:lvlJc w:val="left"/>
+      <w:pPr>
+        <w:ind w:left="5040" w:hanging="360"/>
+      </w:pPr>
+      <w:rPr>
+        <w:rFonts w:ascii="Symbol" w:hAnsi="Symbol" w:hint="default"/>
+      </w:rPr>
+    </w:lvl>
+    <w:lvl w:ilvl="7" w:tplc="04130003" w:tentative="1">
+      <w:start w:val="1"/>
+      <w:numFmt w:val="bullet"/>
+      <w:lvlText w:val="o"/>
+      <w:lvlJc w:val="left"/>
+      <w:pPr>
+        <w:ind w:left="5760" w:hanging="360"/>
+      </w:pPr>
+      <w:rPr>
+        <w:rFonts w:ascii="Courier New" w:hAnsi="Courier New" w:cs="Courier New" w:hint="default"/>
+      </w:rPr>
+    </w:lvl>
+    <w:lvl w:ilvl="8" w:tplc="04130005" w:tentative="1">
+      <w:start w:val="1"/>
+      <w:numFmt w:val="bullet"/>
+      <w:lvlText w:val=""/>
+      <w:lvlJc w:val="left"/>
+      <w:pPr>
+        <w:ind w:left="6480" w:hanging="360"/>
+      </w:pPr>
+      <w:rPr>
+        <w:rFonts w:ascii="Wingdings" w:hAnsi="Wingdings" w:hint="default"/>
+      </w:rPr>
+    </w:lvl>
+  </w:abstractNum>
+  <w:abstractNum w:abstractNumId="17" w15:restartNumberingAfterBreak="0">
     <w:nsid w:val="35FA6E40"/>
     <w:multiLevelType w:val="hybridMultilevel"/>
     <w:tmpl w:val="DD8CFBAE"/>
@@ -5618,7 +6977,120 @@
       </w:rPr>
     </w:lvl>
   </w:abstractNum>
-  <w:abstractNum w:abstractNumId="14" w15:restartNumberingAfterBreak="0">
+  <w:abstractNum w:abstractNumId="18" w15:restartNumberingAfterBreak="0">
+    <w:nsid w:val="377370C3"/>
+    <w:multiLevelType w:val="hybridMultilevel"/>
+    <w:tmpl w:val="4FDACABC"/>
+    <w:lvl w:ilvl="0" w:tplc="04130001">
+      <w:start w:val="1"/>
+      <w:numFmt w:val="bullet"/>
+      <w:lvlText w:val=""/>
+      <w:lvlJc w:val="left"/>
+      <w:pPr>
+        <w:ind w:left="720" w:hanging="360"/>
+      </w:pPr>
+      <w:rPr>
+        <w:rFonts w:ascii="Symbol" w:hAnsi="Symbol" w:hint="default"/>
+      </w:rPr>
+    </w:lvl>
+    <w:lvl w:ilvl="1" w:tplc="04130003" w:tentative="1">
+      <w:start w:val="1"/>
+      <w:numFmt w:val="bullet"/>
+      <w:lvlText w:val="o"/>
+      <w:lvlJc w:val="left"/>
+      <w:pPr>
+        <w:ind w:left="1440" w:hanging="360"/>
+      </w:pPr>
+      <w:rPr>
+        <w:rFonts w:ascii="Courier New" w:hAnsi="Courier New" w:cs="Courier New" w:hint="default"/>
+      </w:rPr>
+    </w:lvl>
+    <w:lvl w:ilvl="2" w:tplc="04130005" w:tentative="1">
+      <w:start w:val="1"/>
+      <w:numFmt w:val="bullet"/>
+      <w:lvlText w:val=""/>
+      <w:lvlJc w:val="left"/>
+      <w:pPr>
+        <w:ind w:left="2160" w:hanging="360"/>
+      </w:pPr>
+      <w:rPr>
+        <w:rFonts w:ascii="Wingdings" w:hAnsi="Wingdings" w:hint="default"/>
+      </w:rPr>
+    </w:lvl>
+    <w:lvl w:ilvl="3" w:tplc="04130001" w:tentative="1">
+      <w:start w:val="1"/>
+      <w:numFmt w:val="bullet"/>
+      <w:lvlText w:val=""/>
+      <w:lvlJc w:val="left"/>
+      <w:pPr>
+        <w:ind w:left="2880" w:hanging="360"/>
+      </w:pPr>
+      <w:rPr>
+        <w:rFonts w:ascii="Symbol" w:hAnsi="Symbol" w:hint="default"/>
+      </w:rPr>
+    </w:lvl>
+    <w:lvl w:ilvl="4" w:tplc="04130003" w:tentative="1">
+      <w:start w:val="1"/>
+      <w:numFmt w:val="bullet"/>
+      <w:lvlText w:val="o"/>
+      <w:lvlJc w:val="left"/>
+      <w:pPr>
+        <w:ind w:left="3600" w:hanging="360"/>
+      </w:pPr>
+      <w:rPr>
+        <w:rFonts w:ascii="Courier New" w:hAnsi="Courier New" w:cs="Courier New" w:hint="default"/>
+      </w:rPr>
+    </w:lvl>
+    <w:lvl w:ilvl="5" w:tplc="04130005" w:tentative="1">
+      <w:start w:val="1"/>
+      <w:numFmt w:val="bullet"/>
+      <w:lvlText w:val=""/>
+      <w:lvlJc w:val="left"/>
+      <w:pPr>
+        <w:ind w:left="4320" w:hanging="360"/>
+      </w:pPr>
+      <w:rPr>
+        <w:rFonts w:ascii="Wingdings" w:hAnsi="Wingdings" w:hint="default"/>
+      </w:rPr>
+    </w:lvl>
+    <w:lvl w:ilvl="6" w:tplc="04130001" w:tentative="1">
+      <w:start w:val="1"/>
+      <w:numFmt w:val="bullet"/>
+      <w:lvlText w:val=""/>
+      <w:lvlJc w:val="left"/>
+      <w:pPr>
+        <w:ind w:left="5040" w:hanging="360"/>
+      </w:pPr>
+      <w:rPr>
+        <w:rFonts w:ascii="Symbol" w:hAnsi="Symbol" w:hint="default"/>
+      </w:rPr>
+    </w:lvl>
+    <w:lvl w:ilvl="7" w:tplc="04130003" w:tentative="1">
+      <w:start w:val="1"/>
+      <w:numFmt w:val="bullet"/>
+      <w:lvlText w:val="o"/>
+      <w:lvlJc w:val="left"/>
+      <w:pPr>
+        <w:ind w:left="5760" w:hanging="360"/>
+      </w:pPr>
+      <w:rPr>
+        <w:rFonts w:ascii="Courier New" w:hAnsi="Courier New" w:cs="Courier New" w:hint="default"/>
+      </w:rPr>
+    </w:lvl>
+    <w:lvl w:ilvl="8" w:tplc="04130005" w:tentative="1">
+      <w:start w:val="1"/>
+      <w:numFmt w:val="bullet"/>
+      <w:lvlText w:val=""/>
+      <w:lvlJc w:val="left"/>
+      <w:pPr>
+        <w:ind w:left="6480" w:hanging="360"/>
+      </w:pPr>
+      <w:rPr>
+        <w:rFonts w:ascii="Wingdings" w:hAnsi="Wingdings" w:hint="default"/>
+      </w:rPr>
+    </w:lvl>
+  </w:abstractNum>
+  <w:abstractNum w:abstractNumId="19" w15:restartNumberingAfterBreak="0">
     <w:nsid w:val="3B851473"/>
     <w:multiLevelType w:val="hybridMultilevel"/>
     <w:tmpl w:val="42449C2A"/>
@@ -5731,7 +7203,7 @@
       </w:rPr>
     </w:lvl>
   </w:abstractNum>
-  <w:abstractNum w:abstractNumId="15" w15:restartNumberingAfterBreak="0">
+  <w:abstractNum w:abstractNumId="20" w15:restartNumberingAfterBreak="0">
     <w:nsid w:val="3DAE0D11"/>
     <w:multiLevelType w:val="hybridMultilevel"/>
     <w:tmpl w:val="01183930"/>
@@ -5844,7 +7316,7 @@
       </w:rPr>
     </w:lvl>
   </w:abstractNum>
-  <w:abstractNum w:abstractNumId="16" w15:restartNumberingAfterBreak="0">
+  <w:abstractNum w:abstractNumId="21" w15:restartNumberingAfterBreak="0">
     <w:nsid w:val="3DD96BFA"/>
     <w:multiLevelType w:val="hybridMultilevel"/>
     <w:tmpl w:val="2A4066CA"/>
@@ -5957,7 +7429,7 @@
       </w:rPr>
     </w:lvl>
   </w:abstractNum>
-  <w:abstractNum w:abstractNumId="17" w15:restartNumberingAfterBreak="0">
+  <w:abstractNum w:abstractNumId="22" w15:restartNumberingAfterBreak="0">
     <w:nsid w:val="401B1D4B"/>
     <w:multiLevelType w:val="hybridMultilevel"/>
     <w:tmpl w:val="DFAED95E"/>
@@ -6070,7 +7542,7 @@
       </w:rPr>
     </w:lvl>
   </w:abstractNum>
-  <w:abstractNum w:abstractNumId="18" w15:restartNumberingAfterBreak="0">
+  <w:abstractNum w:abstractNumId="23" w15:restartNumberingAfterBreak="0">
     <w:nsid w:val="4149599E"/>
     <w:multiLevelType w:val="hybridMultilevel"/>
     <w:tmpl w:val="B1AEF3CA"/>
@@ -6183,7 +7655,7 @@
       </w:rPr>
     </w:lvl>
   </w:abstractNum>
-  <w:abstractNum w:abstractNumId="19" w15:restartNumberingAfterBreak="0">
+  <w:abstractNum w:abstractNumId="24" w15:restartNumberingAfterBreak="0">
     <w:nsid w:val="4ACD51CC"/>
     <w:multiLevelType w:val="hybridMultilevel"/>
     <w:tmpl w:val="9C6EB5A6"/>
@@ -6296,7 +7768,7 @@
       </w:rPr>
     </w:lvl>
   </w:abstractNum>
-  <w:abstractNum w:abstractNumId="20" w15:restartNumberingAfterBreak="0">
+  <w:abstractNum w:abstractNumId="25" w15:restartNumberingAfterBreak="0">
     <w:nsid w:val="5B9E7B80"/>
     <w:multiLevelType w:val="hybridMultilevel"/>
     <w:tmpl w:val="5D563FBA"/>
@@ -6409,7 +7881,7 @@
       </w:rPr>
     </w:lvl>
   </w:abstractNum>
-  <w:abstractNum w:abstractNumId="21" w15:restartNumberingAfterBreak="0">
+  <w:abstractNum w:abstractNumId="26" w15:restartNumberingAfterBreak="0">
     <w:nsid w:val="5E77442E"/>
     <w:multiLevelType w:val="hybridMultilevel"/>
     <w:tmpl w:val="9C808B6E"/>
@@ -6522,7 +7994,7 @@
       </w:rPr>
     </w:lvl>
   </w:abstractNum>
-  <w:abstractNum w:abstractNumId="22" w15:restartNumberingAfterBreak="0">
+  <w:abstractNum w:abstractNumId="27" w15:restartNumberingAfterBreak="0">
     <w:nsid w:val="65216834"/>
     <w:multiLevelType w:val="hybridMultilevel"/>
     <w:tmpl w:val="B8ECDF02"/>
@@ -6635,7 +8107,7 @@
       </w:rPr>
     </w:lvl>
   </w:abstractNum>
-  <w:abstractNum w:abstractNumId="23" w15:restartNumberingAfterBreak="0">
+  <w:abstractNum w:abstractNumId="28" w15:restartNumberingAfterBreak="0">
     <w:nsid w:val="671E3FD8"/>
     <w:multiLevelType w:val="hybridMultilevel"/>
     <w:tmpl w:val="00680954"/>
@@ -6748,7 +8220,7 @@
       </w:rPr>
     </w:lvl>
   </w:abstractNum>
-  <w:abstractNum w:abstractNumId="24" w15:restartNumberingAfterBreak="0">
+  <w:abstractNum w:abstractNumId="29" w15:restartNumberingAfterBreak="0">
     <w:nsid w:val="67A6168B"/>
     <w:multiLevelType w:val="hybridMultilevel"/>
     <w:tmpl w:val="084A6C0E"/>
@@ -6861,7 +8333,120 @@
       </w:rPr>
     </w:lvl>
   </w:abstractNum>
-  <w:abstractNum w:abstractNumId="25" w15:restartNumberingAfterBreak="0">
+  <w:abstractNum w:abstractNumId="30" w15:restartNumberingAfterBreak="0">
+    <w:nsid w:val="6E6C6AFF"/>
+    <w:multiLevelType w:val="hybridMultilevel"/>
+    <w:tmpl w:val="F844DF82"/>
+    <w:lvl w:ilvl="0" w:tplc="04130001">
+      <w:start w:val="1"/>
+      <w:numFmt w:val="bullet"/>
+      <w:lvlText w:val=""/>
+      <w:lvlJc w:val="left"/>
+      <w:pPr>
+        <w:ind w:left="720" w:hanging="360"/>
+      </w:pPr>
+      <w:rPr>
+        <w:rFonts w:ascii="Symbol" w:hAnsi="Symbol" w:hint="default"/>
+      </w:rPr>
+    </w:lvl>
+    <w:lvl w:ilvl="1" w:tplc="04130003" w:tentative="1">
+      <w:start w:val="1"/>
+      <w:numFmt w:val="bullet"/>
+      <w:lvlText w:val="o"/>
+      <w:lvlJc w:val="left"/>
+      <w:pPr>
+        <w:ind w:left="1440" w:hanging="360"/>
+      </w:pPr>
+      <w:rPr>
+        <w:rFonts w:ascii="Courier New" w:hAnsi="Courier New" w:cs="Courier New" w:hint="default"/>
+      </w:rPr>
+    </w:lvl>
+    <w:lvl w:ilvl="2" w:tplc="04130005" w:tentative="1">
+      <w:start w:val="1"/>
+      <w:numFmt w:val="bullet"/>
+      <w:lvlText w:val=""/>
+      <w:lvlJc w:val="left"/>
+      <w:pPr>
+        <w:ind w:left="2160" w:hanging="360"/>
+      </w:pPr>
+      <w:rPr>
+        <w:rFonts w:ascii="Wingdings" w:hAnsi="Wingdings" w:hint="default"/>
+      </w:rPr>
+    </w:lvl>
+    <w:lvl w:ilvl="3" w:tplc="04130001" w:tentative="1">
+      <w:start w:val="1"/>
+      <w:numFmt w:val="bullet"/>
+      <w:lvlText w:val=""/>
+      <w:lvlJc w:val="left"/>
+      <w:pPr>
+        <w:ind w:left="2880" w:hanging="360"/>
+      </w:pPr>
+      <w:rPr>
+        <w:rFonts w:ascii="Symbol" w:hAnsi="Symbol" w:hint="default"/>
+      </w:rPr>
+    </w:lvl>
+    <w:lvl w:ilvl="4" w:tplc="04130003" w:tentative="1">
+      <w:start w:val="1"/>
+      <w:numFmt w:val="bullet"/>
+      <w:lvlText w:val="o"/>
+      <w:lvlJc w:val="left"/>
+      <w:pPr>
+        <w:ind w:left="3600" w:hanging="360"/>
+      </w:pPr>
+      <w:rPr>
+        <w:rFonts w:ascii="Courier New" w:hAnsi="Courier New" w:cs="Courier New" w:hint="default"/>
+      </w:rPr>
+    </w:lvl>
+    <w:lvl w:ilvl="5" w:tplc="04130005" w:tentative="1">
+      <w:start w:val="1"/>
+      <w:numFmt w:val="bullet"/>
+      <w:lvlText w:val=""/>
+      <w:lvlJc w:val="left"/>
+      <w:pPr>
+        <w:ind w:left="4320" w:hanging="360"/>
+      </w:pPr>
+      <w:rPr>
+        <w:rFonts w:ascii="Wingdings" w:hAnsi="Wingdings" w:hint="default"/>
+      </w:rPr>
+    </w:lvl>
+    <w:lvl w:ilvl="6" w:tplc="04130001" w:tentative="1">
+      <w:start w:val="1"/>
+      <w:numFmt w:val="bullet"/>
+      <w:lvlText w:val=""/>
+      <w:lvlJc w:val="left"/>
+      <w:pPr>
+        <w:ind w:left="5040" w:hanging="360"/>
+      </w:pPr>
+      <w:rPr>
+        <w:rFonts w:ascii="Symbol" w:hAnsi="Symbol" w:hint="default"/>
+      </w:rPr>
+    </w:lvl>
+    <w:lvl w:ilvl="7" w:tplc="04130003" w:tentative="1">
+      <w:start w:val="1"/>
+      <w:numFmt w:val="bullet"/>
+      <w:lvlText w:val="o"/>
+      <w:lvlJc w:val="left"/>
+      <w:pPr>
+        <w:ind w:left="5760" w:hanging="360"/>
+      </w:pPr>
+      <w:rPr>
+        <w:rFonts w:ascii="Courier New" w:hAnsi="Courier New" w:cs="Courier New" w:hint="default"/>
+      </w:rPr>
+    </w:lvl>
+    <w:lvl w:ilvl="8" w:tplc="04130005" w:tentative="1">
+      <w:start w:val="1"/>
+      <w:numFmt w:val="bullet"/>
+      <w:lvlText w:val=""/>
+      <w:lvlJc w:val="left"/>
+      <w:pPr>
+        <w:ind w:left="6480" w:hanging="360"/>
+      </w:pPr>
+      <w:rPr>
+        <w:rFonts w:ascii="Wingdings" w:hAnsi="Wingdings" w:hint="default"/>
+      </w:rPr>
+    </w:lvl>
+  </w:abstractNum>
+  <w:abstractNum w:abstractNumId="31" w15:restartNumberingAfterBreak="0">
     <w:nsid w:val="76696B20"/>
     <w:multiLevelType w:val="hybridMultilevel"/>
     <w:tmpl w:val="E5047D9A"/>
@@ -6974,7 +8559,120 @@
       </w:rPr>
     </w:lvl>
   </w:abstractNum>
-  <w:abstractNum w:abstractNumId="26" w15:restartNumberingAfterBreak="0">
+  <w:abstractNum w:abstractNumId="32" w15:restartNumberingAfterBreak="0">
+    <w:nsid w:val="76A60CC7"/>
+    <w:multiLevelType w:val="hybridMultilevel"/>
+    <w:tmpl w:val="D9F2D5DC"/>
+    <w:lvl w:ilvl="0" w:tplc="04130001">
+      <w:start w:val="1"/>
+      <w:numFmt w:val="bullet"/>
+      <w:lvlText w:val=""/>
+      <w:lvlJc w:val="left"/>
+      <w:pPr>
+        <w:ind w:left="768" w:hanging="360"/>
+      </w:pPr>
+      <w:rPr>
+        <w:rFonts w:ascii="Symbol" w:hAnsi="Symbol" w:hint="default"/>
+      </w:rPr>
+    </w:lvl>
+    <w:lvl w:ilvl="1" w:tplc="04130003" w:tentative="1">
+      <w:start w:val="1"/>
+      <w:numFmt w:val="bullet"/>
+      <w:lvlText w:val="o"/>
+      <w:lvlJc w:val="left"/>
+      <w:pPr>
+        <w:ind w:left="1488" w:hanging="360"/>
+      </w:pPr>
+      <w:rPr>
+        <w:rFonts w:ascii="Courier New" w:hAnsi="Courier New" w:cs="Courier New" w:hint="default"/>
+      </w:rPr>
+    </w:lvl>
+    <w:lvl w:ilvl="2" w:tplc="04130005" w:tentative="1">
+      <w:start w:val="1"/>
+      <w:numFmt w:val="bullet"/>
+      <w:lvlText w:val=""/>
+      <w:lvlJc w:val="left"/>
+      <w:pPr>
+        <w:ind w:left="2208" w:hanging="360"/>
+      </w:pPr>
+      <w:rPr>
+        <w:rFonts w:ascii="Wingdings" w:hAnsi="Wingdings" w:hint="default"/>
+      </w:rPr>
+    </w:lvl>
+    <w:lvl w:ilvl="3" w:tplc="04130001" w:tentative="1">
+      <w:start w:val="1"/>
+      <w:numFmt w:val="bullet"/>
+      <w:lvlText w:val=""/>
+      <w:lvlJc w:val="left"/>
+      <w:pPr>
+        <w:ind w:left="2928" w:hanging="360"/>
+      </w:pPr>
+      <w:rPr>
+        <w:rFonts w:ascii="Symbol" w:hAnsi="Symbol" w:hint="default"/>
+      </w:rPr>
+    </w:lvl>
+    <w:lvl w:ilvl="4" w:tplc="04130003" w:tentative="1">
+      <w:start w:val="1"/>
+      <w:numFmt w:val="bullet"/>
+      <w:lvlText w:val="o"/>
+      <w:lvlJc w:val="left"/>
+      <w:pPr>
+        <w:ind w:left="3648" w:hanging="360"/>
+      </w:pPr>
+      <w:rPr>
+        <w:rFonts w:ascii="Courier New" w:hAnsi="Courier New" w:cs="Courier New" w:hint="default"/>
+      </w:rPr>
+    </w:lvl>
+    <w:lvl w:ilvl="5" w:tplc="04130005" w:tentative="1">
+      <w:start w:val="1"/>
+      <w:numFmt w:val="bullet"/>
+      <w:lvlText w:val=""/>
+      <w:lvlJc w:val="left"/>
+      <w:pPr>
+        <w:ind w:left="4368" w:hanging="360"/>
+      </w:pPr>
+      <w:rPr>
+        <w:rFonts w:ascii="Wingdings" w:hAnsi="Wingdings" w:hint="default"/>
+      </w:rPr>
+    </w:lvl>
+    <w:lvl w:ilvl="6" w:tplc="04130001" w:tentative="1">
+      <w:start w:val="1"/>
+      <w:numFmt w:val="bullet"/>
+      <w:lvlText w:val=""/>
+      <w:lvlJc w:val="left"/>
+      <w:pPr>
+        <w:ind w:left="5088" w:hanging="360"/>
+      </w:pPr>
+      <w:rPr>
+        <w:rFonts w:ascii="Symbol" w:hAnsi="Symbol" w:hint="default"/>
+      </w:rPr>
+    </w:lvl>
+    <w:lvl w:ilvl="7" w:tplc="04130003" w:tentative="1">
+      <w:start w:val="1"/>
+      <w:numFmt w:val="bullet"/>
+      <w:lvlText w:val="o"/>
+      <w:lvlJc w:val="left"/>
+      <w:pPr>
+        <w:ind w:left="5808" w:hanging="360"/>
+      </w:pPr>
+      <w:rPr>
+        <w:rFonts w:ascii="Courier New" w:hAnsi="Courier New" w:cs="Courier New" w:hint="default"/>
+      </w:rPr>
+    </w:lvl>
+    <w:lvl w:ilvl="8" w:tplc="04130005" w:tentative="1">
+      <w:start w:val="1"/>
+      <w:numFmt w:val="bullet"/>
+      <w:lvlText w:val=""/>
+      <w:lvlJc w:val="left"/>
+      <w:pPr>
+        <w:ind w:left="6528" w:hanging="360"/>
+      </w:pPr>
+      <w:rPr>
+        <w:rFonts w:ascii="Wingdings" w:hAnsi="Wingdings" w:hint="default"/>
+      </w:rPr>
+    </w:lvl>
+  </w:abstractNum>
+  <w:abstractNum w:abstractNumId="33" w15:restartNumberingAfterBreak="0">
     <w:nsid w:val="7B682A96"/>
     <w:multiLevelType w:val="hybridMultilevel"/>
     <w:tmpl w:val="FC0282B0"/>
@@ -7087,7 +8785,7 @@
       </w:rPr>
     </w:lvl>
   </w:abstractNum>
-  <w:abstractNum w:abstractNumId="27" w15:restartNumberingAfterBreak="0">
+  <w:abstractNum w:abstractNumId="34" w15:restartNumberingAfterBreak="0">
     <w:nsid w:val="7C116308"/>
     <w:multiLevelType w:val="hybridMultilevel"/>
     <w:tmpl w:val="075252B2"/>
@@ -7200,7 +8898,120 @@
       </w:rPr>
     </w:lvl>
   </w:abstractNum>
-  <w:abstractNum w:abstractNumId="28" w15:restartNumberingAfterBreak="0">
+  <w:abstractNum w:abstractNumId="35" w15:restartNumberingAfterBreak="0">
+    <w:nsid w:val="7E16570A"/>
+    <w:multiLevelType w:val="hybridMultilevel"/>
+    <w:tmpl w:val="D86425F4"/>
+    <w:lvl w:ilvl="0" w:tplc="04130001">
+      <w:start w:val="1"/>
+      <w:numFmt w:val="bullet"/>
+      <w:lvlText w:val=""/>
+      <w:lvlJc w:val="left"/>
+      <w:pPr>
+        <w:ind w:left="720" w:hanging="360"/>
+      </w:pPr>
+      <w:rPr>
+        <w:rFonts w:ascii="Symbol" w:hAnsi="Symbol" w:hint="default"/>
+      </w:rPr>
+    </w:lvl>
+    <w:lvl w:ilvl="1" w:tplc="04130003" w:tentative="1">
+      <w:start w:val="1"/>
+      <w:numFmt w:val="bullet"/>
+      <w:lvlText w:val="o"/>
+      <w:lvlJc w:val="left"/>
+      <w:pPr>
+        <w:ind w:left="1440" w:hanging="360"/>
+      </w:pPr>
+      <w:rPr>
+        <w:rFonts w:ascii="Courier New" w:hAnsi="Courier New" w:cs="Courier New" w:hint="default"/>
+      </w:rPr>
+    </w:lvl>
+    <w:lvl w:ilvl="2" w:tplc="04130005" w:tentative="1">
+      <w:start w:val="1"/>
+      <w:numFmt w:val="bullet"/>
+      <w:lvlText w:val=""/>
+      <w:lvlJc w:val="left"/>
+      <w:pPr>
+        <w:ind w:left="2160" w:hanging="360"/>
+      </w:pPr>
+      <w:rPr>
+        <w:rFonts w:ascii="Wingdings" w:hAnsi="Wingdings" w:hint="default"/>
+      </w:rPr>
+    </w:lvl>
+    <w:lvl w:ilvl="3" w:tplc="04130001" w:tentative="1">
+      <w:start w:val="1"/>
+      <w:numFmt w:val="bullet"/>
+      <w:lvlText w:val=""/>
+      <w:lvlJc w:val="left"/>
+      <w:pPr>
+        <w:ind w:left="2880" w:hanging="360"/>
+      </w:pPr>
+      <w:rPr>
+        <w:rFonts w:ascii="Symbol" w:hAnsi="Symbol" w:hint="default"/>
+      </w:rPr>
+    </w:lvl>
+    <w:lvl w:ilvl="4" w:tplc="04130003" w:tentative="1">
+      <w:start w:val="1"/>
+      <w:numFmt w:val="bullet"/>
+      <w:lvlText w:val="o"/>
+      <w:lvlJc w:val="left"/>
+      <w:pPr>
+        <w:ind w:left="3600" w:hanging="360"/>
+      </w:pPr>
+      <w:rPr>
+        <w:rFonts w:ascii="Courier New" w:hAnsi="Courier New" w:cs="Courier New" w:hint="default"/>
+      </w:rPr>
+    </w:lvl>
+    <w:lvl w:ilvl="5" w:tplc="04130005" w:tentative="1">
+      <w:start w:val="1"/>
+      <w:numFmt w:val="bullet"/>
+      <w:lvlText w:val=""/>
+      <w:lvlJc w:val="left"/>
+      <w:pPr>
+        <w:ind w:left="4320" w:hanging="360"/>
+      </w:pPr>
+      <w:rPr>
+        <w:rFonts w:ascii="Wingdings" w:hAnsi="Wingdings" w:hint="default"/>
+      </w:rPr>
+    </w:lvl>
+    <w:lvl w:ilvl="6" w:tplc="04130001" w:tentative="1">
+      <w:start w:val="1"/>
+      <w:numFmt w:val="bullet"/>
+      <w:lvlText w:val=""/>
+      <w:lvlJc w:val="left"/>
+      <w:pPr>
+        <w:ind w:left="5040" w:hanging="360"/>
+      </w:pPr>
+      <w:rPr>
+        <w:rFonts w:ascii="Symbol" w:hAnsi="Symbol" w:hint="default"/>
+      </w:rPr>
+    </w:lvl>
+    <w:lvl w:ilvl="7" w:tplc="04130003" w:tentative="1">
+      <w:start w:val="1"/>
+      <w:numFmt w:val="bullet"/>
+      <w:lvlText w:val="o"/>
+      <w:lvlJc w:val="left"/>
+      <w:pPr>
+        <w:ind w:left="5760" w:hanging="360"/>
+      </w:pPr>
+      <w:rPr>
+        <w:rFonts w:ascii="Courier New" w:hAnsi="Courier New" w:cs="Courier New" w:hint="default"/>
+      </w:rPr>
+    </w:lvl>
+    <w:lvl w:ilvl="8" w:tplc="04130005" w:tentative="1">
+      <w:start w:val="1"/>
+      <w:numFmt w:val="bullet"/>
+      <w:lvlText w:val=""/>
+      <w:lvlJc w:val="left"/>
+      <w:pPr>
+        <w:ind w:left="6480" w:hanging="360"/>
+      </w:pPr>
+      <w:rPr>
+        <w:rFonts w:ascii="Wingdings" w:hAnsi="Wingdings" w:hint="default"/>
+      </w:rPr>
+    </w:lvl>
+  </w:abstractNum>
+  <w:abstractNum w:abstractNumId="36" w15:restartNumberingAfterBreak="0">
     <w:nsid w:val="7FC02F22"/>
     <w:multiLevelType w:val="hybridMultilevel"/>
     <w:tmpl w:val="DFAED512"/>
@@ -7314,91 +9125,115 @@
     </w:lvl>
   </w:abstractNum>
   <w:num w:numId="1">
-    <w:abstractNumId w:val="17"/>
+    <w:abstractNumId w:val="22"/>
   </w:num>
   <w:num w:numId="2">
-    <w:abstractNumId w:val="23"/>
+    <w:abstractNumId w:val="28"/>
   </w:num>
   <w:num w:numId="3">
-    <w:abstractNumId w:val="3"/>
+    <w:abstractNumId w:val="5"/>
   </w:num>
   <w:num w:numId="4">
     <w:abstractNumId w:val="0"/>
   </w:num>
   <w:num w:numId="5">
+    <w:abstractNumId w:val="20"/>
+  </w:num>
+  <w:num w:numId="6">
+    <w:abstractNumId w:val="36"/>
+  </w:num>
+  <w:num w:numId="7">
+    <w:abstractNumId w:val="4"/>
+  </w:num>
+  <w:num w:numId="8">
+    <w:abstractNumId w:val="7"/>
+  </w:num>
+  <w:num w:numId="9">
+    <w:abstractNumId w:val="33"/>
+  </w:num>
+  <w:num w:numId="10">
+    <w:abstractNumId w:val="25"/>
+  </w:num>
+  <w:num w:numId="11">
+    <w:abstractNumId w:val="2"/>
+  </w:num>
+  <w:num w:numId="12">
+    <w:abstractNumId w:val="9"/>
+  </w:num>
+  <w:num w:numId="13">
+    <w:abstractNumId w:val="8"/>
+  </w:num>
+  <w:num w:numId="14">
+    <w:abstractNumId w:val="31"/>
+  </w:num>
+  <w:num w:numId="15">
+    <w:abstractNumId w:val="34"/>
+  </w:num>
+  <w:num w:numId="16">
+    <w:abstractNumId w:val="19"/>
+  </w:num>
+  <w:num w:numId="17">
+    <w:abstractNumId w:val="12"/>
+  </w:num>
+  <w:num w:numId="18">
     <w:abstractNumId w:val="15"/>
   </w:num>
-  <w:num w:numId="6">
-    <w:abstractNumId w:val="28"/>
+  <w:num w:numId="19">
+    <w:abstractNumId w:val="24"/>
   </w:num>
-  <w:num w:numId="7">
-    <w:abstractNumId w:val="2"/>
+  <w:num w:numId="20">
+    <w:abstractNumId w:val="11"/>
   </w:num>
-  <w:num w:numId="8">
-    <w:abstractNumId w:val="4"/>
+  <w:num w:numId="21">
+    <w:abstractNumId w:val="13"/>
   </w:num>
-  <w:num w:numId="9">
+  <w:num w:numId="22">
+    <w:abstractNumId w:val="10"/>
+  </w:num>
+  <w:num w:numId="23">
+    <w:abstractNumId w:val="14"/>
+  </w:num>
+  <w:num w:numId="24">
+    <w:abstractNumId w:val="21"/>
+  </w:num>
+  <w:num w:numId="25">
+    <w:abstractNumId w:val="29"/>
+  </w:num>
+  <w:num w:numId="26">
+    <w:abstractNumId w:val="23"/>
+  </w:num>
+  <w:num w:numId="27">
+    <w:abstractNumId w:val="27"/>
+  </w:num>
+  <w:num w:numId="28">
     <w:abstractNumId w:val="26"/>
   </w:num>
-  <w:num w:numId="10">
-    <w:abstractNumId w:val="20"/>
+  <w:num w:numId="29">
+    <w:abstractNumId w:val="17"/>
   </w:num>
-  <w:num w:numId="11">
+  <w:num w:numId="30">
+    <w:abstractNumId w:val="16"/>
+  </w:num>
+  <w:num w:numId="31">
+    <w:abstractNumId w:val="18"/>
+  </w:num>
+  <w:num w:numId="32">
+    <w:abstractNumId w:val="35"/>
+  </w:num>
+  <w:num w:numId="33">
+    <w:abstractNumId w:val="32"/>
+  </w:num>
+  <w:num w:numId="34">
     <w:abstractNumId w:val="1"/>
   </w:num>
-  <w:num w:numId="12">
+  <w:num w:numId="35">
+    <w:abstractNumId w:val="3"/>
+  </w:num>
+  <w:num w:numId="36">
     <w:abstractNumId w:val="6"/>
   </w:num>
-  <w:num w:numId="13">
-    <w:abstractNumId w:val="5"/>
-  </w:num>
-  <w:num w:numId="14">
-    <w:abstractNumId w:val="25"/>
-  </w:num>
-  <w:num w:numId="15">
-    <w:abstractNumId w:val="27"/>
-  </w:num>
-  <w:num w:numId="16">
-    <w:abstractNumId w:val="14"/>
-  </w:num>
-  <w:num w:numId="17">
-    <w:abstractNumId w:val="9"/>
-  </w:num>
-  <w:num w:numId="18">
-    <w:abstractNumId w:val="12"/>
-  </w:num>
-  <w:num w:numId="19">
-    <w:abstractNumId w:val="19"/>
-  </w:num>
-  <w:num w:numId="20">
-    <w:abstractNumId w:val="8"/>
-  </w:num>
-  <w:num w:numId="21">
-    <w:abstractNumId w:val="10"/>
-  </w:num>
-  <w:num w:numId="22">
-    <w:abstractNumId w:val="7"/>
-  </w:num>
-  <w:num w:numId="23">
-    <w:abstractNumId w:val="11"/>
-  </w:num>
-  <w:num w:numId="24">
-    <w:abstractNumId w:val="16"/>
-  </w:num>
-  <w:num w:numId="25">
-    <w:abstractNumId w:val="24"/>
-  </w:num>
-  <w:num w:numId="26">
-    <w:abstractNumId w:val="18"/>
-  </w:num>
-  <w:num w:numId="27">
-    <w:abstractNumId w:val="22"/>
-  </w:num>
-  <w:num w:numId="28">
-    <w:abstractNumId w:val="21"/>
-  </w:num>
-  <w:num w:numId="29">
-    <w:abstractNumId w:val="13"/>
+  <w:num w:numId="37">
+    <w:abstractNumId w:val="30"/>
   </w:num>
   <w:numIdMacAtCleanup w:val="22"/>
 </w:numbering>

</xml_diff>

<commit_message>
Trying to get progress on sound FX and soundtrack + fixing issues left and right
</commit_message>
<xml_diff>
--- a/non_game/[Devlog] Game Off (2021).docx
+++ b/non_game/[Devlog] Game Off (2021).docx
@@ -5160,6 +5160,395 @@
       </w:r>
       <w:r>
         <w:t xml:space="preserve"> (And possibly other behaviors that can help with strategies for “catching” bugs.)</w:t>
+      </w:r>
+    </w:p>
+    <w:p/>
+    <w:p>
+      <w:pPr>
+        <w:pStyle w:val="Heading3"/>
+      </w:pPr>
+      <w:r>
+        <w:t>Does this work?</w:t>
+      </w:r>
+    </w:p>
+    <w:p>
+      <w:r>
+        <w:t xml:space="preserve">Yes, yes it does! Still not perfect, but the game is much more playable and enjoyable. It’s easy to make a plan and grab some bugs, without becoming </w:t>
+      </w:r>
+      <w:r>
+        <w:rPr>
+          <w:i/>
+          <w:iCs/>
+        </w:rPr>
+        <w:t>too</w:t>
+      </w:r>
+      <w:r>
+        <w:t xml:space="preserve"> easy or random.</w:t>
+      </w:r>
+    </w:p>
+    <w:p/>
+    <w:p>
+      <w:r>
+        <w:t>Knowing this, I might want to change some bugs (or add even more) that do fun stuff with this new system.</w:t>
+      </w:r>
+    </w:p>
+    <w:p/>
+    <w:p>
+      <w:r>
+        <w:t xml:space="preserve">Also, currently trails are painted </w:t>
+      </w:r>
+      <w:r>
+        <w:rPr>
+          <w:i/>
+          <w:iCs/>
+        </w:rPr>
+        <w:t>anytime you exit an edge</w:t>
+      </w:r>
+      <w:r>
+        <w:t xml:space="preserve">. This means you can hop onto an edge, and 0.5 seconds later hop off again, and it becomes yours. Which is, of course, too easy and a bit of a boring cheat. Instead, I’ll have to rewrite the system to only allow painting </w:t>
+      </w:r>
+      <w:r>
+        <w:rPr>
+          <w:i/>
+          <w:iCs/>
+        </w:rPr>
+        <w:t>if you exit on a different side than you entered</w:t>
+      </w:r>
+      <w:r>
+        <w:t xml:space="preserve"> (or you’ve been on the edge long enough)</w:t>
+      </w:r>
+    </w:p>
+    <w:p/>
+    <w:p>
+      <w:pPr>
+        <w:pStyle w:val="Heading2"/>
+      </w:pPr>
+      <w:r>
+        <w:t>Step 9: teaching the game</w:t>
+      </w:r>
+    </w:p>
+    <w:p>
+      <w:r>
+        <w:t xml:space="preserve">As I’m running out of time, many of the extra ideas (for powerups, arenas, etc.) have become a bit optional and I have to focus on the last essential part: </w:t>
+      </w:r>
+      <w:r>
+        <w:rPr>
+          <w:b/>
+          <w:bCs/>
+        </w:rPr>
+        <w:t>teaching</w:t>
+      </w:r>
+      <w:r>
+        <w:rPr>
+          <w:b/>
+          <w:bCs/>
+        </w:rPr>
+        <w:t xml:space="preserve"> the game (and menus/UI/etcetera)</w:t>
+      </w:r>
+      <w:r>
+        <w:t>.</w:t>
+      </w:r>
+    </w:p>
+    <w:p/>
+    <w:p>
+      <w:r>
+        <w:t xml:space="preserve">The past year, I’ve made a lot of games, and each time I’ve learnt at least one new major lesson about </w:t>
+      </w:r>
+      <w:r>
+        <w:rPr>
+          <w:i/>
+          <w:iCs/>
+        </w:rPr>
+        <w:t>tutorials</w:t>
+      </w:r>
+      <w:r>
+        <w:t xml:space="preserve"> and </w:t>
+      </w:r>
+      <w:r>
+        <w:rPr>
+          <w:i/>
+          <w:iCs/>
+        </w:rPr>
+        <w:t>accessibility/ease of use</w:t>
+      </w:r>
+      <w:r>
+        <w:t>.</w:t>
+      </w:r>
+    </w:p>
+    <w:p/>
+    <w:p>
+      <w:r>
+        <w:t xml:space="preserve">This is the most important one: </w:t>
+      </w:r>
+      <w:r>
+        <w:rPr>
+          <w:b/>
+          <w:bCs/>
+        </w:rPr>
+        <w:t>if possible, don’t add a tutorial</w:t>
+      </w:r>
+      <w:r>
+        <w:t>.</w:t>
+      </w:r>
+    </w:p>
+    <w:p/>
+    <w:p>
+      <w:r>
+        <w:t>Games are interactive. Players only need to figure out the basics someway,</w:t>
+      </w:r>
+      <w:r>
+        <w:t xml:space="preserve"> while </w:t>
+      </w:r>
+      <w:r>
+        <w:rPr>
+          <w:i/>
+          <w:iCs/>
+        </w:rPr>
+        <w:t>trying them out</w:t>
+      </w:r>
+      <w:r>
+        <w:t xml:space="preserve"> or </w:t>
+      </w:r>
+      <w:r>
+        <w:rPr>
+          <w:i/>
+          <w:iCs/>
+        </w:rPr>
+        <w:t>experimenting</w:t>
+      </w:r>
+      <w:r>
+        <w:t>,</w:t>
+      </w:r>
+      <w:r>
+        <w:t xml:space="preserve"> and then you can send them on their way.</w:t>
+      </w:r>
+    </w:p>
+    <w:p/>
+    <w:p>
+      <w:r>
+        <w:t>Reading a wall of text, or watching a sequence of images (trying to memorize the info there), is never fun or effective.</w:t>
+      </w:r>
+    </w:p>
+    <w:p/>
+    <w:p>
+      <w:r>
+        <w:t xml:space="preserve">Instead, I want to make the </w:t>
+      </w:r>
+      <w:r>
+        <w:rPr>
+          <w:i/>
+          <w:iCs/>
+        </w:rPr>
+        <w:t>menu itself a sort of tutorial</w:t>
+      </w:r>
+      <w:r>
+        <w:t xml:space="preserve">. </w:t>
+      </w:r>
+    </w:p>
+    <w:p>
+      <w:pPr>
+        <w:pStyle w:val="ListParagraph"/>
+        <w:numPr>
+          <w:ilvl w:val="0"/>
+          <w:numId w:val="42"/>
+        </w:numPr>
+      </w:pPr>
+      <w:r>
+        <w:t>The menu itself is a spider web. (Where points represent buttons.)</w:t>
+      </w:r>
+    </w:p>
+    <w:p>
+      <w:pPr>
+        <w:pStyle w:val="ListParagraph"/>
+        <w:numPr>
+          <w:ilvl w:val="0"/>
+          <w:numId w:val="42"/>
+        </w:numPr>
+      </w:pPr>
+      <w:r>
+        <w:t xml:space="preserve">To navigate it, you’ll need to walk over the web, already practicing </w:t>
+      </w:r>
+      <w:r>
+        <w:rPr>
+          <w:i/>
+          <w:iCs/>
+        </w:rPr>
+        <w:t>moving</w:t>
+      </w:r>
+      <w:r>
+        <w:t>.</w:t>
+      </w:r>
+    </w:p>
+    <w:p>
+      <w:pPr>
+        <w:pStyle w:val="ListParagraph"/>
+        <w:numPr>
+          <w:ilvl w:val="0"/>
+          <w:numId w:val="42"/>
+        </w:numPr>
+      </w:pPr>
+      <w:r>
+        <w:t>To start the game, you need to make an actual jump, practicing that. (The start node is disconnected from the rest of the web.)</w:t>
+      </w:r>
+    </w:p>
+    <w:p/>
+    <w:p>
+      <w:r>
+        <w:t>Yes, it takes quite some extra work, and I need to figure out some specifics. But if I pull it off, the menu will be:</w:t>
+      </w:r>
+    </w:p>
+    <w:p>
+      <w:pPr>
+        <w:pStyle w:val="ListParagraph"/>
+        <w:numPr>
+          <w:ilvl w:val="0"/>
+          <w:numId w:val="43"/>
+        </w:numPr>
+      </w:pPr>
+      <w:r>
+        <w:t>Very thematic</w:t>
+      </w:r>
+    </w:p>
+    <w:p>
+      <w:pPr>
+        <w:pStyle w:val="ListParagraph"/>
+        <w:numPr>
+          <w:ilvl w:val="0"/>
+          <w:numId w:val="43"/>
+        </w:numPr>
+      </w:pPr>
+      <w:r>
+        <w:t>Good-looking and consistent with the rest of the game</w:t>
+      </w:r>
+    </w:p>
+    <w:p>
+      <w:pPr>
+        <w:pStyle w:val="ListParagraph"/>
+        <w:numPr>
+          <w:ilvl w:val="0"/>
+          <w:numId w:val="43"/>
+        </w:numPr>
+      </w:pPr>
+      <w:r>
+        <w:t>An invisible tutorial that teaches players the basics, whilst they can try them out and use them for something (in a “safe” space).</w:t>
+      </w:r>
+    </w:p>
+    <w:p>
+      <w:pPr>
+        <w:pStyle w:val="ListParagraph"/>
+        <w:numPr>
+          <w:ilvl w:val="0"/>
+          <w:numId w:val="43"/>
+        </w:numPr>
+      </w:pPr>
+      <w:r>
+        <w:t>A new “tutorial trick” to add to my arsenal :p</w:t>
+      </w:r>
+    </w:p>
+    <w:p/>
+    <w:p>
+      <w:r>
+        <w:t>Here’s a mockup I made beforehand</w:t>
+      </w:r>
+      <w:r>
+        <w:t>. (Which might look a bit odd or confusing, without any context. But I’ve lost my more detailed workflow sketch.)</w:t>
+      </w:r>
+    </w:p>
+    <w:p/>
+    <w:p>
+      <w:r>
+        <w:t>&lt;TO DO: Image&gt;</w:t>
+      </w:r>
+    </w:p>
+    <w:p/>
+    <w:p>
+      <w:pPr>
+        <w:pStyle w:val="Heading3"/>
+      </w:pPr>
+      <w:r>
+        <w:t>Before we can do that …</w:t>
+      </w:r>
+    </w:p>
+    <w:p>
+      <w:r>
+        <w:t>We need some way to manually create a web. (So far, it just randomly generates them following some (very) loose restrictions.)</w:t>
+      </w:r>
+    </w:p>
+    <w:p/>
+    <w:p>
+      <w:r>
+        <w:t>This is what I did:</w:t>
+      </w:r>
+    </w:p>
+    <w:p>
+      <w:pPr>
+        <w:pStyle w:val="ListParagraph"/>
+        <w:numPr>
+          <w:ilvl w:val="0"/>
+          <w:numId w:val="44"/>
+        </w:numPr>
+      </w:pPr>
+      <w:r>
+        <w:t>In my Engine there’s a “Line2D” node. I use that to draw the lines</w:t>
+      </w:r>
+    </w:p>
+    <w:p>
+      <w:pPr>
+        <w:pStyle w:val="ListParagraph"/>
+        <w:numPr>
+          <w:ilvl w:val="0"/>
+          <w:numId w:val="44"/>
+        </w:numPr>
+      </w:pPr>
+      <w:r>
+        <w:t>Similarly, I use a simple “Node2D”  (“Position2D” in other engines) to indicate the points.</w:t>
+      </w:r>
+    </w:p>
+    <w:p>
+      <w:pPr>
+        <w:pStyle w:val="ListParagraph"/>
+        <w:numPr>
+          <w:ilvl w:val="0"/>
+          <w:numId w:val="44"/>
+        </w:numPr>
+      </w:pPr>
+      <w:r>
+        <w:t>I save this as a scene with a specific name.</w:t>
+      </w:r>
+    </w:p>
+    <w:p>
+      <w:pPr>
+        <w:pStyle w:val="ListParagraph"/>
+        <w:numPr>
+          <w:ilvl w:val="0"/>
+          <w:numId w:val="44"/>
+        </w:numPr>
+      </w:pPr>
+      <w:r>
+        <w:t>When the game starts, I load that scene. All Node2Ds are converted into actual points. All Line2Ds are converted into edges, with their endpoints snapping to existing points. (So I can be imprecise when placing stuff, and it still works.)</w:t>
+      </w:r>
+    </w:p>
+    <w:p/>
+    <w:p>
+      <w:r>
+        <w:lastRenderedPageBreak/>
+        <w:t>To make certain points interactive (such as “start the game” or “load the settings”), I added one extra module to the Point class. This is simply removed in the actual game. It reacts to any entities being added and, well, does what it’s supposed to do.</w:t>
+      </w:r>
+    </w:p>
+    <w:p/>
+    <w:p>
+      <w:r>
+        <w:t xml:space="preserve">(Also, in the menu, many rules are obviously turned off. I don’t want players </w:t>
+      </w:r>
+      <w:r>
+        <w:rPr>
+          <w:i/>
+          <w:iCs/>
+        </w:rPr>
+        <w:t>dying</w:t>
+      </w:r>
+      <w:r>
+        <w:t xml:space="preserve"> in the main menu :p)</w:t>
       </w:r>
     </w:p>
     <w:p/>
@@ -6921,6 +7310,119 @@
     </w:lvl>
   </w:abstractNum>
   <w:abstractNum w:abstractNumId="15" w15:restartNumberingAfterBreak="0">
+    <w:nsid w:val="23854B1E"/>
+    <w:multiLevelType w:val="hybridMultilevel"/>
+    <w:tmpl w:val="2B76D598"/>
+    <w:lvl w:ilvl="0" w:tplc="04130001">
+      <w:start w:val="1"/>
+      <w:numFmt w:val="bullet"/>
+      <w:lvlText w:val=""/>
+      <w:lvlJc w:val="left"/>
+      <w:pPr>
+        <w:ind w:left="720" w:hanging="360"/>
+      </w:pPr>
+      <w:rPr>
+        <w:rFonts w:ascii="Symbol" w:hAnsi="Symbol" w:hint="default"/>
+      </w:rPr>
+    </w:lvl>
+    <w:lvl w:ilvl="1" w:tplc="04130003" w:tentative="1">
+      <w:start w:val="1"/>
+      <w:numFmt w:val="bullet"/>
+      <w:lvlText w:val="o"/>
+      <w:lvlJc w:val="left"/>
+      <w:pPr>
+        <w:ind w:left="1440" w:hanging="360"/>
+      </w:pPr>
+      <w:rPr>
+        <w:rFonts w:ascii="Courier New" w:hAnsi="Courier New" w:cs="Courier New" w:hint="default"/>
+      </w:rPr>
+    </w:lvl>
+    <w:lvl w:ilvl="2" w:tplc="04130005" w:tentative="1">
+      <w:start w:val="1"/>
+      <w:numFmt w:val="bullet"/>
+      <w:lvlText w:val=""/>
+      <w:lvlJc w:val="left"/>
+      <w:pPr>
+        <w:ind w:left="2160" w:hanging="360"/>
+      </w:pPr>
+      <w:rPr>
+        <w:rFonts w:ascii="Wingdings" w:hAnsi="Wingdings" w:hint="default"/>
+      </w:rPr>
+    </w:lvl>
+    <w:lvl w:ilvl="3" w:tplc="04130001" w:tentative="1">
+      <w:start w:val="1"/>
+      <w:numFmt w:val="bullet"/>
+      <w:lvlText w:val=""/>
+      <w:lvlJc w:val="left"/>
+      <w:pPr>
+        <w:ind w:left="2880" w:hanging="360"/>
+      </w:pPr>
+      <w:rPr>
+        <w:rFonts w:ascii="Symbol" w:hAnsi="Symbol" w:hint="default"/>
+      </w:rPr>
+    </w:lvl>
+    <w:lvl w:ilvl="4" w:tplc="04130003" w:tentative="1">
+      <w:start w:val="1"/>
+      <w:numFmt w:val="bullet"/>
+      <w:lvlText w:val="o"/>
+      <w:lvlJc w:val="left"/>
+      <w:pPr>
+        <w:ind w:left="3600" w:hanging="360"/>
+      </w:pPr>
+      <w:rPr>
+        <w:rFonts w:ascii="Courier New" w:hAnsi="Courier New" w:cs="Courier New" w:hint="default"/>
+      </w:rPr>
+    </w:lvl>
+    <w:lvl w:ilvl="5" w:tplc="04130005" w:tentative="1">
+      <w:start w:val="1"/>
+      <w:numFmt w:val="bullet"/>
+      <w:lvlText w:val=""/>
+      <w:lvlJc w:val="left"/>
+      <w:pPr>
+        <w:ind w:left="4320" w:hanging="360"/>
+      </w:pPr>
+      <w:rPr>
+        <w:rFonts w:ascii="Wingdings" w:hAnsi="Wingdings" w:hint="default"/>
+      </w:rPr>
+    </w:lvl>
+    <w:lvl w:ilvl="6" w:tplc="04130001" w:tentative="1">
+      <w:start w:val="1"/>
+      <w:numFmt w:val="bullet"/>
+      <w:lvlText w:val=""/>
+      <w:lvlJc w:val="left"/>
+      <w:pPr>
+        <w:ind w:left="5040" w:hanging="360"/>
+      </w:pPr>
+      <w:rPr>
+        <w:rFonts w:ascii="Symbol" w:hAnsi="Symbol" w:hint="default"/>
+      </w:rPr>
+    </w:lvl>
+    <w:lvl w:ilvl="7" w:tplc="04130003" w:tentative="1">
+      <w:start w:val="1"/>
+      <w:numFmt w:val="bullet"/>
+      <w:lvlText w:val="o"/>
+      <w:lvlJc w:val="left"/>
+      <w:pPr>
+        <w:ind w:left="5760" w:hanging="360"/>
+      </w:pPr>
+      <w:rPr>
+        <w:rFonts w:ascii="Courier New" w:hAnsi="Courier New" w:cs="Courier New" w:hint="default"/>
+      </w:rPr>
+    </w:lvl>
+    <w:lvl w:ilvl="8" w:tplc="04130005" w:tentative="1">
+      <w:start w:val="1"/>
+      <w:numFmt w:val="bullet"/>
+      <w:lvlText w:val=""/>
+      <w:lvlJc w:val="left"/>
+      <w:pPr>
+        <w:ind w:left="6480" w:hanging="360"/>
+      </w:pPr>
+      <w:rPr>
+        <w:rFonts w:ascii="Wingdings" w:hAnsi="Wingdings" w:hint="default"/>
+      </w:rPr>
+    </w:lvl>
+  </w:abstractNum>
+  <w:abstractNum w:abstractNumId="16" w15:restartNumberingAfterBreak="0">
     <w:nsid w:val="2C284210"/>
     <w:multiLevelType w:val="hybridMultilevel"/>
     <w:tmpl w:val="5208632A"/>
@@ -7033,7 +7535,7 @@
       </w:rPr>
     </w:lvl>
   </w:abstractNum>
-  <w:abstractNum w:abstractNumId="16" w15:restartNumberingAfterBreak="0">
+  <w:abstractNum w:abstractNumId="17" w15:restartNumberingAfterBreak="0">
     <w:nsid w:val="2ED56E28"/>
     <w:multiLevelType w:val="hybridMultilevel"/>
     <w:tmpl w:val="9ED4BCD4"/>
@@ -7146,7 +7648,7 @@
       </w:rPr>
     </w:lvl>
   </w:abstractNum>
-  <w:abstractNum w:abstractNumId="17" w15:restartNumberingAfterBreak="0">
+  <w:abstractNum w:abstractNumId="18" w15:restartNumberingAfterBreak="0">
     <w:nsid w:val="30C76D6E"/>
     <w:multiLevelType w:val="hybridMultilevel"/>
     <w:tmpl w:val="D37494F6"/>
@@ -7259,7 +7761,7 @@
       </w:rPr>
     </w:lvl>
   </w:abstractNum>
-  <w:abstractNum w:abstractNumId="18" w15:restartNumberingAfterBreak="0">
+  <w:abstractNum w:abstractNumId="19" w15:restartNumberingAfterBreak="0">
     <w:nsid w:val="35D149D7"/>
     <w:multiLevelType w:val="hybridMultilevel"/>
     <w:tmpl w:val="196A6524"/>
@@ -7372,7 +7874,7 @@
       </w:rPr>
     </w:lvl>
   </w:abstractNum>
-  <w:abstractNum w:abstractNumId="19" w15:restartNumberingAfterBreak="0">
+  <w:abstractNum w:abstractNumId="20" w15:restartNumberingAfterBreak="0">
     <w:nsid w:val="35FA6E40"/>
     <w:multiLevelType w:val="hybridMultilevel"/>
     <w:tmpl w:val="DD8CFBAE"/>
@@ -7485,7 +7987,7 @@
       </w:rPr>
     </w:lvl>
   </w:abstractNum>
-  <w:abstractNum w:abstractNumId="20" w15:restartNumberingAfterBreak="0">
+  <w:abstractNum w:abstractNumId="21" w15:restartNumberingAfterBreak="0">
     <w:nsid w:val="377370C3"/>
     <w:multiLevelType w:val="hybridMultilevel"/>
     <w:tmpl w:val="4FDACABC"/>
@@ -7598,7 +8100,7 @@
       </w:rPr>
     </w:lvl>
   </w:abstractNum>
-  <w:abstractNum w:abstractNumId="21" w15:restartNumberingAfterBreak="0">
+  <w:abstractNum w:abstractNumId="22" w15:restartNumberingAfterBreak="0">
     <w:nsid w:val="3B851473"/>
     <w:multiLevelType w:val="hybridMultilevel"/>
     <w:tmpl w:val="42449C2A"/>
@@ -7711,7 +8213,7 @@
       </w:rPr>
     </w:lvl>
   </w:abstractNum>
-  <w:abstractNum w:abstractNumId="22" w15:restartNumberingAfterBreak="0">
+  <w:abstractNum w:abstractNumId="23" w15:restartNumberingAfterBreak="0">
     <w:nsid w:val="3DAE0D11"/>
     <w:multiLevelType w:val="hybridMultilevel"/>
     <w:tmpl w:val="01183930"/>
@@ -7824,7 +8326,7 @@
       </w:rPr>
     </w:lvl>
   </w:abstractNum>
-  <w:abstractNum w:abstractNumId="23" w15:restartNumberingAfterBreak="0">
+  <w:abstractNum w:abstractNumId="24" w15:restartNumberingAfterBreak="0">
     <w:nsid w:val="3DD96BFA"/>
     <w:multiLevelType w:val="hybridMultilevel"/>
     <w:tmpl w:val="2A4066CA"/>
@@ -7937,7 +8439,7 @@
       </w:rPr>
     </w:lvl>
   </w:abstractNum>
-  <w:abstractNum w:abstractNumId="24" w15:restartNumberingAfterBreak="0">
+  <w:abstractNum w:abstractNumId="25" w15:restartNumberingAfterBreak="0">
     <w:nsid w:val="401B1D4B"/>
     <w:multiLevelType w:val="hybridMultilevel"/>
     <w:tmpl w:val="DFAED95E"/>
@@ -8050,7 +8552,7 @@
       </w:rPr>
     </w:lvl>
   </w:abstractNum>
-  <w:abstractNum w:abstractNumId="25" w15:restartNumberingAfterBreak="0">
+  <w:abstractNum w:abstractNumId="26" w15:restartNumberingAfterBreak="0">
     <w:nsid w:val="4149599E"/>
     <w:multiLevelType w:val="hybridMultilevel"/>
     <w:tmpl w:val="B1AEF3CA"/>
@@ -8163,7 +8665,7 @@
       </w:rPr>
     </w:lvl>
   </w:abstractNum>
-  <w:abstractNum w:abstractNumId="26" w15:restartNumberingAfterBreak="0">
+  <w:abstractNum w:abstractNumId="27" w15:restartNumberingAfterBreak="0">
     <w:nsid w:val="4ACD51CC"/>
     <w:multiLevelType w:val="hybridMultilevel"/>
     <w:tmpl w:val="9C6EB5A6"/>
@@ -8276,7 +8778,120 @@
       </w:rPr>
     </w:lvl>
   </w:abstractNum>
-  <w:abstractNum w:abstractNumId="27" w15:restartNumberingAfterBreak="0">
+  <w:abstractNum w:abstractNumId="28" w15:restartNumberingAfterBreak="0">
+    <w:nsid w:val="58E3584A"/>
+    <w:multiLevelType w:val="hybridMultilevel"/>
+    <w:tmpl w:val="95ECFB9A"/>
+    <w:lvl w:ilvl="0" w:tplc="04130001">
+      <w:start w:val="1"/>
+      <w:numFmt w:val="bullet"/>
+      <w:lvlText w:val=""/>
+      <w:lvlJc w:val="left"/>
+      <w:pPr>
+        <w:ind w:left="720" w:hanging="360"/>
+      </w:pPr>
+      <w:rPr>
+        <w:rFonts w:ascii="Symbol" w:hAnsi="Symbol" w:hint="default"/>
+      </w:rPr>
+    </w:lvl>
+    <w:lvl w:ilvl="1" w:tplc="04130003" w:tentative="1">
+      <w:start w:val="1"/>
+      <w:numFmt w:val="bullet"/>
+      <w:lvlText w:val="o"/>
+      <w:lvlJc w:val="left"/>
+      <w:pPr>
+        <w:ind w:left="1440" w:hanging="360"/>
+      </w:pPr>
+      <w:rPr>
+        <w:rFonts w:ascii="Courier New" w:hAnsi="Courier New" w:cs="Courier New" w:hint="default"/>
+      </w:rPr>
+    </w:lvl>
+    <w:lvl w:ilvl="2" w:tplc="04130005" w:tentative="1">
+      <w:start w:val="1"/>
+      <w:numFmt w:val="bullet"/>
+      <w:lvlText w:val=""/>
+      <w:lvlJc w:val="left"/>
+      <w:pPr>
+        <w:ind w:left="2160" w:hanging="360"/>
+      </w:pPr>
+      <w:rPr>
+        <w:rFonts w:ascii="Wingdings" w:hAnsi="Wingdings" w:hint="default"/>
+      </w:rPr>
+    </w:lvl>
+    <w:lvl w:ilvl="3" w:tplc="04130001" w:tentative="1">
+      <w:start w:val="1"/>
+      <w:numFmt w:val="bullet"/>
+      <w:lvlText w:val=""/>
+      <w:lvlJc w:val="left"/>
+      <w:pPr>
+        <w:ind w:left="2880" w:hanging="360"/>
+      </w:pPr>
+      <w:rPr>
+        <w:rFonts w:ascii="Symbol" w:hAnsi="Symbol" w:hint="default"/>
+      </w:rPr>
+    </w:lvl>
+    <w:lvl w:ilvl="4" w:tplc="04130003" w:tentative="1">
+      <w:start w:val="1"/>
+      <w:numFmt w:val="bullet"/>
+      <w:lvlText w:val="o"/>
+      <w:lvlJc w:val="left"/>
+      <w:pPr>
+        <w:ind w:left="3600" w:hanging="360"/>
+      </w:pPr>
+      <w:rPr>
+        <w:rFonts w:ascii="Courier New" w:hAnsi="Courier New" w:cs="Courier New" w:hint="default"/>
+      </w:rPr>
+    </w:lvl>
+    <w:lvl w:ilvl="5" w:tplc="04130005" w:tentative="1">
+      <w:start w:val="1"/>
+      <w:numFmt w:val="bullet"/>
+      <w:lvlText w:val=""/>
+      <w:lvlJc w:val="left"/>
+      <w:pPr>
+        <w:ind w:left="4320" w:hanging="360"/>
+      </w:pPr>
+      <w:rPr>
+        <w:rFonts w:ascii="Wingdings" w:hAnsi="Wingdings" w:hint="default"/>
+      </w:rPr>
+    </w:lvl>
+    <w:lvl w:ilvl="6" w:tplc="04130001" w:tentative="1">
+      <w:start w:val="1"/>
+      <w:numFmt w:val="bullet"/>
+      <w:lvlText w:val=""/>
+      <w:lvlJc w:val="left"/>
+      <w:pPr>
+        <w:ind w:left="5040" w:hanging="360"/>
+      </w:pPr>
+      <w:rPr>
+        <w:rFonts w:ascii="Symbol" w:hAnsi="Symbol" w:hint="default"/>
+      </w:rPr>
+    </w:lvl>
+    <w:lvl w:ilvl="7" w:tplc="04130003" w:tentative="1">
+      <w:start w:val="1"/>
+      <w:numFmt w:val="bullet"/>
+      <w:lvlText w:val="o"/>
+      <w:lvlJc w:val="left"/>
+      <w:pPr>
+        <w:ind w:left="5760" w:hanging="360"/>
+      </w:pPr>
+      <w:rPr>
+        <w:rFonts w:ascii="Courier New" w:hAnsi="Courier New" w:cs="Courier New" w:hint="default"/>
+      </w:rPr>
+    </w:lvl>
+    <w:lvl w:ilvl="8" w:tplc="04130005" w:tentative="1">
+      <w:start w:val="1"/>
+      <w:numFmt w:val="bullet"/>
+      <w:lvlText w:val=""/>
+      <w:lvlJc w:val="left"/>
+      <w:pPr>
+        <w:ind w:left="6480" w:hanging="360"/>
+      </w:pPr>
+      <w:rPr>
+        <w:rFonts w:ascii="Wingdings" w:hAnsi="Wingdings" w:hint="default"/>
+      </w:rPr>
+    </w:lvl>
+  </w:abstractNum>
+  <w:abstractNum w:abstractNumId="29" w15:restartNumberingAfterBreak="0">
     <w:nsid w:val="5A67725D"/>
     <w:multiLevelType w:val="hybridMultilevel"/>
     <w:tmpl w:val="337450C6"/>
@@ -8389,7 +9004,7 @@
       </w:rPr>
     </w:lvl>
   </w:abstractNum>
-  <w:abstractNum w:abstractNumId="28" w15:restartNumberingAfterBreak="0">
+  <w:abstractNum w:abstractNumId="30" w15:restartNumberingAfterBreak="0">
     <w:nsid w:val="5B9E7B80"/>
     <w:multiLevelType w:val="hybridMultilevel"/>
     <w:tmpl w:val="5D563FBA"/>
@@ -8502,7 +9117,7 @@
       </w:rPr>
     </w:lvl>
   </w:abstractNum>
-  <w:abstractNum w:abstractNumId="29" w15:restartNumberingAfterBreak="0">
+  <w:abstractNum w:abstractNumId="31" w15:restartNumberingAfterBreak="0">
     <w:nsid w:val="5E77442E"/>
     <w:multiLevelType w:val="hybridMultilevel"/>
     <w:tmpl w:val="9C808B6E"/>
@@ -8615,7 +9230,7 @@
       </w:rPr>
     </w:lvl>
   </w:abstractNum>
-  <w:abstractNum w:abstractNumId="30" w15:restartNumberingAfterBreak="0">
+  <w:abstractNum w:abstractNumId="32" w15:restartNumberingAfterBreak="0">
     <w:nsid w:val="65216834"/>
     <w:multiLevelType w:val="hybridMultilevel"/>
     <w:tmpl w:val="B8ECDF02"/>
@@ -8728,7 +9343,7 @@
       </w:rPr>
     </w:lvl>
   </w:abstractNum>
-  <w:abstractNum w:abstractNumId="31" w15:restartNumberingAfterBreak="0">
+  <w:abstractNum w:abstractNumId="33" w15:restartNumberingAfterBreak="0">
     <w:nsid w:val="671E3FD8"/>
     <w:multiLevelType w:val="hybridMultilevel"/>
     <w:tmpl w:val="00680954"/>
@@ -8841,7 +9456,7 @@
       </w:rPr>
     </w:lvl>
   </w:abstractNum>
-  <w:abstractNum w:abstractNumId="32" w15:restartNumberingAfterBreak="0">
+  <w:abstractNum w:abstractNumId="34" w15:restartNumberingAfterBreak="0">
     <w:nsid w:val="67A6168B"/>
     <w:multiLevelType w:val="hybridMultilevel"/>
     <w:tmpl w:val="084A6C0E"/>
@@ -8954,7 +9569,233 @@
       </w:rPr>
     </w:lvl>
   </w:abstractNum>
-  <w:abstractNum w:abstractNumId="33" w15:restartNumberingAfterBreak="0">
+  <w:abstractNum w:abstractNumId="35" w15:restartNumberingAfterBreak="0">
+    <w:nsid w:val="67F56E67"/>
+    <w:multiLevelType w:val="hybridMultilevel"/>
+    <w:tmpl w:val="4E601EB2"/>
+    <w:lvl w:ilvl="0" w:tplc="04130001">
+      <w:start w:val="1"/>
+      <w:numFmt w:val="bullet"/>
+      <w:lvlText w:val=""/>
+      <w:lvlJc w:val="left"/>
+      <w:pPr>
+        <w:ind w:left="720" w:hanging="360"/>
+      </w:pPr>
+      <w:rPr>
+        <w:rFonts w:ascii="Symbol" w:hAnsi="Symbol" w:hint="default"/>
+      </w:rPr>
+    </w:lvl>
+    <w:lvl w:ilvl="1" w:tplc="04130003" w:tentative="1">
+      <w:start w:val="1"/>
+      <w:numFmt w:val="bullet"/>
+      <w:lvlText w:val="o"/>
+      <w:lvlJc w:val="left"/>
+      <w:pPr>
+        <w:ind w:left="1440" w:hanging="360"/>
+      </w:pPr>
+      <w:rPr>
+        <w:rFonts w:ascii="Courier New" w:hAnsi="Courier New" w:cs="Courier New" w:hint="default"/>
+      </w:rPr>
+    </w:lvl>
+    <w:lvl w:ilvl="2" w:tplc="04130005" w:tentative="1">
+      <w:start w:val="1"/>
+      <w:numFmt w:val="bullet"/>
+      <w:lvlText w:val=""/>
+      <w:lvlJc w:val="left"/>
+      <w:pPr>
+        <w:ind w:left="2160" w:hanging="360"/>
+      </w:pPr>
+      <w:rPr>
+        <w:rFonts w:ascii="Wingdings" w:hAnsi="Wingdings" w:hint="default"/>
+      </w:rPr>
+    </w:lvl>
+    <w:lvl w:ilvl="3" w:tplc="04130001" w:tentative="1">
+      <w:start w:val="1"/>
+      <w:numFmt w:val="bullet"/>
+      <w:lvlText w:val=""/>
+      <w:lvlJc w:val="left"/>
+      <w:pPr>
+        <w:ind w:left="2880" w:hanging="360"/>
+      </w:pPr>
+      <w:rPr>
+        <w:rFonts w:ascii="Symbol" w:hAnsi="Symbol" w:hint="default"/>
+      </w:rPr>
+    </w:lvl>
+    <w:lvl w:ilvl="4" w:tplc="04130003" w:tentative="1">
+      <w:start w:val="1"/>
+      <w:numFmt w:val="bullet"/>
+      <w:lvlText w:val="o"/>
+      <w:lvlJc w:val="left"/>
+      <w:pPr>
+        <w:ind w:left="3600" w:hanging="360"/>
+      </w:pPr>
+      <w:rPr>
+        <w:rFonts w:ascii="Courier New" w:hAnsi="Courier New" w:cs="Courier New" w:hint="default"/>
+      </w:rPr>
+    </w:lvl>
+    <w:lvl w:ilvl="5" w:tplc="04130005" w:tentative="1">
+      <w:start w:val="1"/>
+      <w:numFmt w:val="bullet"/>
+      <w:lvlText w:val=""/>
+      <w:lvlJc w:val="left"/>
+      <w:pPr>
+        <w:ind w:left="4320" w:hanging="360"/>
+      </w:pPr>
+      <w:rPr>
+        <w:rFonts w:ascii="Wingdings" w:hAnsi="Wingdings" w:hint="default"/>
+      </w:rPr>
+    </w:lvl>
+    <w:lvl w:ilvl="6" w:tplc="04130001" w:tentative="1">
+      <w:start w:val="1"/>
+      <w:numFmt w:val="bullet"/>
+      <w:lvlText w:val=""/>
+      <w:lvlJc w:val="left"/>
+      <w:pPr>
+        <w:ind w:left="5040" w:hanging="360"/>
+      </w:pPr>
+      <w:rPr>
+        <w:rFonts w:ascii="Symbol" w:hAnsi="Symbol" w:hint="default"/>
+      </w:rPr>
+    </w:lvl>
+    <w:lvl w:ilvl="7" w:tplc="04130003" w:tentative="1">
+      <w:start w:val="1"/>
+      <w:numFmt w:val="bullet"/>
+      <w:lvlText w:val="o"/>
+      <w:lvlJc w:val="left"/>
+      <w:pPr>
+        <w:ind w:left="5760" w:hanging="360"/>
+      </w:pPr>
+      <w:rPr>
+        <w:rFonts w:ascii="Courier New" w:hAnsi="Courier New" w:cs="Courier New" w:hint="default"/>
+      </w:rPr>
+    </w:lvl>
+    <w:lvl w:ilvl="8" w:tplc="04130005" w:tentative="1">
+      <w:start w:val="1"/>
+      <w:numFmt w:val="bullet"/>
+      <w:lvlText w:val=""/>
+      <w:lvlJc w:val="left"/>
+      <w:pPr>
+        <w:ind w:left="6480" w:hanging="360"/>
+      </w:pPr>
+      <w:rPr>
+        <w:rFonts w:ascii="Wingdings" w:hAnsi="Wingdings" w:hint="default"/>
+      </w:rPr>
+    </w:lvl>
+  </w:abstractNum>
+  <w:abstractNum w:abstractNumId="36" w15:restartNumberingAfterBreak="0">
+    <w:nsid w:val="6B3A4CB2"/>
+    <w:multiLevelType w:val="hybridMultilevel"/>
+    <w:tmpl w:val="16DEC720"/>
+    <w:lvl w:ilvl="0" w:tplc="04130001">
+      <w:start w:val="1"/>
+      <w:numFmt w:val="bullet"/>
+      <w:lvlText w:val=""/>
+      <w:lvlJc w:val="left"/>
+      <w:pPr>
+        <w:ind w:left="720" w:hanging="360"/>
+      </w:pPr>
+      <w:rPr>
+        <w:rFonts w:ascii="Symbol" w:hAnsi="Symbol" w:hint="default"/>
+      </w:rPr>
+    </w:lvl>
+    <w:lvl w:ilvl="1" w:tplc="04130003" w:tentative="1">
+      <w:start w:val="1"/>
+      <w:numFmt w:val="bullet"/>
+      <w:lvlText w:val="o"/>
+      <w:lvlJc w:val="left"/>
+      <w:pPr>
+        <w:ind w:left="1440" w:hanging="360"/>
+      </w:pPr>
+      <w:rPr>
+        <w:rFonts w:ascii="Courier New" w:hAnsi="Courier New" w:cs="Courier New" w:hint="default"/>
+      </w:rPr>
+    </w:lvl>
+    <w:lvl w:ilvl="2" w:tplc="04130005" w:tentative="1">
+      <w:start w:val="1"/>
+      <w:numFmt w:val="bullet"/>
+      <w:lvlText w:val=""/>
+      <w:lvlJc w:val="left"/>
+      <w:pPr>
+        <w:ind w:left="2160" w:hanging="360"/>
+      </w:pPr>
+      <w:rPr>
+        <w:rFonts w:ascii="Wingdings" w:hAnsi="Wingdings" w:hint="default"/>
+      </w:rPr>
+    </w:lvl>
+    <w:lvl w:ilvl="3" w:tplc="04130001" w:tentative="1">
+      <w:start w:val="1"/>
+      <w:numFmt w:val="bullet"/>
+      <w:lvlText w:val=""/>
+      <w:lvlJc w:val="left"/>
+      <w:pPr>
+        <w:ind w:left="2880" w:hanging="360"/>
+      </w:pPr>
+      <w:rPr>
+        <w:rFonts w:ascii="Symbol" w:hAnsi="Symbol" w:hint="default"/>
+      </w:rPr>
+    </w:lvl>
+    <w:lvl w:ilvl="4" w:tplc="04130003" w:tentative="1">
+      <w:start w:val="1"/>
+      <w:numFmt w:val="bullet"/>
+      <w:lvlText w:val="o"/>
+      <w:lvlJc w:val="left"/>
+      <w:pPr>
+        <w:ind w:left="3600" w:hanging="360"/>
+      </w:pPr>
+      <w:rPr>
+        <w:rFonts w:ascii="Courier New" w:hAnsi="Courier New" w:cs="Courier New" w:hint="default"/>
+      </w:rPr>
+    </w:lvl>
+    <w:lvl w:ilvl="5" w:tplc="04130005" w:tentative="1">
+      <w:start w:val="1"/>
+      <w:numFmt w:val="bullet"/>
+      <w:lvlText w:val=""/>
+      <w:lvlJc w:val="left"/>
+      <w:pPr>
+        <w:ind w:left="4320" w:hanging="360"/>
+      </w:pPr>
+      <w:rPr>
+        <w:rFonts w:ascii="Wingdings" w:hAnsi="Wingdings" w:hint="default"/>
+      </w:rPr>
+    </w:lvl>
+    <w:lvl w:ilvl="6" w:tplc="04130001" w:tentative="1">
+      <w:start w:val="1"/>
+      <w:numFmt w:val="bullet"/>
+      <w:lvlText w:val=""/>
+      <w:lvlJc w:val="left"/>
+      <w:pPr>
+        <w:ind w:left="5040" w:hanging="360"/>
+      </w:pPr>
+      <w:rPr>
+        <w:rFonts w:ascii="Symbol" w:hAnsi="Symbol" w:hint="default"/>
+      </w:rPr>
+    </w:lvl>
+    <w:lvl w:ilvl="7" w:tplc="04130003" w:tentative="1">
+      <w:start w:val="1"/>
+      <w:numFmt w:val="bullet"/>
+      <w:lvlText w:val="o"/>
+      <w:lvlJc w:val="left"/>
+      <w:pPr>
+        <w:ind w:left="5760" w:hanging="360"/>
+      </w:pPr>
+      <w:rPr>
+        <w:rFonts w:ascii="Courier New" w:hAnsi="Courier New" w:cs="Courier New" w:hint="default"/>
+      </w:rPr>
+    </w:lvl>
+    <w:lvl w:ilvl="8" w:tplc="04130005" w:tentative="1">
+      <w:start w:val="1"/>
+      <w:numFmt w:val="bullet"/>
+      <w:lvlText w:val=""/>
+      <w:lvlJc w:val="left"/>
+      <w:pPr>
+        <w:ind w:left="6480" w:hanging="360"/>
+      </w:pPr>
+      <w:rPr>
+        <w:rFonts w:ascii="Wingdings" w:hAnsi="Wingdings" w:hint="default"/>
+      </w:rPr>
+    </w:lvl>
+  </w:abstractNum>
+  <w:abstractNum w:abstractNumId="37" w15:restartNumberingAfterBreak="0">
     <w:nsid w:val="6E6C6AFF"/>
     <w:multiLevelType w:val="hybridMultilevel"/>
     <w:tmpl w:val="F844DF82"/>
@@ -9067,7 +9908,7 @@
       </w:rPr>
     </w:lvl>
   </w:abstractNum>
-  <w:abstractNum w:abstractNumId="34" w15:restartNumberingAfterBreak="0">
+  <w:abstractNum w:abstractNumId="38" w15:restartNumberingAfterBreak="0">
     <w:nsid w:val="76696B20"/>
     <w:multiLevelType w:val="hybridMultilevel"/>
     <w:tmpl w:val="E5047D9A"/>
@@ -9180,7 +10021,7 @@
       </w:rPr>
     </w:lvl>
   </w:abstractNum>
-  <w:abstractNum w:abstractNumId="35" w15:restartNumberingAfterBreak="0">
+  <w:abstractNum w:abstractNumId="39" w15:restartNumberingAfterBreak="0">
     <w:nsid w:val="76A60CC7"/>
     <w:multiLevelType w:val="hybridMultilevel"/>
     <w:tmpl w:val="D9F2D5DC"/>
@@ -9293,7 +10134,7 @@
       </w:rPr>
     </w:lvl>
   </w:abstractNum>
-  <w:abstractNum w:abstractNumId="36" w15:restartNumberingAfterBreak="0">
+  <w:abstractNum w:abstractNumId="40" w15:restartNumberingAfterBreak="0">
     <w:nsid w:val="7B682A96"/>
     <w:multiLevelType w:val="hybridMultilevel"/>
     <w:tmpl w:val="FC0282B0"/>
@@ -9406,7 +10247,7 @@
       </w:rPr>
     </w:lvl>
   </w:abstractNum>
-  <w:abstractNum w:abstractNumId="37" w15:restartNumberingAfterBreak="0">
+  <w:abstractNum w:abstractNumId="41" w15:restartNumberingAfterBreak="0">
     <w:nsid w:val="7C116308"/>
     <w:multiLevelType w:val="hybridMultilevel"/>
     <w:tmpl w:val="075252B2"/>
@@ -9519,7 +10360,7 @@
       </w:rPr>
     </w:lvl>
   </w:abstractNum>
-  <w:abstractNum w:abstractNumId="38" w15:restartNumberingAfterBreak="0">
+  <w:abstractNum w:abstractNumId="42" w15:restartNumberingAfterBreak="0">
     <w:nsid w:val="7E16570A"/>
     <w:multiLevelType w:val="hybridMultilevel"/>
     <w:tmpl w:val="D86425F4"/>
@@ -9632,7 +10473,7 @@
       </w:rPr>
     </w:lvl>
   </w:abstractNum>
-  <w:abstractNum w:abstractNumId="39" w15:restartNumberingAfterBreak="0">
+  <w:abstractNum w:abstractNumId="43" w15:restartNumberingAfterBreak="0">
     <w:nsid w:val="7FC02F22"/>
     <w:multiLevelType w:val="hybridMultilevel"/>
     <w:tmpl w:val="DFAED512"/>
@@ -9746,10 +10587,10 @@
     </w:lvl>
   </w:abstractNum>
   <w:num w:numId="1">
-    <w:abstractNumId w:val="24"/>
+    <w:abstractNumId w:val="25"/>
   </w:num>
   <w:num w:numId="2">
-    <w:abstractNumId w:val="31"/>
+    <w:abstractNumId w:val="33"/>
   </w:num>
   <w:num w:numId="3">
     <w:abstractNumId w:val="5"/>
@@ -9758,10 +10599,10 @@
     <w:abstractNumId w:val="0"/>
   </w:num>
   <w:num w:numId="5">
-    <w:abstractNumId w:val="22"/>
+    <w:abstractNumId w:val="23"/>
   </w:num>
   <w:num w:numId="6">
-    <w:abstractNumId w:val="39"/>
+    <w:abstractNumId w:val="43"/>
   </w:num>
   <w:num w:numId="7">
     <w:abstractNumId w:val="4"/>
@@ -9770,10 +10611,10 @@
     <w:abstractNumId w:val="7"/>
   </w:num>
   <w:num w:numId="9">
-    <w:abstractNumId w:val="36"/>
+    <w:abstractNumId w:val="40"/>
   </w:num>
   <w:num w:numId="10">
-    <w:abstractNumId w:val="28"/>
+    <w:abstractNumId w:val="30"/>
   </w:num>
   <w:num w:numId="11">
     <w:abstractNumId w:val="2"/>
@@ -9785,22 +10626,22 @@
     <w:abstractNumId w:val="8"/>
   </w:num>
   <w:num w:numId="14">
-    <w:abstractNumId w:val="34"/>
+    <w:abstractNumId w:val="38"/>
   </w:num>
   <w:num w:numId="15">
-    <w:abstractNumId w:val="37"/>
+    <w:abstractNumId w:val="41"/>
   </w:num>
   <w:num w:numId="16">
-    <w:abstractNumId w:val="21"/>
+    <w:abstractNumId w:val="22"/>
   </w:num>
   <w:num w:numId="17">
     <w:abstractNumId w:val="12"/>
   </w:num>
   <w:num w:numId="18">
-    <w:abstractNumId w:val="15"/>
+    <w:abstractNumId w:val="16"/>
   </w:num>
   <w:num w:numId="19">
-    <w:abstractNumId w:val="26"/>
+    <w:abstractNumId w:val="27"/>
   </w:num>
   <w:num w:numId="20">
     <w:abstractNumId w:val="11"/>
@@ -9815,34 +10656,34 @@
     <w:abstractNumId w:val="14"/>
   </w:num>
   <w:num w:numId="24">
-    <w:abstractNumId w:val="23"/>
+    <w:abstractNumId w:val="24"/>
   </w:num>
   <w:num w:numId="25">
+    <w:abstractNumId w:val="34"/>
+  </w:num>
+  <w:num w:numId="26">
+    <w:abstractNumId w:val="26"/>
+  </w:num>
+  <w:num w:numId="27">
     <w:abstractNumId w:val="32"/>
   </w:num>
-  <w:num w:numId="26">
-    <w:abstractNumId w:val="25"/>
-  </w:num>
-  <w:num w:numId="27">
-    <w:abstractNumId w:val="30"/>
-  </w:num>
   <w:num w:numId="28">
-    <w:abstractNumId w:val="29"/>
+    <w:abstractNumId w:val="31"/>
   </w:num>
   <w:num w:numId="29">
+    <w:abstractNumId w:val="20"/>
+  </w:num>
+  <w:num w:numId="30">
     <w:abstractNumId w:val="19"/>
   </w:num>
-  <w:num w:numId="30">
-    <w:abstractNumId w:val="18"/>
-  </w:num>
   <w:num w:numId="31">
-    <w:abstractNumId w:val="20"/>
+    <w:abstractNumId w:val="21"/>
   </w:num>
   <w:num w:numId="32">
-    <w:abstractNumId w:val="38"/>
+    <w:abstractNumId w:val="42"/>
   </w:num>
   <w:num w:numId="33">
-    <w:abstractNumId w:val="35"/>
+    <w:abstractNumId w:val="39"/>
   </w:num>
   <w:num w:numId="34">
     <w:abstractNumId w:val="1"/>
@@ -9854,16 +10695,28 @@
     <w:abstractNumId w:val="6"/>
   </w:num>
   <w:num w:numId="37">
-    <w:abstractNumId w:val="33"/>
+    <w:abstractNumId w:val="37"/>
   </w:num>
   <w:num w:numId="38">
-    <w:abstractNumId w:val="27"/>
+    <w:abstractNumId w:val="29"/>
   </w:num>
   <w:num w:numId="39">
+    <w:abstractNumId w:val="18"/>
+  </w:num>
+  <w:num w:numId="40">
     <w:abstractNumId w:val="17"/>
   </w:num>
-  <w:num w:numId="40">
-    <w:abstractNumId w:val="16"/>
+  <w:num w:numId="41">
+    <w:abstractNumId w:val="35"/>
+  </w:num>
+  <w:num w:numId="42">
+    <w:abstractNumId w:val="36"/>
+  </w:num>
+  <w:num w:numId="43">
+    <w:abstractNumId w:val="28"/>
+  </w:num>
+  <w:num w:numId="44">
+    <w:abstractNumId w:val="15"/>
   </w:num>
   <w:numIdMacAtCleanup w:val="22"/>
 </w:numbering>

</xml_diff>

<commit_message>
Almost finished all menus and parts, now just (loads of) polishing
Mostly sounds (effects and theme song), particles, different arenas to play, and lots of tiny (balance) issues.
</commit_message>
<xml_diff>
--- a/non_game/[Devlog] Game Off (2021).docx
+++ b/non_game/[Devlog] Game Off (2021).docx
@@ -5552,6 +5552,348 @@
       </w:r>
     </w:p>
     <w:p/>
+    <w:p>
+      <w:pPr>
+        <w:pStyle w:val="Heading3"/>
+      </w:pPr>
+      <w:r>
+        <w:t>Conclusion</w:t>
+      </w:r>
+    </w:p>
+    <w:p>
+      <w:r>
+        <w:t xml:space="preserve">It was </w:t>
+      </w:r>
+      <w:r>
+        <w:rPr>
+          <w:i/>
+          <w:iCs/>
+        </w:rPr>
+        <w:t>a lot of work</w:t>
+      </w:r>
+      <w:r>
+        <w:t xml:space="preserve">. And still isn’t perfect. </w:t>
+      </w:r>
+    </w:p>
+    <w:p/>
+    <w:p>
+      <w:r>
+        <w:t xml:space="preserve">(For example, whenever you go back to the main menu, players need </w:t>
+      </w:r>
+      <w:r>
+        <w:rPr>
+          <w:i/>
+          <w:iCs/>
+        </w:rPr>
+        <w:t>somewhere</w:t>
+      </w:r>
+      <w:r>
+        <w:t xml:space="preserve"> to start. And if you’re unlucky, this might be a non-ideal location and you need to walk for a few seconds to do what you want in the menu.)</w:t>
+      </w:r>
+    </w:p>
+    <w:p/>
+    <w:p>
+      <w:r>
+        <w:t>But it’s the first time I made a menu like this, so I learned a lot and the next one will be better.</w:t>
+      </w:r>
+    </w:p>
+    <w:p/>
+    <w:p>
+      <w:r>
+        <w:t>And it’s miles better than just a list of buttons and a wall of text to read as tutorial.</w:t>
+      </w:r>
+    </w:p>
+    <w:p/>
+    <w:p/>
+    <w:p>
+      <w:pPr>
+        <w:pStyle w:val="Heading2"/>
+      </w:pPr>
+      <w:r>
+        <w:t>Step 10: A finished game</w:t>
+      </w:r>
+    </w:p>
+    <w:p>
+      <w:r>
+        <w:t>I’m both proud of and disappointed with this project.</w:t>
+      </w:r>
+    </w:p>
+    <w:p/>
+    <w:p>
+      <w:r>
+        <w:t>When I started, I set out to “make a game where you must move over a constantly changing spider web, catching bugs” And that’s what I made. I learned how to do it, and I did it.</w:t>
+      </w:r>
+    </w:p>
+    <w:p/>
+    <w:p>
+      <w:r>
+        <w:t>Similarly, for a game jam game made in 2 weeks, the project is remarkably complete, bug-free, and good-looking. With each game I make, I become more efficient and more professional, which is a good sign.</w:t>
+      </w:r>
+    </w:p>
+    <w:p/>
+    <w:p>
+      <w:r>
+        <w:t xml:space="preserve">At the same time, there are issues and missed chances in the game. Some are minor, some are major. I only </w:t>
+      </w:r>
+      <w:r>
+        <w:rPr>
+          <w:i/>
+          <w:iCs/>
+        </w:rPr>
+        <w:t>realize</w:t>
+      </w:r>
+      <w:r>
+        <w:t xml:space="preserve"> these issues now, after making the whole game, as seeing the problems takes time and testing. But I’m out of time.</w:t>
+      </w:r>
+    </w:p>
+    <w:p/>
+    <w:p>
+      <w:r>
+        <w:t>And no matter how optimistic I may be that I will “continue working on the game after the jam” … it just doesn’t happen. Jam games are jam games. They don’t work when you grow them, and when the deadline and voting are both over, there’s just no motivation to continue with such projects.</w:t>
+      </w:r>
+    </w:p>
+    <w:p/>
+    <w:p>
+      <w:r>
+        <w:t xml:space="preserve">(To give you an idea: at the start, the game was all about </w:t>
+      </w:r>
+      <w:r>
+        <w:rPr>
+          <w:i/>
+          <w:iCs/>
+        </w:rPr>
+        <w:t>eating bugs</w:t>
+      </w:r>
+      <w:r>
+        <w:t xml:space="preserve"> and </w:t>
+      </w:r>
+      <w:r>
+        <w:rPr>
+          <w:i/>
+          <w:iCs/>
+        </w:rPr>
+        <w:t>using cool powerups</w:t>
+      </w:r>
+      <w:r>
+        <w:t xml:space="preserve">. Then I pivoted to </w:t>
+      </w:r>
+      <w:r>
+        <w:rPr>
+          <w:i/>
+          <w:iCs/>
+        </w:rPr>
+        <w:t>trapping bugs</w:t>
+      </w:r>
+      <w:r>
+        <w:t xml:space="preserve"> by leaving trails and trying to strategically use or avoid their </w:t>
+      </w:r>
+      <w:r>
+        <w:rPr>
+          <w:i/>
+          <w:iCs/>
+        </w:rPr>
+        <w:t>special powers</w:t>
+      </w:r>
+      <w:r>
+        <w:t xml:space="preserve">. </w:t>
+      </w:r>
+    </w:p>
+    <w:p/>
+    <w:p>
+      <w:r>
+        <w:t xml:space="preserve">But because I changed direction halfway, there is </w:t>
+      </w:r>
+      <w:r>
+        <w:rPr>
+          <w:i/>
+          <w:iCs/>
+        </w:rPr>
+        <w:t>not a single powerup</w:t>
+      </w:r>
+      <w:r>
+        <w:t xml:space="preserve"> that does something with player trails. Not one. Even though it’s the most important aspect of the game now, there’s nothing that modifies the mechanic or shakes it up, because I’d already implemented loads of powerups for the old direction.</w:t>
+      </w:r>
+    </w:p>
+    <w:p/>
+    <w:p>
+      <w:r>
+        <w:t xml:space="preserve">The result is a game that doesn’t utilize its greatest strengths and is filled with bugs that aren’t </w:t>
+      </w:r>
+      <w:r>
+        <w:rPr>
+          <w:i/>
+          <w:iCs/>
+        </w:rPr>
+        <w:t>that</w:t>
+      </w:r>
+      <w:r>
+        <w:t xml:space="preserve"> special or unique.</w:t>
+      </w:r>
+      <w:r>
+        <w:t xml:space="preserve"> I mean, I even missed </w:t>
+      </w:r>
+      <w:r>
+        <w:rPr>
+          <w:i/>
+          <w:iCs/>
+        </w:rPr>
+        <w:t>many</w:t>
+      </w:r>
+      <w:r>
+        <w:t xml:space="preserve"> of the more obvious and colorful bugs.</w:t>
+      </w:r>
+      <w:r>
+        <w:t>)</w:t>
+      </w:r>
+    </w:p>
+    <w:p/>
+    <w:p>
+      <w:r>
+        <w:t>Those are my honest thoughts.</w:t>
+      </w:r>
+    </w:p>
+    <w:p/>
+    <w:p>
+      <w:r>
+        <w:t xml:space="preserve">This game turned out remarkably well </w:t>
+      </w:r>
+      <w:r>
+        <w:rPr>
+          <w:i/>
+          <w:iCs/>
+        </w:rPr>
+        <w:t>and</w:t>
+      </w:r>
+      <w:r>
+        <w:t xml:space="preserve"> remarkably “meh”. So the optimist in me just has to conclude: I made </w:t>
+      </w:r>
+      <w:r>
+        <w:rPr>
+          <w:i/>
+          <w:iCs/>
+        </w:rPr>
+        <w:t>something</w:t>
+      </w:r>
+      <w:r>
+        <w:t xml:space="preserve">, I </w:t>
+      </w:r>
+      <w:r>
+        <w:rPr>
+          <w:i/>
+          <w:iCs/>
+        </w:rPr>
+        <w:t>finished</w:t>
+      </w:r>
+      <w:r>
+        <w:t xml:space="preserve"> it and entered into a huge jam, and I </w:t>
+      </w:r>
+      <w:r>
+        <w:rPr>
+          <w:i/>
+          <w:iCs/>
+        </w:rPr>
+        <w:t>learned a lot from it</w:t>
+      </w:r>
+      <w:r>
+        <w:t>.</w:t>
+      </w:r>
+    </w:p>
+    <w:p/>
+    <w:p>
+      <w:r>
+        <w:t>Hopefully this devlog</w:t>
+      </w:r>
+      <w:r>
+        <w:t xml:space="preserve"> was interesting to read, until the next one,</w:t>
+      </w:r>
+    </w:p>
+    <w:p>
+      <w:r>
+        <w:t>Pandaqi</w:t>
+      </w:r>
+    </w:p>
+    <w:p/>
+    <w:p>
+      <w:pPr>
+        <w:pStyle w:val="Heading3"/>
+      </w:pPr>
+      <w:r>
+        <w:t>Remarks</w:t>
+      </w:r>
+    </w:p>
+    <w:p>
+      <w:r>
+        <w:t xml:space="preserve">There are </w:t>
+      </w:r>
+      <w:r>
+        <w:rPr>
+          <w:i/>
+          <w:iCs/>
+        </w:rPr>
+        <w:t>many</w:t>
+      </w:r>
+      <w:r>
+        <w:t xml:space="preserve"> things I haven’t talked about here. To keep the devlog short, but also because I don’t fully understand them myself (and thus can’t teach them well) and I can’t put any more time into this game jam.</w:t>
+      </w:r>
+    </w:p>
+    <w:p/>
+    <w:p>
+      <w:r>
+        <w:t xml:space="preserve">For example, the legs/antenna/wings of the bugs are </w:t>
+      </w:r>
+      <w:r>
+        <w:rPr>
+          <w:i/>
+          <w:iCs/>
+        </w:rPr>
+        <w:t>procedurally animated</w:t>
+      </w:r>
+      <w:r>
+        <w:t xml:space="preserve">. It’s really cool. Extremely useful as well, and not </w:t>
+      </w:r>
+      <w:r>
+        <w:rPr>
+          <w:i/>
+          <w:iCs/>
+        </w:rPr>
+        <w:t>that</w:t>
+      </w:r>
+      <w:r>
+        <w:t xml:space="preserve"> complicated. But it’s the first time I even </w:t>
+      </w:r>
+      <w:r>
+        <w:rPr>
+          <w:i/>
+          <w:iCs/>
+        </w:rPr>
+        <w:t>tried</w:t>
+      </w:r>
+      <w:r>
+        <w:t xml:space="preserve"> it, so my implementation is messy and incomplete, and I can’t even really tell you why it works xD</w:t>
+      </w:r>
+    </w:p>
+    <w:p/>
+    <w:p>
+      <w:r>
+        <w:t>Similarly, the last few days of development were spent fixing</w:t>
+      </w:r>
+      <w:r>
+        <w:rPr>
+          <w:i/>
+          <w:iCs/>
+        </w:rPr>
+        <w:t xml:space="preserve"> nearly hundred</w:t>
+      </w:r>
+      <w:r>
+        <w:t xml:space="preserve"> tiny issues with the menus, accessibility, feedback, game balance, exceptional situations that could occur, etcetera.</w:t>
+      </w:r>
+      <w:r>
+        <w:t xml:space="preserve"> I could list them, but it wouldn’t tell you anything</w:t>
+      </w:r>
+      <w:r>
+        <w:t>, and it would just clog up the article.</w:t>
+      </w:r>
+    </w:p>
     <w:p/>
     <w:p/>
     <w:p/>

</xml_diff>

<commit_message>
Fixed all issues after playtest
Now I just need to grab screenshots + put it all in a trailer, and we're done with this.
</commit_message>
<xml_diff>
--- a/non_game/[Devlog] Game Off (2021).docx
+++ b/non_game/[Devlog] Game Off (2021).docx
@@ -5892,6 +5892,281 @@
       </w:r>
       <w:r>
         <w:t>, and it would just clog up the article.</w:t>
+      </w:r>
+    </w:p>
+    <w:p/>
+    <w:p>
+      <w:pPr>
+        <w:pStyle w:val="Heading2"/>
+      </w:pPr>
+      <w:r>
+        <w:t>Bonus: Playtest</w:t>
+      </w:r>
+    </w:p>
+    <w:p>
+      <w:r>
+        <w:lastRenderedPageBreak/>
+        <w:t>Surprisingly, I was able to get in a playtest with numerous players before the deadline of the jam.</w:t>
+      </w:r>
+    </w:p>
+    <w:p/>
+    <w:p>
+      <w:r>
+        <w:t>This yielded the following results:</w:t>
+      </w:r>
+    </w:p>
+    <w:p>
+      <w:pPr>
+        <w:pStyle w:val="ListParagraph"/>
+        <w:numPr>
+          <w:ilvl w:val="0"/>
+          <w:numId w:val="45"/>
+        </w:numPr>
+      </w:pPr>
+      <w:r>
+        <w:t>I, somehow, forgot to disable eating your own team members.</w:t>
+      </w:r>
+    </w:p>
+    <w:p>
+      <w:pPr>
+        <w:pStyle w:val="ListParagraph"/>
+        <w:numPr>
+          <w:ilvl w:val="0"/>
+          <w:numId w:val="45"/>
+        </w:numPr>
+      </w:pPr>
+      <w:r>
+        <w:t>You cannot enter edges owned by another player. Although this is a great rule in theory (and some players said they quite liked it), it’s way too restrictive and just became annoying quickly. Solution? Remove it.</w:t>
+      </w:r>
+    </w:p>
+    <w:p>
+      <w:pPr>
+        <w:pStyle w:val="ListParagraph"/>
+        <w:numPr>
+          <w:ilvl w:val="0"/>
+          <w:numId w:val="45"/>
+        </w:numPr>
+      </w:pPr>
+      <w:r>
+        <w:t xml:space="preserve">There’s a bug where if you </w:t>
+      </w:r>
+      <w:r>
+        <w:rPr>
+          <w:i/>
+          <w:iCs/>
+        </w:rPr>
+        <w:t>try</w:t>
+      </w:r>
+      <w:r>
+        <w:t xml:space="preserve"> to jump, but it fails (because it’s too close, or because of something else?), you get locked in the jump state and can’t get out. Solution? This is a crucial crash, so I need to get to the bottom of this and make jumping work in all cases.</w:t>
+      </w:r>
+    </w:p>
+    <w:p>
+      <w:pPr>
+        <w:pStyle w:val="ListParagraph"/>
+        <w:numPr>
+          <w:ilvl w:val="0"/>
+          <w:numId w:val="45"/>
+        </w:numPr>
+      </w:pPr>
+      <w:r>
+        <w:t xml:space="preserve">I should disallow painting edges attached to a homebase, to any other type </w:t>
+      </w:r>
+      <w:r>
+        <w:rPr>
+          <w:i/>
+          <w:iCs/>
+        </w:rPr>
+        <w:t>than the team that owns the homebase</w:t>
+      </w:r>
+      <w:r>
+        <w:t>. (Otherwise, other players can annoy you and basically lock you into your home.)</w:t>
+      </w:r>
+    </w:p>
+    <w:p>
+      <w:pPr>
+        <w:pStyle w:val="ListParagraph"/>
+        <w:numPr>
+          <w:ilvl w:val="0"/>
+          <w:numId w:val="45"/>
+        </w:numPr>
+      </w:pPr>
+      <w:r>
+        <w:t>Similarly, protection from the home base fails in some cases. Mostly when you’re stuck or still in the respawn-animation.</w:t>
+      </w:r>
+    </w:p>
+    <w:p>
+      <w:pPr>
+        <w:pStyle w:val="ListParagraph"/>
+        <w:numPr>
+          <w:ilvl w:val="0"/>
+          <w:numId w:val="45"/>
+        </w:numPr>
+      </w:pPr>
+      <w:r>
+        <w:t>The push and pull forces (by e.g. the crickets) are too strong. Reduce their impact. (Also reduce the number of clouds on Desertwail for the same reason.)</w:t>
+      </w:r>
+    </w:p>
+    <w:p>
+      <w:pPr>
+        <w:pStyle w:val="ListParagraph"/>
+        <w:numPr>
+          <w:ilvl w:val="0"/>
+          <w:numId w:val="45"/>
+        </w:numPr>
+      </w:pPr>
+      <w:r>
+        <w:t xml:space="preserve">The fruit in Fruitfill is fine … but there’s more incentive to take fruit seriously if they can be </w:t>
+      </w:r>
+      <w:r>
+        <w:rPr>
+          <w:i/>
+          <w:iCs/>
+        </w:rPr>
+        <w:t>positive</w:t>
+      </w:r>
+      <w:r>
+        <w:t xml:space="preserve"> numbers (and thus free points) as well.</w:t>
+      </w:r>
+    </w:p>
+    <w:p>
+      <w:pPr>
+        <w:pStyle w:val="ListParagraph"/>
+        <w:numPr>
+          <w:ilvl w:val="0"/>
+          <w:numId w:val="45"/>
+        </w:numPr>
+      </w:pPr>
+      <w:r>
+        <w:t>It’s annoying if you get completely stuck. You’re back at home, all insects are somewhere else, nothing to trap</w:t>
+      </w:r>
+      <w:r>
+        <w:t>, stuck at 0 points.</w:t>
+      </w:r>
+      <w:r>
+        <w:t xml:space="preserve"> In those cases, add the fail-safe I already considered: randomly spawn larva near home bases, if there are players at 0 or 1 points there.</w:t>
+      </w:r>
+    </w:p>
+    <w:p>
+      <w:pPr>
+        <w:pStyle w:val="ListParagraph"/>
+        <w:numPr>
+          <w:ilvl w:val="0"/>
+          <w:numId w:val="45"/>
+        </w:numPr>
+      </w:pPr>
+      <w:r>
+        <w:rPr>
+          <w:b/>
+          <w:bCs/>
+        </w:rPr>
+        <w:t>And the biggest one:</w:t>
+      </w:r>
+      <w:r>
+        <w:t xml:space="preserve"> sometimes … it marked the wrong team/players as the winner xD No clue how that happened. Led to a load of confusion and (temporary) disappointment with players being sure they won, yet not receiving the crown</w:t>
+      </w:r>
+      <w:r>
+        <w:t>.</w:t>
+      </w:r>
+    </w:p>
+    <w:p>
+      <w:pPr>
+        <w:pStyle w:val="ListParagraph"/>
+        <w:numPr>
+          <w:ilvl w:val="1"/>
+          <w:numId w:val="45"/>
+        </w:numPr>
+      </w:pPr>
+      <w:r>
+        <w:t xml:space="preserve">This turned out to be a silly typo. Whenever someone dies, all </w:t>
+      </w:r>
+      <w:r>
+        <w:rPr>
+          <w:i/>
+          <w:iCs/>
+        </w:rPr>
+        <w:t>other</w:t>
+      </w:r>
+      <w:r>
+        <w:t xml:space="preserve"> teams have their objective lowered by one, which might cause them to win.</w:t>
+      </w:r>
+    </w:p>
+    <w:p>
+      <w:pPr>
+        <w:pStyle w:val="ListParagraph"/>
+        <w:numPr>
+          <w:ilvl w:val="1"/>
+          <w:numId w:val="45"/>
+        </w:numPr>
+      </w:pPr>
+      <w:r>
+        <w:t>In that case, I find those winning teams in a loop, use a tiebreaker to find the first one, and call on_team_won(team_num)</w:t>
+      </w:r>
+    </w:p>
+    <w:p>
+      <w:pPr>
+        <w:pStyle w:val="ListParagraph"/>
+        <w:numPr>
+          <w:ilvl w:val="1"/>
+          <w:numId w:val="45"/>
+        </w:numPr>
+      </w:pPr>
+      <w:r>
+        <w:t xml:space="preserve">The problem is that “team_num” here refers to the team that </w:t>
+      </w:r>
+      <w:r>
+        <w:rPr>
+          <w:i/>
+          <w:iCs/>
+        </w:rPr>
+        <w:t>just died</w:t>
+      </w:r>
+      <w:r>
+        <w:t>. It should have been “winning_team.team_num”.</w:t>
+      </w:r>
+    </w:p>
+    <w:p>
+      <w:pPr>
+        <w:pStyle w:val="ListParagraph"/>
+        <w:numPr>
+          <w:ilvl w:val="1"/>
+          <w:numId w:val="45"/>
+        </w:numPr>
+      </w:pPr>
+      <w:r>
+        <w:t>Small logic mistake, huge consequences :p</w:t>
+      </w:r>
+    </w:p>
+    <w:p/>
+    <w:p>
+      <w:r>
+        <w:lastRenderedPageBreak/>
+        <w:t>Besides that, the game worked great! It was simple to understand, easy to get into, even my mother quickly got the hang of jumping across the web (partly due to the interactive menu and the fact that it’s sometimes clearly necessary in the game).</w:t>
+      </w:r>
+    </w:p>
+    <w:p/>
+    <w:p>
+      <w:r>
+        <w:t>Playtests like these always reveal glaring issues (that I somehow never encountered before …), but they also recharge some of my confidence in a game (and my work in general). Seeing it actually being played, people enjoying it, things working as I want it</w:t>
+      </w:r>
+      <w:r>
+        <w:t>, looking good on the big screen … that’s why you make (local multiplayer) games.</w:t>
+      </w:r>
+    </w:p>
+    <w:p/>
+    <w:p>
+      <w:r>
+        <w:t xml:space="preserve">Anyway, just wanted to share my thoughts on this playtest. The changes above aren’t major things (in terms of work/code), but </w:t>
+      </w:r>
+      <w:r>
+        <w:rPr>
+          <w:i/>
+          <w:iCs/>
+        </w:rPr>
+        <w:t>are</w:t>
+      </w:r>
+      <w:r>
+        <w:t xml:space="preserve"> major things for the game.</w:t>
       </w:r>
     </w:p>
     <w:p/>
@@ -10025,6 +10300,119 @@
     </w:lvl>
   </w:abstractNum>
   <w:abstractNum w:abstractNumId="36" w15:restartNumberingAfterBreak="0">
+    <w:nsid w:val="6B04382F"/>
+    <w:multiLevelType w:val="hybridMultilevel"/>
+    <w:tmpl w:val="256ADD4E"/>
+    <w:lvl w:ilvl="0" w:tplc="04130001">
+      <w:start w:val="1"/>
+      <w:numFmt w:val="bullet"/>
+      <w:lvlText w:val=""/>
+      <w:lvlJc w:val="left"/>
+      <w:pPr>
+        <w:ind w:left="720" w:hanging="360"/>
+      </w:pPr>
+      <w:rPr>
+        <w:rFonts w:ascii="Symbol" w:hAnsi="Symbol" w:hint="default"/>
+      </w:rPr>
+    </w:lvl>
+    <w:lvl w:ilvl="1" w:tplc="04130003">
+      <w:start w:val="1"/>
+      <w:numFmt w:val="bullet"/>
+      <w:lvlText w:val="o"/>
+      <w:lvlJc w:val="left"/>
+      <w:pPr>
+        <w:ind w:left="1440" w:hanging="360"/>
+      </w:pPr>
+      <w:rPr>
+        <w:rFonts w:ascii="Courier New" w:hAnsi="Courier New" w:cs="Courier New" w:hint="default"/>
+      </w:rPr>
+    </w:lvl>
+    <w:lvl w:ilvl="2" w:tplc="04130005" w:tentative="1">
+      <w:start w:val="1"/>
+      <w:numFmt w:val="bullet"/>
+      <w:lvlText w:val=""/>
+      <w:lvlJc w:val="left"/>
+      <w:pPr>
+        <w:ind w:left="2160" w:hanging="360"/>
+      </w:pPr>
+      <w:rPr>
+        <w:rFonts w:ascii="Wingdings" w:hAnsi="Wingdings" w:hint="default"/>
+      </w:rPr>
+    </w:lvl>
+    <w:lvl w:ilvl="3" w:tplc="04130001" w:tentative="1">
+      <w:start w:val="1"/>
+      <w:numFmt w:val="bullet"/>
+      <w:lvlText w:val=""/>
+      <w:lvlJc w:val="left"/>
+      <w:pPr>
+        <w:ind w:left="2880" w:hanging="360"/>
+      </w:pPr>
+      <w:rPr>
+        <w:rFonts w:ascii="Symbol" w:hAnsi="Symbol" w:hint="default"/>
+      </w:rPr>
+    </w:lvl>
+    <w:lvl w:ilvl="4" w:tplc="04130003" w:tentative="1">
+      <w:start w:val="1"/>
+      <w:numFmt w:val="bullet"/>
+      <w:lvlText w:val="o"/>
+      <w:lvlJc w:val="left"/>
+      <w:pPr>
+        <w:ind w:left="3600" w:hanging="360"/>
+      </w:pPr>
+      <w:rPr>
+        <w:rFonts w:ascii="Courier New" w:hAnsi="Courier New" w:cs="Courier New" w:hint="default"/>
+      </w:rPr>
+    </w:lvl>
+    <w:lvl w:ilvl="5" w:tplc="04130005" w:tentative="1">
+      <w:start w:val="1"/>
+      <w:numFmt w:val="bullet"/>
+      <w:lvlText w:val=""/>
+      <w:lvlJc w:val="left"/>
+      <w:pPr>
+        <w:ind w:left="4320" w:hanging="360"/>
+      </w:pPr>
+      <w:rPr>
+        <w:rFonts w:ascii="Wingdings" w:hAnsi="Wingdings" w:hint="default"/>
+      </w:rPr>
+    </w:lvl>
+    <w:lvl w:ilvl="6" w:tplc="04130001" w:tentative="1">
+      <w:start w:val="1"/>
+      <w:numFmt w:val="bullet"/>
+      <w:lvlText w:val=""/>
+      <w:lvlJc w:val="left"/>
+      <w:pPr>
+        <w:ind w:left="5040" w:hanging="360"/>
+      </w:pPr>
+      <w:rPr>
+        <w:rFonts w:ascii="Symbol" w:hAnsi="Symbol" w:hint="default"/>
+      </w:rPr>
+    </w:lvl>
+    <w:lvl w:ilvl="7" w:tplc="04130003" w:tentative="1">
+      <w:start w:val="1"/>
+      <w:numFmt w:val="bullet"/>
+      <w:lvlText w:val="o"/>
+      <w:lvlJc w:val="left"/>
+      <w:pPr>
+        <w:ind w:left="5760" w:hanging="360"/>
+      </w:pPr>
+      <w:rPr>
+        <w:rFonts w:ascii="Courier New" w:hAnsi="Courier New" w:cs="Courier New" w:hint="default"/>
+      </w:rPr>
+    </w:lvl>
+    <w:lvl w:ilvl="8" w:tplc="04130005" w:tentative="1">
+      <w:start w:val="1"/>
+      <w:numFmt w:val="bullet"/>
+      <w:lvlText w:val=""/>
+      <w:lvlJc w:val="left"/>
+      <w:pPr>
+        <w:ind w:left="6480" w:hanging="360"/>
+      </w:pPr>
+      <w:rPr>
+        <w:rFonts w:ascii="Wingdings" w:hAnsi="Wingdings" w:hint="default"/>
+      </w:rPr>
+    </w:lvl>
+  </w:abstractNum>
+  <w:abstractNum w:abstractNumId="37" w15:restartNumberingAfterBreak="0">
     <w:nsid w:val="6B3A4CB2"/>
     <w:multiLevelType w:val="hybridMultilevel"/>
     <w:tmpl w:val="16DEC720"/>
@@ -10137,7 +10525,7 @@
       </w:rPr>
     </w:lvl>
   </w:abstractNum>
-  <w:abstractNum w:abstractNumId="37" w15:restartNumberingAfterBreak="0">
+  <w:abstractNum w:abstractNumId="38" w15:restartNumberingAfterBreak="0">
     <w:nsid w:val="6E6C6AFF"/>
     <w:multiLevelType w:val="hybridMultilevel"/>
     <w:tmpl w:val="F844DF82"/>
@@ -10250,7 +10638,7 @@
       </w:rPr>
     </w:lvl>
   </w:abstractNum>
-  <w:abstractNum w:abstractNumId="38" w15:restartNumberingAfterBreak="0">
+  <w:abstractNum w:abstractNumId="39" w15:restartNumberingAfterBreak="0">
     <w:nsid w:val="76696B20"/>
     <w:multiLevelType w:val="hybridMultilevel"/>
     <w:tmpl w:val="E5047D9A"/>
@@ -10363,7 +10751,7 @@
       </w:rPr>
     </w:lvl>
   </w:abstractNum>
-  <w:abstractNum w:abstractNumId="39" w15:restartNumberingAfterBreak="0">
+  <w:abstractNum w:abstractNumId="40" w15:restartNumberingAfterBreak="0">
     <w:nsid w:val="76A60CC7"/>
     <w:multiLevelType w:val="hybridMultilevel"/>
     <w:tmpl w:val="D9F2D5DC"/>
@@ -10476,7 +10864,7 @@
       </w:rPr>
     </w:lvl>
   </w:abstractNum>
-  <w:abstractNum w:abstractNumId="40" w15:restartNumberingAfterBreak="0">
+  <w:abstractNum w:abstractNumId="41" w15:restartNumberingAfterBreak="0">
     <w:nsid w:val="7B682A96"/>
     <w:multiLevelType w:val="hybridMultilevel"/>
     <w:tmpl w:val="FC0282B0"/>
@@ -10589,7 +10977,7 @@
       </w:rPr>
     </w:lvl>
   </w:abstractNum>
-  <w:abstractNum w:abstractNumId="41" w15:restartNumberingAfterBreak="0">
+  <w:abstractNum w:abstractNumId="42" w15:restartNumberingAfterBreak="0">
     <w:nsid w:val="7C116308"/>
     <w:multiLevelType w:val="hybridMultilevel"/>
     <w:tmpl w:val="075252B2"/>
@@ -10702,7 +11090,7 @@
       </w:rPr>
     </w:lvl>
   </w:abstractNum>
-  <w:abstractNum w:abstractNumId="42" w15:restartNumberingAfterBreak="0">
+  <w:abstractNum w:abstractNumId="43" w15:restartNumberingAfterBreak="0">
     <w:nsid w:val="7E16570A"/>
     <w:multiLevelType w:val="hybridMultilevel"/>
     <w:tmpl w:val="D86425F4"/>
@@ -10815,7 +11203,7 @@
       </w:rPr>
     </w:lvl>
   </w:abstractNum>
-  <w:abstractNum w:abstractNumId="43" w15:restartNumberingAfterBreak="0">
+  <w:abstractNum w:abstractNumId="44" w15:restartNumberingAfterBreak="0">
     <w:nsid w:val="7FC02F22"/>
     <w:multiLevelType w:val="hybridMultilevel"/>
     <w:tmpl w:val="DFAED512"/>
@@ -10944,7 +11332,7 @@
     <w:abstractNumId w:val="23"/>
   </w:num>
   <w:num w:numId="6">
-    <w:abstractNumId w:val="43"/>
+    <w:abstractNumId w:val="44"/>
   </w:num>
   <w:num w:numId="7">
     <w:abstractNumId w:val="4"/>
@@ -10953,7 +11341,7 @@
     <w:abstractNumId w:val="7"/>
   </w:num>
   <w:num w:numId="9">
-    <w:abstractNumId w:val="40"/>
+    <w:abstractNumId w:val="41"/>
   </w:num>
   <w:num w:numId="10">
     <w:abstractNumId w:val="30"/>
@@ -10968,10 +11356,10 @@
     <w:abstractNumId w:val="8"/>
   </w:num>
   <w:num w:numId="14">
-    <w:abstractNumId w:val="38"/>
+    <w:abstractNumId w:val="39"/>
   </w:num>
   <w:num w:numId="15">
-    <w:abstractNumId w:val="41"/>
+    <w:abstractNumId w:val="42"/>
   </w:num>
   <w:num w:numId="16">
     <w:abstractNumId w:val="22"/>
@@ -11022,10 +11410,10 @@
     <w:abstractNumId w:val="21"/>
   </w:num>
   <w:num w:numId="32">
-    <w:abstractNumId w:val="42"/>
+    <w:abstractNumId w:val="43"/>
   </w:num>
   <w:num w:numId="33">
-    <w:abstractNumId w:val="39"/>
+    <w:abstractNumId w:val="40"/>
   </w:num>
   <w:num w:numId="34">
     <w:abstractNumId w:val="1"/>
@@ -11037,7 +11425,7 @@
     <w:abstractNumId w:val="6"/>
   </w:num>
   <w:num w:numId="37">
-    <w:abstractNumId w:val="37"/>
+    <w:abstractNumId w:val="38"/>
   </w:num>
   <w:num w:numId="38">
     <w:abstractNumId w:val="29"/>
@@ -11052,13 +11440,16 @@
     <w:abstractNumId w:val="35"/>
   </w:num>
   <w:num w:numId="42">
-    <w:abstractNumId w:val="36"/>
+    <w:abstractNumId w:val="37"/>
   </w:num>
   <w:num w:numId="43">
     <w:abstractNumId w:val="28"/>
   </w:num>
   <w:num w:numId="44">
     <w:abstractNumId w:val="15"/>
+  </w:num>
+  <w:num w:numId="45">
+    <w:abstractNumId w:val="36"/>
   </w:num>
   <w:numIdMacAtCleanup w:val="22"/>
 </w:numbering>

</xml_diff>